<commit_message>
Planning Report listo a falta de actualizar costes
</commit_message>
<xml_diff>
--- a/reports/Group/D01/Planning Report - D01.docx
+++ b/reports/Group/D01/Planning Report - D01.docx
@@ -8092,13 +8092,35 @@
             <w:pPr>
               <w:widowControl w:val="0"/>
               <w:spacing w:line="240" w:lineRule="auto"/>
-              <w:rPr/>
-            </w:pPr>
-            <w:r>
-              <w:rPr>
-                <w:rtl w:val="0"/>
-              </w:rPr>
-              <w:t xml:space="preserve">Documentación acerca del plan llevado a cabo para el entregable en curso (tareas realizadas, duración…)</w:t>
+              <w:rPr>
+                <w:i w:val="1"/>
+              </w:rPr>
+            </w:pPr>
+            <w:r>
+              <w:rPr>
+                <w:rtl w:val="0"/>
+              </w:rPr>
+              <w:t xml:space="preserve">Documentación acerca del plan llevado a cabo para el entregable en curso (tareas realizadas, duración…) Actualizar acorde a las correcciones tras </w:t>
+            </w:r>
+            <w:r>
+              <w:rPr>
+                <w:i w:val="1"/>
+                <w:rtl w:val="0"/>
+              </w:rPr>
+              <w:t xml:space="preserve">First</w:t>
+            </w:r>
+            <w:r>
+              <w:rPr>
+                <w:rtl w:val="0"/>
+              </w:rPr>
+              <w:t xml:space="preserve"> y </w:t>
+            </w:r>
+            <w:r>
+              <w:rPr>
+                <w:i w:val="1"/>
+                <w:rtl w:val="0"/>
+              </w:rPr>
+              <w:t xml:space="preserve">Second call</w:t>
             </w:r>
           </w:p>
         </w:tc>
@@ -8650,7 +8672,7 @@
               <w:rPr>
                 <w:rtl w:val="0"/>
               </w:rPr>
-              <w:t xml:space="preserve">Generar el documento introductorio del equipo formado </w:t>
+              <w:t xml:space="preserve">Generar el documento introductorio del equipo formado. Actualizar con las correcciones tras First y Second Call</w:t>
             </w:r>
           </w:p>
         </w:tc>
@@ -8850,7 +8872,7 @@
               <w:rPr>
                 <w:rtl w:val="0"/>
               </w:rPr>
-              <w:t xml:space="preserve">11/02/2023</w:t>
+              <w:t xml:space="preserve">17/09/2023</w:t>
             </w:r>
           </w:p>
         </w:tc>
@@ -8911,7 +8933,7 @@
               <w:rPr>
                 <w:rtl w:val="0"/>
               </w:rPr>
-              <w:t xml:space="preserve">11/02/2023</w:t>
+              <w:t xml:space="preserve">17/09/2023</w:t>
             </w:r>
           </w:p>
         </w:tc>

</xml_diff>

<commit_message>
Planning Report D01 Grupal OK!
</commit_message>
<xml_diff>
--- a/reports/Group/D01/Planning Report - D01.docx
+++ b/reports/Group/D01/Planning Report - D01.docx
@@ -167,7 +167,7 @@
             <wp:extent cx="1112520" cy="1112520"/>
             <wp:effectExtent b="0" l="0" r="0" t="0"/>
             <wp:wrapTopAndBottom distB="0" distT="0"/>
-            <wp:docPr descr="http://recursoshumanos.us.es/images/marca-dos-tintas_300.gif" id="5" name="image1.gif"/>
+            <wp:docPr descr="http://recursoshumanos.us.es/images/marca-dos-tintas_300.gif" id="6" name="image1.gif"/>
             <a:graphic>
               <a:graphicData uri="http://schemas.openxmlformats.org/drawingml/2006/picture">
                 <pic:pic>
@@ -213,7 +213,7 @@
           <w:szCs w:val="30"/>
           <w:rtl w:val="0"/>
         </w:rPr>
-        <w:t xml:space="preserve">C1.04.02</w:t>
+        <w:t xml:space="preserve">C3.04.02</w:t>
       </w:r>
     </w:p>
     <w:p>
@@ -18309,7 +18309,7 @@
               <w:widowControl w:val="0"/>
               <w:numPr>
                 <w:ilvl w:val="0"/>
-                <w:numId w:val="3"/>
+                <w:numId w:val="10"/>
               </w:numPr>
               <w:spacing w:line="240" w:lineRule="auto"/>
               <w:ind w:left="720" w:hanging="360"/>
@@ -18440,7 +18440,7 @@
               <w:widowControl w:val="0"/>
               <w:numPr>
                 <w:ilvl w:val="0"/>
-                <w:numId w:val="7"/>
+                <w:numId w:val="4"/>
               </w:numPr>
               <w:spacing w:line="240" w:lineRule="auto"/>
               <w:ind w:left="720" w:hanging="360"/>
@@ -19312,7 +19312,7 @@
               <w:widowControl w:val="0"/>
               <w:numPr>
                 <w:ilvl w:val="0"/>
-                <w:numId w:val="8"/>
+                <w:numId w:val="6"/>
               </w:numPr>
               <w:spacing w:line="240" w:lineRule="auto"/>
               <w:ind w:left="720" w:hanging="360"/>
@@ -19437,7 +19437,7 @@
               <w:widowControl w:val="0"/>
               <w:numPr>
                 <w:ilvl w:val="0"/>
-                <w:numId w:val="1"/>
+                <w:numId w:val="8"/>
               </w:numPr>
               <w:spacing w:line="240" w:lineRule="auto"/>
               <w:ind w:left="720" w:hanging="360"/>
@@ -19629,7 +19629,7 @@
       <w:pPr>
         <w:numPr>
           <w:ilvl w:val="0"/>
-          <w:numId w:val="4"/>
+          <w:numId w:val="1"/>
         </w:numPr>
         <w:ind w:left="720" w:hanging="360"/>
         <w:jc w:val="both"/>
@@ -19855,7 +19855,7 @@
       <w:pPr>
         <w:numPr>
           <w:ilvl w:val="0"/>
-          <w:numId w:val="9"/>
+          <w:numId w:val="7"/>
         </w:numPr>
         <w:spacing w:line="259" w:lineRule="auto"/>
         <w:ind w:left="720" w:hanging="360"/>
@@ -19880,7 +19880,7 @@
       <w:pPr>
         <w:numPr>
           <w:ilvl w:val="0"/>
-          <w:numId w:val="9"/>
+          <w:numId w:val="7"/>
         </w:numPr>
         <w:spacing w:after="160" w:line="259" w:lineRule="auto"/>
         <w:ind w:left="720" w:hanging="360"/>
@@ -19905,7 +19905,7 @@
       <w:pPr>
         <w:numPr>
           <w:ilvl w:val="0"/>
-          <w:numId w:val="9"/>
+          <w:numId w:val="7"/>
         </w:numPr>
         <w:spacing w:after="160" w:line="259" w:lineRule="auto"/>
         <w:ind w:left="720" w:hanging="360"/>
@@ -20188,7 +20188,7 @@
       <w:pPr>
         <w:numPr>
           <w:ilvl w:val="0"/>
-          <w:numId w:val="10"/>
+          <w:numId w:val="5"/>
         </w:numPr>
         <w:spacing w:line="259" w:lineRule="auto"/>
         <w:ind w:left="720" w:hanging="360"/>
@@ -20251,7 +20251,7 @@
       <w:pPr>
         <w:numPr>
           <w:ilvl w:val="0"/>
-          <w:numId w:val="10"/>
+          <w:numId w:val="5"/>
         </w:numPr>
         <w:spacing w:line="259" w:lineRule="auto"/>
         <w:ind w:left="720" w:hanging="360"/>
@@ -20314,7 +20314,7 @@
       <w:pPr>
         <w:numPr>
           <w:ilvl w:val="0"/>
-          <w:numId w:val="10"/>
+          <w:numId w:val="5"/>
         </w:numPr>
         <w:spacing w:after="160" w:line="259" w:lineRule="auto"/>
         <w:ind w:left="720" w:hanging="360"/>
@@ -20470,7 +20470,7 @@
       <w:pPr>
         <w:numPr>
           <w:ilvl w:val="0"/>
-          <w:numId w:val="6"/>
+          <w:numId w:val="3"/>
         </w:numPr>
         <w:spacing w:line="259" w:lineRule="auto"/>
         <w:ind w:left="720" w:hanging="360"/>
@@ -20548,7 +20548,7 @@
       <w:pPr>
         <w:numPr>
           <w:ilvl w:val="0"/>
-          <w:numId w:val="6"/>
+          <w:numId w:val="3"/>
         </w:numPr>
         <w:spacing w:after="160" w:line="259" w:lineRule="auto"/>
         <w:ind w:left="720" w:hanging="360"/>
@@ -20597,12 +20597,17 @@
         </w:rPr>
         <w:t xml:space="preserve">5€</w:t>
       </w:r>
+      <w:r>
+        <w:rPr>
+          <w:rtl w:val="0"/>
+        </w:rPr>
+      </w:r>
     </w:p>
     <w:p>
       <w:pPr>
         <w:numPr>
           <w:ilvl w:val="0"/>
-          <w:numId w:val="6"/>
+          <w:numId w:val="3"/>
         </w:numPr>
         <w:spacing w:after="160" w:line="259" w:lineRule="auto"/>
         <w:ind w:left="720" w:hanging="360"/>
@@ -20651,6 +20656,11 @@
         </w:rPr>
         <w:t xml:space="preserve">8€</w:t>
       </w:r>
+      <w:r>
+        <w:rPr>
+          <w:rtl w:val="0"/>
+        </w:rPr>
+      </w:r>
     </w:p>
     <w:p>
       <w:pPr>
@@ -20714,7 +20724,7 @@
       <w:pPr>
         <w:numPr>
           <w:ilvl w:val="0"/>
-          <w:numId w:val="6"/>
+          <w:numId w:val="3"/>
         </w:numPr>
         <w:spacing w:line="259" w:lineRule="auto"/>
         <w:ind w:left="720" w:hanging="360"/>
@@ -20739,7 +20749,7 @@
       <w:pPr>
         <w:numPr>
           <w:ilvl w:val="0"/>
-          <w:numId w:val="6"/>
+          <w:numId w:val="3"/>
         </w:numPr>
         <w:spacing w:after="160" w:line="259" w:lineRule="auto"/>
         <w:ind w:left="720" w:hanging="360"/>
@@ -20855,7 +20865,7 @@
       <w:pPr>
         <w:numPr>
           <w:ilvl w:val="0"/>
-          <w:numId w:val="6"/>
+          <w:numId w:val="3"/>
         </w:numPr>
         <w:spacing w:line="259" w:lineRule="auto"/>
         <w:ind w:left="720" w:hanging="360"/>
@@ -20914,7 +20924,7 @@
       <w:pPr>
         <w:numPr>
           <w:ilvl w:val="0"/>
-          <w:numId w:val="6"/>
+          <w:numId w:val="3"/>
         </w:numPr>
         <w:spacing w:after="160" w:line="259" w:lineRule="auto"/>
         <w:ind w:left="720" w:hanging="360"/>
@@ -21011,7 +21021,7 @@
       <w:pPr>
         <w:numPr>
           <w:ilvl w:val="0"/>
-          <w:numId w:val="6"/>
+          <w:numId w:val="3"/>
         </w:numPr>
         <w:spacing w:line="259" w:lineRule="auto"/>
         <w:ind w:left="720" w:hanging="360"/>
@@ -21036,7 +21046,7 @@
       <w:pPr>
         <w:numPr>
           <w:ilvl w:val="0"/>
-          <w:numId w:val="6"/>
+          <w:numId w:val="3"/>
         </w:numPr>
         <w:spacing w:after="160" w:line="259" w:lineRule="auto"/>
         <w:ind w:left="720" w:hanging="360"/>
@@ -21918,7 +21928,7 @@
       <w:pPr>
         <w:numPr>
           <w:ilvl w:val="0"/>
-          <w:numId w:val="2"/>
+          <w:numId w:val="9"/>
         </w:numPr>
         <w:ind w:left="720" w:hanging="360"/>
         <w:jc w:val="both"/>
@@ -21957,7 +21967,7 @@
       <w:pPr>
         <w:numPr>
           <w:ilvl w:val="0"/>
-          <w:numId w:val="2"/>
+          <w:numId w:val="9"/>
         </w:numPr>
         <w:ind w:left="720" w:hanging="360"/>
         <w:jc w:val="both"/>
@@ -21979,7 +21989,7 @@
       <w:pPr>
         <w:numPr>
           <w:ilvl w:val="0"/>
-          <w:numId w:val="2"/>
+          <w:numId w:val="9"/>
         </w:numPr>
         <w:ind w:left="720" w:hanging="360"/>
         <w:jc w:val="both"/>
@@ -22001,7 +22011,7 @@
       <w:pPr>
         <w:numPr>
           <w:ilvl w:val="0"/>
-          <w:numId w:val="2"/>
+          <w:numId w:val="9"/>
         </w:numPr>
         <w:ind w:left="720" w:hanging="360"/>
         <w:jc w:val="both"/>
@@ -22437,7 +22447,7 @@
       <w:pPr>
         <w:numPr>
           <w:ilvl w:val="0"/>
-          <w:numId w:val="5"/>
+          <w:numId w:val="2"/>
         </w:numPr>
         <w:ind w:left="720" w:hanging="360"/>
         <w:jc w:val="both"/>
@@ -22459,7 +22469,7 @@
       <w:pPr>
         <w:numPr>
           <w:ilvl w:val="0"/>
-          <w:numId w:val="5"/>
+          <w:numId w:val="2"/>
         </w:numPr>
         <w:ind w:left="720" w:hanging="360"/>
         <w:jc w:val="both"/>
@@ -22530,7 +22540,7 @@
         <w:szCs w:val="18"/>
         <w:rtl w:val="0"/>
       </w:rPr>
-      <w:t xml:space="preserve">Grupo C1.04.02                                                                                                     Sevilla, 28 de Septiembre 2023</w:t>
+      <w:t xml:space="preserve">Grupo C3.04.02                                                                                                     Sevilla, 28 de Septiembre 2023</w:t>
     </w:r>
   </w:p>
 </w:hdr>
@@ -22542,7 +22552,7 @@
     <w:lvl w:ilvl="0">
       <w:start w:val="1"/>
       <w:numFmt w:val="bullet"/>
-      <w:lvlText w:val="-"/>
+      <w:lvlText w:val="●"/>
       <w:lvlJc w:val="left"/>
       <w:pPr>
         <w:ind w:left="720" w:hanging="360"/>
@@ -22554,7 +22564,7 @@
     <w:lvl w:ilvl="1">
       <w:start w:val="1"/>
       <w:numFmt w:val="bullet"/>
-      <w:lvlText w:val="-"/>
+      <w:lvlText w:val="○"/>
       <w:lvlJc w:val="left"/>
       <w:pPr>
         <w:ind w:left="1440" w:hanging="360"/>
@@ -22566,7 +22576,7 @@
     <w:lvl w:ilvl="2">
       <w:start w:val="1"/>
       <w:numFmt w:val="bullet"/>
-      <w:lvlText w:val="-"/>
+      <w:lvlText w:val="■"/>
       <w:lvlJc w:val="left"/>
       <w:pPr>
         <w:ind w:left="2160" w:hanging="360"/>
@@ -22578,7 +22588,7 @@
     <w:lvl w:ilvl="3">
       <w:start w:val="1"/>
       <w:numFmt w:val="bullet"/>
-      <w:lvlText w:val="-"/>
+      <w:lvlText w:val="●"/>
       <w:lvlJc w:val="left"/>
       <w:pPr>
         <w:ind w:left="2880" w:hanging="360"/>
@@ -22590,7 +22600,7 @@
     <w:lvl w:ilvl="4">
       <w:start w:val="1"/>
       <w:numFmt w:val="bullet"/>
-      <w:lvlText w:val="-"/>
+      <w:lvlText w:val="○"/>
       <w:lvlJc w:val="left"/>
       <w:pPr>
         <w:ind w:left="3600" w:hanging="360"/>
@@ -22602,7 +22612,7 @@
     <w:lvl w:ilvl="5">
       <w:start w:val="1"/>
       <w:numFmt w:val="bullet"/>
-      <w:lvlText w:val="-"/>
+      <w:lvlText w:val="■"/>
       <w:lvlJc w:val="left"/>
       <w:pPr>
         <w:ind w:left="4320" w:hanging="360"/>
@@ -22614,7 +22624,7 @@
     <w:lvl w:ilvl="6">
       <w:start w:val="1"/>
       <w:numFmt w:val="bullet"/>
-      <w:lvlText w:val="-"/>
+      <w:lvlText w:val="●"/>
       <w:lvlJc w:val="left"/>
       <w:pPr>
         <w:ind w:left="5040" w:hanging="360"/>
@@ -22626,7 +22636,7 @@
     <w:lvl w:ilvl="7">
       <w:start w:val="1"/>
       <w:numFmt w:val="bullet"/>
-      <w:lvlText w:val="-"/>
+      <w:lvlText w:val="○"/>
       <w:lvlJc w:val="left"/>
       <w:pPr>
         <w:ind w:left="5760" w:hanging="360"/>
@@ -22638,7 +22648,7 @@
     <w:lvl w:ilvl="8">
       <w:start w:val="1"/>
       <w:numFmt w:val="bullet"/>
-      <w:lvlText w:val="-"/>
+      <w:lvlText w:val="■"/>
       <w:lvlJc w:val="left"/>
       <w:pPr>
         <w:ind w:left="6480" w:hanging="360"/>
@@ -22762,6 +22772,116 @@
     <w:lvl w:ilvl="0">
       <w:start w:val="1"/>
       <w:numFmt w:val="bullet"/>
+      <w:lvlText w:val="●"/>
+      <w:lvlJc w:val="left"/>
+      <w:pPr>
+        <w:ind w:left="720" w:hanging="360"/>
+      </w:pPr>
+      <w:rPr>
+        <w:u w:val="none"/>
+      </w:rPr>
+    </w:lvl>
+    <w:lvl w:ilvl="1">
+      <w:start w:val="1"/>
+      <w:numFmt w:val="bullet"/>
+      <w:lvlText w:val="○"/>
+      <w:lvlJc w:val="left"/>
+      <w:pPr>
+        <w:ind w:left="1440" w:hanging="360"/>
+      </w:pPr>
+      <w:rPr>
+        <w:u w:val="none"/>
+      </w:rPr>
+    </w:lvl>
+    <w:lvl w:ilvl="2">
+      <w:start w:val="1"/>
+      <w:numFmt w:val="bullet"/>
+      <w:lvlText w:val="■"/>
+      <w:lvlJc w:val="left"/>
+      <w:pPr>
+        <w:ind w:left="2160" w:hanging="360"/>
+      </w:pPr>
+      <w:rPr>
+        <w:u w:val="none"/>
+      </w:rPr>
+    </w:lvl>
+    <w:lvl w:ilvl="3">
+      <w:start w:val="1"/>
+      <w:numFmt w:val="bullet"/>
+      <w:lvlText w:val="●"/>
+      <w:lvlJc w:val="left"/>
+      <w:pPr>
+        <w:ind w:left="2880" w:hanging="360"/>
+      </w:pPr>
+      <w:rPr>
+        <w:u w:val="none"/>
+      </w:rPr>
+    </w:lvl>
+    <w:lvl w:ilvl="4">
+      <w:start w:val="1"/>
+      <w:numFmt w:val="bullet"/>
+      <w:lvlText w:val="○"/>
+      <w:lvlJc w:val="left"/>
+      <w:pPr>
+        <w:ind w:left="3600" w:hanging="360"/>
+      </w:pPr>
+      <w:rPr>
+        <w:u w:val="none"/>
+      </w:rPr>
+    </w:lvl>
+    <w:lvl w:ilvl="5">
+      <w:start w:val="1"/>
+      <w:numFmt w:val="bullet"/>
+      <w:lvlText w:val="■"/>
+      <w:lvlJc w:val="left"/>
+      <w:pPr>
+        <w:ind w:left="4320" w:hanging="360"/>
+      </w:pPr>
+      <w:rPr>
+        <w:u w:val="none"/>
+      </w:rPr>
+    </w:lvl>
+    <w:lvl w:ilvl="6">
+      <w:start w:val="1"/>
+      <w:numFmt w:val="bullet"/>
+      <w:lvlText w:val="●"/>
+      <w:lvlJc w:val="left"/>
+      <w:pPr>
+        <w:ind w:left="5040" w:hanging="360"/>
+      </w:pPr>
+      <w:rPr>
+        <w:u w:val="none"/>
+      </w:rPr>
+    </w:lvl>
+    <w:lvl w:ilvl="7">
+      <w:start w:val="1"/>
+      <w:numFmt w:val="bullet"/>
+      <w:lvlText w:val="○"/>
+      <w:lvlJc w:val="left"/>
+      <w:pPr>
+        <w:ind w:left="5760" w:hanging="360"/>
+      </w:pPr>
+      <w:rPr>
+        <w:u w:val="none"/>
+      </w:rPr>
+    </w:lvl>
+    <w:lvl w:ilvl="8">
+      <w:start w:val="1"/>
+      <w:numFmt w:val="bullet"/>
+      <w:lvlText w:val="■"/>
+      <w:lvlJc w:val="left"/>
+      <w:pPr>
+        <w:ind w:left="6480" w:hanging="360"/>
+      </w:pPr>
+      <w:rPr>
+        <w:u w:val="none"/>
+      </w:rPr>
+    </w:lvl>
+  </w:abstractNum>
+  <w:abstractNum w:abstractNumId="4">
+    <w:lvl w:ilvl="0">
+      <w:start w:val="1"/>
+      <w:numFmt w:val="bullet"/>
       <w:lvlText w:val="-"/>
       <w:lvlJc w:val="left"/>
       <w:pPr>
@@ -22868,7 +22988,7 @@
       </w:rPr>
     </w:lvl>
   </w:abstractNum>
-  <w:abstractNum w:abstractNumId="4">
+  <w:abstractNum w:abstractNumId="5">
     <w:lvl w:ilvl="0">
       <w:start w:val="1"/>
       <w:numFmt w:val="bullet"/>
@@ -22978,7 +23098,7 @@
       </w:rPr>
     </w:lvl>
   </w:abstractNum>
-  <w:abstractNum w:abstractNumId="5">
+  <w:abstractNum w:abstractNumId="6">
     <w:lvl w:ilvl="0">
       <w:start w:val="1"/>
       <w:numFmt w:val="bullet"/>
@@ -23088,7 +23208,7 @@
       </w:rPr>
     </w:lvl>
   </w:abstractNum>
-  <w:abstractNum w:abstractNumId="6">
+  <w:abstractNum w:abstractNumId="7">
     <w:lvl w:ilvl="0">
       <w:start w:val="1"/>
       <w:numFmt w:val="bullet"/>
@@ -23189,116 +23309,6 @@
       <w:start w:val="1"/>
       <w:numFmt w:val="bullet"/>
       <w:lvlText w:val="■"/>
-      <w:lvlJc w:val="left"/>
-      <w:pPr>
-        <w:ind w:left="6480" w:hanging="360"/>
-      </w:pPr>
-      <w:rPr>
-        <w:u w:val="none"/>
-      </w:rPr>
-    </w:lvl>
-  </w:abstractNum>
-  <w:abstractNum w:abstractNumId="7">
-    <w:lvl w:ilvl="0">
-      <w:start w:val="1"/>
-      <w:numFmt w:val="bullet"/>
-      <w:lvlText w:val="-"/>
-      <w:lvlJc w:val="left"/>
-      <w:pPr>
-        <w:ind w:left="720" w:hanging="360"/>
-      </w:pPr>
-      <w:rPr>
-        <w:u w:val="none"/>
-      </w:rPr>
-    </w:lvl>
-    <w:lvl w:ilvl="1">
-      <w:start w:val="1"/>
-      <w:numFmt w:val="bullet"/>
-      <w:lvlText w:val="-"/>
-      <w:lvlJc w:val="left"/>
-      <w:pPr>
-        <w:ind w:left="1440" w:hanging="360"/>
-      </w:pPr>
-      <w:rPr>
-        <w:u w:val="none"/>
-      </w:rPr>
-    </w:lvl>
-    <w:lvl w:ilvl="2">
-      <w:start w:val="1"/>
-      <w:numFmt w:val="bullet"/>
-      <w:lvlText w:val="-"/>
-      <w:lvlJc w:val="left"/>
-      <w:pPr>
-        <w:ind w:left="2160" w:hanging="360"/>
-      </w:pPr>
-      <w:rPr>
-        <w:u w:val="none"/>
-      </w:rPr>
-    </w:lvl>
-    <w:lvl w:ilvl="3">
-      <w:start w:val="1"/>
-      <w:numFmt w:val="bullet"/>
-      <w:lvlText w:val="-"/>
-      <w:lvlJc w:val="left"/>
-      <w:pPr>
-        <w:ind w:left="2880" w:hanging="360"/>
-      </w:pPr>
-      <w:rPr>
-        <w:u w:val="none"/>
-      </w:rPr>
-    </w:lvl>
-    <w:lvl w:ilvl="4">
-      <w:start w:val="1"/>
-      <w:numFmt w:val="bullet"/>
-      <w:lvlText w:val="-"/>
-      <w:lvlJc w:val="left"/>
-      <w:pPr>
-        <w:ind w:left="3600" w:hanging="360"/>
-      </w:pPr>
-      <w:rPr>
-        <w:u w:val="none"/>
-      </w:rPr>
-    </w:lvl>
-    <w:lvl w:ilvl="5">
-      <w:start w:val="1"/>
-      <w:numFmt w:val="bullet"/>
-      <w:lvlText w:val="-"/>
-      <w:lvlJc w:val="left"/>
-      <w:pPr>
-        <w:ind w:left="4320" w:hanging="360"/>
-      </w:pPr>
-      <w:rPr>
-        <w:u w:val="none"/>
-      </w:rPr>
-    </w:lvl>
-    <w:lvl w:ilvl="6">
-      <w:start w:val="1"/>
-      <w:numFmt w:val="bullet"/>
-      <w:lvlText w:val="-"/>
-      <w:lvlJc w:val="left"/>
-      <w:pPr>
-        <w:ind w:left="5040" w:hanging="360"/>
-      </w:pPr>
-      <w:rPr>
-        <w:u w:val="none"/>
-      </w:rPr>
-    </w:lvl>
-    <w:lvl w:ilvl="7">
-      <w:start w:val="1"/>
-      <w:numFmt w:val="bullet"/>
-      <w:lvlText w:val="-"/>
-      <w:lvlJc w:val="left"/>
-      <w:pPr>
-        <w:ind w:left="5760" w:hanging="360"/>
-      </w:pPr>
-      <w:rPr>
-        <w:u w:val="none"/>
-      </w:rPr>
-    </w:lvl>
-    <w:lvl w:ilvl="8">
-      <w:start w:val="1"/>
-      <w:numFmt w:val="bullet"/>
-      <w:lvlText w:val="-"/>
       <w:lvlJc w:val="left"/>
       <w:pPr>
         <w:ind w:left="6480" w:hanging="360"/>
@@ -23422,7 +23432,7 @@
     <w:lvl w:ilvl="0">
       <w:start w:val="1"/>
       <w:numFmt w:val="bullet"/>
-      <w:lvlText w:val="●"/>
+      <w:lvlText w:val="-"/>
       <w:lvlJc w:val="left"/>
       <w:pPr>
         <w:ind w:left="720" w:hanging="360"/>
@@ -23434,7 +23444,7 @@
     <w:lvl w:ilvl="1">
       <w:start w:val="1"/>
       <w:numFmt w:val="bullet"/>
-      <w:lvlText w:val="○"/>
+      <w:lvlText w:val="-"/>
       <w:lvlJc w:val="left"/>
       <w:pPr>
         <w:ind w:left="1440" w:hanging="360"/>
@@ -23446,7 +23456,7 @@
     <w:lvl w:ilvl="2">
       <w:start w:val="1"/>
       <w:numFmt w:val="bullet"/>
-      <w:lvlText w:val="■"/>
+      <w:lvlText w:val="-"/>
       <w:lvlJc w:val="left"/>
       <w:pPr>
         <w:ind w:left="2160" w:hanging="360"/>
@@ -23458,7 +23468,7 @@
     <w:lvl w:ilvl="3">
       <w:start w:val="1"/>
       <w:numFmt w:val="bullet"/>
-      <w:lvlText w:val="●"/>
+      <w:lvlText w:val="-"/>
       <w:lvlJc w:val="left"/>
       <w:pPr>
         <w:ind w:left="2880" w:hanging="360"/>
@@ -23470,7 +23480,7 @@
     <w:lvl w:ilvl="4">
       <w:start w:val="1"/>
       <w:numFmt w:val="bullet"/>
-      <w:lvlText w:val="○"/>
+      <w:lvlText w:val="-"/>
       <w:lvlJc w:val="left"/>
       <w:pPr>
         <w:ind w:left="3600" w:hanging="360"/>
@@ -23482,7 +23492,7 @@
     <w:lvl w:ilvl="5">
       <w:start w:val="1"/>
       <w:numFmt w:val="bullet"/>
-      <w:lvlText w:val="■"/>
+      <w:lvlText w:val="-"/>
       <w:lvlJc w:val="left"/>
       <w:pPr>
         <w:ind w:left="4320" w:hanging="360"/>
@@ -23494,7 +23504,7 @@
     <w:lvl w:ilvl="6">
       <w:start w:val="1"/>
       <w:numFmt w:val="bullet"/>
-      <w:lvlText w:val="●"/>
+      <w:lvlText w:val="-"/>
       <w:lvlJc w:val="left"/>
       <w:pPr>
         <w:ind w:left="5040" w:hanging="360"/>
@@ -23506,7 +23516,7 @@
     <w:lvl w:ilvl="7">
       <w:start w:val="1"/>
       <w:numFmt w:val="bullet"/>
-      <w:lvlText w:val="○"/>
+      <w:lvlText w:val="-"/>
       <w:lvlJc w:val="left"/>
       <w:pPr>
         <w:ind w:left="5760" w:hanging="360"/>
@@ -23518,7 +23528,7 @@
     <w:lvl w:ilvl="8">
       <w:start w:val="1"/>
       <w:numFmt w:val="bullet"/>
-      <w:lvlText w:val="■"/>
+      <w:lvlText w:val="-"/>
       <w:lvlJc w:val="left"/>
       <w:pPr>
         <w:ind w:left="6480" w:hanging="360"/>
@@ -23532,7 +23542,7 @@
     <w:lvl w:ilvl="0">
       <w:start w:val="1"/>
       <w:numFmt w:val="bullet"/>
-      <w:lvlText w:val="●"/>
+      <w:lvlText w:val="-"/>
       <w:lvlJc w:val="left"/>
       <w:pPr>
         <w:ind w:left="720" w:hanging="360"/>
@@ -23544,7 +23554,7 @@
     <w:lvl w:ilvl="1">
       <w:start w:val="1"/>
       <w:numFmt w:val="bullet"/>
-      <w:lvlText w:val="○"/>
+      <w:lvlText w:val="-"/>
       <w:lvlJc w:val="left"/>
       <w:pPr>
         <w:ind w:left="1440" w:hanging="360"/>
@@ -23556,7 +23566,7 @@
     <w:lvl w:ilvl="2">
       <w:start w:val="1"/>
       <w:numFmt w:val="bullet"/>
-      <w:lvlText w:val="■"/>
+      <w:lvlText w:val="-"/>
       <w:lvlJc w:val="left"/>
       <w:pPr>
         <w:ind w:left="2160" w:hanging="360"/>
@@ -23568,7 +23578,7 @@
     <w:lvl w:ilvl="3">
       <w:start w:val="1"/>
       <w:numFmt w:val="bullet"/>
-      <w:lvlText w:val="●"/>
+      <w:lvlText w:val="-"/>
       <w:lvlJc w:val="left"/>
       <w:pPr>
         <w:ind w:left="2880" w:hanging="360"/>
@@ -23580,7 +23590,7 @@
     <w:lvl w:ilvl="4">
       <w:start w:val="1"/>
       <w:numFmt w:val="bullet"/>
-      <w:lvlText w:val="○"/>
+      <w:lvlText w:val="-"/>
       <w:lvlJc w:val="left"/>
       <w:pPr>
         <w:ind w:left="3600" w:hanging="360"/>
@@ -23592,7 +23602,7 @@
     <w:lvl w:ilvl="5">
       <w:start w:val="1"/>
       <w:numFmt w:val="bullet"/>
-      <w:lvlText w:val="■"/>
+      <w:lvlText w:val="-"/>
       <w:lvlJc w:val="left"/>
       <w:pPr>
         <w:ind w:left="4320" w:hanging="360"/>
@@ -23604,7 +23614,7 @@
     <w:lvl w:ilvl="6">
       <w:start w:val="1"/>
       <w:numFmt w:val="bullet"/>
-      <w:lvlText w:val="●"/>
+      <w:lvlText w:val="-"/>
       <w:lvlJc w:val="left"/>
       <w:pPr>
         <w:ind w:left="5040" w:hanging="360"/>
@@ -23616,7 +23626,7 @@
     <w:lvl w:ilvl="7">
       <w:start w:val="1"/>
       <w:numFmt w:val="bullet"/>
-      <w:lvlText w:val="○"/>
+      <w:lvlText w:val="-"/>
       <w:lvlJc w:val="left"/>
       <w:pPr>
         <w:ind w:left="5760" w:hanging="360"/>
@@ -23628,7 +23638,7 @@
     <w:lvl w:ilvl="8">
       <w:start w:val="1"/>
       <w:numFmt w:val="bullet"/>
-      <w:lvlText w:val="■"/>
+      <w:lvlText w:val="-"/>
       <w:lvlJc w:val="left"/>
       <w:pPr>
         <w:ind w:left="6480" w:hanging="360"/>
@@ -23688,6 +23698,111 @@
       </w:pPr>
     </w:pPrDefault>
   </w:docDefaults>
+  <w:style w:type="paragraph" w:styleId="Normal" w:default="1">
+    <w:name w:val="normal"/>
+  </w:style>
+  <w:style w:type="table" w:styleId="TableNormal" w:default="1">
+    <w:name w:val="Table Normal"/>
+  </w:style>
+  <w:style w:type="paragraph" w:styleId="Heading1">
+    <w:name w:val="heading 1"/>
+    <w:basedOn w:val="Normal"/>
+    <w:next w:val="Normal"/>
+    <w:pPr>
+      <w:keepNext w:val="1"/>
+      <w:keepLines w:val="1"/>
+      <w:spacing w:after="120" w:before="400" w:lineRule="auto"/>
+    </w:pPr>
+    <w:rPr>
+      <w:sz w:val="40"/>
+      <w:szCs w:val="40"/>
+    </w:rPr>
+  </w:style>
+  <w:style w:type="paragraph" w:styleId="Heading2">
+    <w:name w:val="heading 2"/>
+    <w:basedOn w:val="Normal"/>
+    <w:next w:val="Normal"/>
+    <w:pPr>
+      <w:keepNext w:val="1"/>
+      <w:keepLines w:val="1"/>
+      <w:spacing w:after="120" w:before="360" w:lineRule="auto"/>
+    </w:pPr>
+    <w:rPr>
+      <w:sz w:val="32"/>
+      <w:szCs w:val="32"/>
+    </w:rPr>
+  </w:style>
+  <w:style w:type="paragraph" w:styleId="Heading3">
+    <w:name w:val="heading 3"/>
+    <w:basedOn w:val="Normal"/>
+    <w:next w:val="Normal"/>
+    <w:pPr>
+      <w:keepNext w:val="1"/>
+      <w:keepLines w:val="1"/>
+      <w:spacing w:after="80" w:before="320" w:lineRule="auto"/>
+    </w:pPr>
+    <w:rPr>
+      <w:color w:val="434343"/>
+      <w:sz w:val="28"/>
+      <w:szCs w:val="28"/>
+    </w:rPr>
+  </w:style>
+  <w:style w:type="paragraph" w:styleId="Heading4">
+    <w:name w:val="heading 4"/>
+    <w:basedOn w:val="Normal"/>
+    <w:next w:val="Normal"/>
+    <w:pPr>
+      <w:keepNext w:val="1"/>
+      <w:keepLines w:val="1"/>
+      <w:spacing w:after="80" w:before="280" w:lineRule="auto"/>
+    </w:pPr>
+    <w:rPr>
+      <w:color w:val="666666"/>
+      <w:sz w:val="24"/>
+      <w:szCs w:val="24"/>
+    </w:rPr>
+  </w:style>
+  <w:style w:type="paragraph" w:styleId="Heading5">
+    <w:name w:val="heading 5"/>
+    <w:basedOn w:val="Normal"/>
+    <w:next w:val="Normal"/>
+    <w:pPr>
+      <w:keepNext w:val="1"/>
+      <w:keepLines w:val="1"/>
+      <w:spacing w:after="80" w:before="240" w:lineRule="auto"/>
+    </w:pPr>
+    <w:rPr>
+      <w:color w:val="666666"/>
+    </w:rPr>
+  </w:style>
+  <w:style w:type="paragraph" w:styleId="Heading6">
+    <w:name w:val="heading 6"/>
+    <w:basedOn w:val="Normal"/>
+    <w:next w:val="Normal"/>
+    <w:pPr>
+      <w:keepNext w:val="1"/>
+      <w:keepLines w:val="1"/>
+      <w:spacing w:after="80" w:before="240" w:lineRule="auto"/>
+    </w:pPr>
+    <w:rPr>
+      <w:i w:val="1"/>
+      <w:color w:val="666666"/>
+    </w:rPr>
+  </w:style>
+  <w:style w:type="paragraph" w:styleId="Title">
+    <w:name w:val="Title"/>
+    <w:basedOn w:val="Normal"/>
+    <w:next w:val="Normal"/>
+    <w:pPr>
+      <w:keepNext w:val="1"/>
+      <w:keepLines w:val="1"/>
+      <w:spacing w:after="60" w:lineRule="auto"/>
+    </w:pPr>
+    <w:rPr>
+      <w:sz w:val="52"/>
+      <w:szCs w:val="52"/>
+    </w:rPr>
+  </w:style>
   <w:style w:type="paragraph" w:styleId="Normal" w:default="1">
     <w:name w:val="normal"/>
   </w:style>
@@ -25867,6 +25982,437 @@
       </w:tblCellMar>
     </w:tblPr>
   </w:style>
+  <w:style w:type="paragraph" w:styleId="Subtitle">
+    <w:name w:val="Subtitle"/>
+    <w:basedOn w:val="Normal"/>
+    <w:next w:val="Normal"/>
+    <w:pPr>
+      <w:keepNext w:val="1"/>
+      <w:keepLines w:val="1"/>
+      <w:spacing w:after="320" w:lineRule="auto"/>
+    </w:pPr>
+    <w:rPr>
+      <w:color w:val="666666"/>
+      <w:sz w:val="30"/>
+      <w:szCs w:val="30"/>
+    </w:rPr>
+  </w:style>
+  <w:style w:type="table" w:styleId="Table1">
+    <w:basedOn w:val="TableNormal"/>
+    <w:tblPr>
+      <w:tblStyleRowBandSize w:val="1"/>
+      <w:tblStyleColBandSize w:val="1"/>
+      <w:tblCellMar>
+        <w:top w:w="100.0" w:type="dxa"/>
+        <w:left w:w="100.0" w:type="dxa"/>
+        <w:bottom w:w="100.0" w:type="dxa"/>
+        <w:right w:w="100.0" w:type="dxa"/>
+      </w:tblCellMar>
+    </w:tblPr>
+  </w:style>
+  <w:style w:type="table" w:styleId="Table2">
+    <w:basedOn w:val="TableNormal"/>
+    <w:tblPr>
+      <w:tblStyleRowBandSize w:val="1"/>
+      <w:tblStyleColBandSize w:val="1"/>
+      <w:tblCellMar>
+        <w:top w:w="100.0" w:type="dxa"/>
+        <w:left w:w="100.0" w:type="dxa"/>
+        <w:bottom w:w="100.0" w:type="dxa"/>
+        <w:right w:w="100.0" w:type="dxa"/>
+      </w:tblCellMar>
+    </w:tblPr>
+  </w:style>
+  <w:style w:type="table" w:styleId="Table3">
+    <w:basedOn w:val="TableNormal"/>
+    <w:tblPr>
+      <w:tblStyleRowBandSize w:val="1"/>
+      <w:tblStyleColBandSize w:val="1"/>
+      <w:tblCellMar>
+        <w:top w:w="100.0" w:type="dxa"/>
+        <w:left w:w="100.0" w:type="dxa"/>
+        <w:bottom w:w="100.0" w:type="dxa"/>
+        <w:right w:w="100.0" w:type="dxa"/>
+      </w:tblCellMar>
+    </w:tblPr>
+  </w:style>
+  <w:style w:type="table" w:styleId="Table4">
+    <w:basedOn w:val="TableNormal"/>
+    <w:tblPr>
+      <w:tblStyleRowBandSize w:val="1"/>
+      <w:tblStyleColBandSize w:val="1"/>
+      <w:tblCellMar>
+        <w:top w:w="100.0" w:type="dxa"/>
+        <w:left w:w="100.0" w:type="dxa"/>
+        <w:bottom w:w="100.0" w:type="dxa"/>
+        <w:right w:w="100.0" w:type="dxa"/>
+      </w:tblCellMar>
+    </w:tblPr>
+  </w:style>
+  <w:style w:type="table" w:styleId="Table5">
+    <w:basedOn w:val="TableNormal"/>
+    <w:tblPr>
+      <w:tblStyleRowBandSize w:val="1"/>
+      <w:tblStyleColBandSize w:val="1"/>
+      <w:tblCellMar>
+        <w:top w:w="100.0" w:type="dxa"/>
+        <w:left w:w="100.0" w:type="dxa"/>
+        <w:bottom w:w="100.0" w:type="dxa"/>
+        <w:right w:w="100.0" w:type="dxa"/>
+      </w:tblCellMar>
+    </w:tblPr>
+  </w:style>
+  <w:style w:type="table" w:styleId="Table6">
+    <w:basedOn w:val="TableNormal"/>
+    <w:tblPr>
+      <w:tblStyleRowBandSize w:val="1"/>
+      <w:tblStyleColBandSize w:val="1"/>
+      <w:tblCellMar>
+        <w:top w:w="100.0" w:type="dxa"/>
+        <w:left w:w="100.0" w:type="dxa"/>
+        <w:bottom w:w="100.0" w:type="dxa"/>
+        <w:right w:w="100.0" w:type="dxa"/>
+      </w:tblCellMar>
+    </w:tblPr>
+  </w:style>
+  <w:style w:type="table" w:styleId="Table7">
+    <w:basedOn w:val="TableNormal"/>
+    <w:tblPr>
+      <w:tblStyleRowBandSize w:val="1"/>
+      <w:tblStyleColBandSize w:val="1"/>
+      <w:tblCellMar>
+        <w:top w:w="100.0" w:type="dxa"/>
+        <w:left w:w="100.0" w:type="dxa"/>
+        <w:bottom w:w="100.0" w:type="dxa"/>
+        <w:right w:w="100.0" w:type="dxa"/>
+      </w:tblCellMar>
+    </w:tblPr>
+  </w:style>
+  <w:style w:type="table" w:styleId="Table8">
+    <w:basedOn w:val="TableNormal"/>
+    <w:tblPr>
+      <w:tblStyleRowBandSize w:val="1"/>
+      <w:tblStyleColBandSize w:val="1"/>
+      <w:tblCellMar>
+        <w:top w:w="100.0" w:type="dxa"/>
+        <w:left w:w="100.0" w:type="dxa"/>
+        <w:bottom w:w="100.0" w:type="dxa"/>
+        <w:right w:w="100.0" w:type="dxa"/>
+      </w:tblCellMar>
+    </w:tblPr>
+  </w:style>
+  <w:style w:type="table" w:styleId="Table9">
+    <w:basedOn w:val="TableNormal"/>
+    <w:tblPr>
+      <w:tblStyleRowBandSize w:val="1"/>
+      <w:tblStyleColBandSize w:val="1"/>
+      <w:tblCellMar>
+        <w:top w:w="100.0" w:type="dxa"/>
+        <w:left w:w="100.0" w:type="dxa"/>
+        <w:bottom w:w="100.0" w:type="dxa"/>
+        <w:right w:w="100.0" w:type="dxa"/>
+      </w:tblCellMar>
+    </w:tblPr>
+  </w:style>
+  <w:style w:type="table" w:styleId="Table10">
+    <w:basedOn w:val="TableNormal"/>
+    <w:tblPr>
+      <w:tblStyleRowBandSize w:val="1"/>
+      <w:tblStyleColBandSize w:val="1"/>
+      <w:tblCellMar>
+        <w:top w:w="100.0" w:type="dxa"/>
+        <w:left w:w="100.0" w:type="dxa"/>
+        <w:bottom w:w="100.0" w:type="dxa"/>
+        <w:right w:w="100.0" w:type="dxa"/>
+      </w:tblCellMar>
+    </w:tblPr>
+  </w:style>
+  <w:style w:type="table" w:styleId="Table11">
+    <w:basedOn w:val="TableNormal"/>
+    <w:tblPr>
+      <w:tblStyleRowBandSize w:val="1"/>
+      <w:tblStyleColBandSize w:val="1"/>
+      <w:tblCellMar>
+        <w:top w:w="100.0" w:type="dxa"/>
+        <w:left w:w="100.0" w:type="dxa"/>
+        <w:bottom w:w="100.0" w:type="dxa"/>
+        <w:right w:w="100.0" w:type="dxa"/>
+      </w:tblCellMar>
+    </w:tblPr>
+  </w:style>
+  <w:style w:type="table" w:styleId="Table12">
+    <w:basedOn w:val="TableNormal"/>
+    <w:tblPr>
+      <w:tblStyleRowBandSize w:val="1"/>
+      <w:tblStyleColBandSize w:val="1"/>
+      <w:tblCellMar>
+        <w:top w:w="100.0" w:type="dxa"/>
+        <w:left w:w="100.0" w:type="dxa"/>
+        <w:bottom w:w="100.0" w:type="dxa"/>
+        <w:right w:w="100.0" w:type="dxa"/>
+      </w:tblCellMar>
+    </w:tblPr>
+  </w:style>
+  <w:style w:type="table" w:styleId="Table13">
+    <w:basedOn w:val="TableNormal"/>
+    <w:tblPr>
+      <w:tblStyleRowBandSize w:val="1"/>
+      <w:tblStyleColBandSize w:val="1"/>
+      <w:tblCellMar>
+        <w:top w:w="100.0" w:type="dxa"/>
+        <w:left w:w="100.0" w:type="dxa"/>
+        <w:bottom w:w="100.0" w:type="dxa"/>
+        <w:right w:w="100.0" w:type="dxa"/>
+      </w:tblCellMar>
+    </w:tblPr>
+  </w:style>
+  <w:style w:type="table" w:styleId="Table14">
+    <w:basedOn w:val="TableNormal"/>
+    <w:tblPr>
+      <w:tblStyleRowBandSize w:val="1"/>
+      <w:tblStyleColBandSize w:val="1"/>
+      <w:tblCellMar>
+        <w:top w:w="100.0" w:type="dxa"/>
+        <w:left w:w="100.0" w:type="dxa"/>
+        <w:bottom w:w="100.0" w:type="dxa"/>
+        <w:right w:w="100.0" w:type="dxa"/>
+      </w:tblCellMar>
+    </w:tblPr>
+  </w:style>
+  <w:style w:type="table" w:styleId="Table15">
+    <w:basedOn w:val="TableNormal"/>
+    <w:tblPr>
+      <w:tblStyleRowBandSize w:val="1"/>
+      <w:tblStyleColBandSize w:val="1"/>
+      <w:tblCellMar>
+        <w:top w:w="100.0" w:type="dxa"/>
+        <w:left w:w="100.0" w:type="dxa"/>
+        <w:bottom w:w="100.0" w:type="dxa"/>
+        <w:right w:w="100.0" w:type="dxa"/>
+      </w:tblCellMar>
+    </w:tblPr>
+  </w:style>
+  <w:style w:type="table" w:styleId="Table16">
+    <w:basedOn w:val="TableNormal"/>
+    <w:tblPr>
+      <w:tblStyleRowBandSize w:val="1"/>
+      <w:tblStyleColBandSize w:val="1"/>
+      <w:tblCellMar>
+        <w:top w:w="100.0" w:type="dxa"/>
+        <w:left w:w="100.0" w:type="dxa"/>
+        <w:bottom w:w="100.0" w:type="dxa"/>
+        <w:right w:w="100.0" w:type="dxa"/>
+      </w:tblCellMar>
+    </w:tblPr>
+  </w:style>
+  <w:style w:type="table" w:styleId="Table17">
+    <w:basedOn w:val="TableNormal"/>
+    <w:tblPr>
+      <w:tblStyleRowBandSize w:val="1"/>
+      <w:tblStyleColBandSize w:val="1"/>
+      <w:tblCellMar>
+        <w:top w:w="100.0" w:type="dxa"/>
+        <w:left w:w="100.0" w:type="dxa"/>
+        <w:bottom w:w="100.0" w:type="dxa"/>
+        <w:right w:w="100.0" w:type="dxa"/>
+      </w:tblCellMar>
+    </w:tblPr>
+  </w:style>
+  <w:style w:type="table" w:styleId="Table18">
+    <w:basedOn w:val="TableNormal"/>
+    <w:tblPr>
+      <w:tblStyleRowBandSize w:val="1"/>
+      <w:tblStyleColBandSize w:val="1"/>
+      <w:tblCellMar>
+        <w:top w:w="100.0" w:type="dxa"/>
+        <w:left w:w="100.0" w:type="dxa"/>
+        <w:bottom w:w="100.0" w:type="dxa"/>
+        <w:right w:w="100.0" w:type="dxa"/>
+      </w:tblCellMar>
+    </w:tblPr>
+  </w:style>
+  <w:style w:type="table" w:styleId="Table19">
+    <w:basedOn w:val="TableNormal"/>
+    <w:tblPr>
+      <w:tblStyleRowBandSize w:val="1"/>
+      <w:tblStyleColBandSize w:val="1"/>
+      <w:tblCellMar>
+        <w:top w:w="100.0" w:type="dxa"/>
+        <w:left w:w="100.0" w:type="dxa"/>
+        <w:bottom w:w="100.0" w:type="dxa"/>
+        <w:right w:w="100.0" w:type="dxa"/>
+      </w:tblCellMar>
+    </w:tblPr>
+  </w:style>
+  <w:style w:type="table" w:styleId="Table20">
+    <w:basedOn w:val="TableNormal"/>
+    <w:tblPr>
+      <w:tblStyleRowBandSize w:val="1"/>
+      <w:tblStyleColBandSize w:val="1"/>
+      <w:tblCellMar>
+        <w:top w:w="100.0" w:type="dxa"/>
+        <w:left w:w="100.0" w:type="dxa"/>
+        <w:bottom w:w="100.0" w:type="dxa"/>
+        <w:right w:w="100.0" w:type="dxa"/>
+      </w:tblCellMar>
+    </w:tblPr>
+  </w:style>
+  <w:style w:type="table" w:styleId="Table21">
+    <w:basedOn w:val="TableNormal"/>
+    <w:tblPr>
+      <w:tblStyleRowBandSize w:val="1"/>
+      <w:tblStyleColBandSize w:val="1"/>
+      <w:tblCellMar>
+        <w:top w:w="100.0" w:type="dxa"/>
+        <w:left w:w="100.0" w:type="dxa"/>
+        <w:bottom w:w="100.0" w:type="dxa"/>
+        <w:right w:w="100.0" w:type="dxa"/>
+      </w:tblCellMar>
+    </w:tblPr>
+  </w:style>
+  <w:style w:type="table" w:styleId="Table22">
+    <w:basedOn w:val="TableNormal"/>
+    <w:tblPr>
+      <w:tblStyleRowBandSize w:val="1"/>
+      <w:tblStyleColBandSize w:val="1"/>
+      <w:tblCellMar>
+        <w:top w:w="100.0" w:type="dxa"/>
+        <w:left w:w="100.0" w:type="dxa"/>
+        <w:bottom w:w="100.0" w:type="dxa"/>
+        <w:right w:w="100.0" w:type="dxa"/>
+      </w:tblCellMar>
+    </w:tblPr>
+  </w:style>
+  <w:style w:type="table" w:styleId="Table23">
+    <w:basedOn w:val="TableNormal"/>
+    <w:tblPr>
+      <w:tblStyleRowBandSize w:val="1"/>
+      <w:tblStyleColBandSize w:val="1"/>
+      <w:tblCellMar>
+        <w:top w:w="100.0" w:type="dxa"/>
+        <w:left w:w="100.0" w:type="dxa"/>
+        <w:bottom w:w="100.0" w:type="dxa"/>
+        <w:right w:w="100.0" w:type="dxa"/>
+      </w:tblCellMar>
+    </w:tblPr>
+  </w:style>
+  <w:style w:type="table" w:styleId="Table24">
+    <w:basedOn w:val="TableNormal"/>
+    <w:tblPr>
+      <w:tblStyleRowBandSize w:val="1"/>
+      <w:tblStyleColBandSize w:val="1"/>
+      <w:tblCellMar>
+        <w:top w:w="100.0" w:type="dxa"/>
+        <w:left w:w="100.0" w:type="dxa"/>
+        <w:bottom w:w="100.0" w:type="dxa"/>
+        <w:right w:w="100.0" w:type="dxa"/>
+      </w:tblCellMar>
+    </w:tblPr>
+  </w:style>
+  <w:style w:type="table" w:styleId="Table25">
+    <w:basedOn w:val="TableNormal"/>
+    <w:tblPr>
+      <w:tblStyleRowBandSize w:val="1"/>
+      <w:tblStyleColBandSize w:val="1"/>
+      <w:tblCellMar>
+        <w:top w:w="100.0" w:type="dxa"/>
+        <w:left w:w="100.0" w:type="dxa"/>
+        <w:bottom w:w="100.0" w:type="dxa"/>
+        <w:right w:w="100.0" w:type="dxa"/>
+      </w:tblCellMar>
+    </w:tblPr>
+  </w:style>
+  <w:style w:type="table" w:styleId="Table26">
+    <w:basedOn w:val="TableNormal"/>
+    <w:tblPr>
+      <w:tblStyleRowBandSize w:val="1"/>
+      <w:tblStyleColBandSize w:val="1"/>
+      <w:tblCellMar>
+        <w:top w:w="100.0" w:type="dxa"/>
+        <w:left w:w="100.0" w:type="dxa"/>
+        <w:bottom w:w="100.0" w:type="dxa"/>
+        <w:right w:w="100.0" w:type="dxa"/>
+      </w:tblCellMar>
+    </w:tblPr>
+  </w:style>
+  <w:style w:type="table" w:styleId="Table27">
+    <w:basedOn w:val="TableNormal"/>
+    <w:tblPr>
+      <w:tblStyleRowBandSize w:val="1"/>
+      <w:tblStyleColBandSize w:val="1"/>
+      <w:tblCellMar>
+        <w:top w:w="100.0" w:type="dxa"/>
+        <w:left w:w="100.0" w:type="dxa"/>
+        <w:bottom w:w="100.0" w:type="dxa"/>
+        <w:right w:w="100.0" w:type="dxa"/>
+      </w:tblCellMar>
+    </w:tblPr>
+  </w:style>
+  <w:style w:type="table" w:styleId="Table28">
+    <w:basedOn w:val="TableNormal"/>
+    <w:tblPr>
+      <w:tblStyleRowBandSize w:val="1"/>
+      <w:tblStyleColBandSize w:val="1"/>
+      <w:tblCellMar>
+        <w:top w:w="100.0" w:type="dxa"/>
+        <w:left w:w="100.0" w:type="dxa"/>
+        <w:bottom w:w="100.0" w:type="dxa"/>
+        <w:right w:w="100.0" w:type="dxa"/>
+      </w:tblCellMar>
+    </w:tblPr>
+  </w:style>
+  <w:style w:type="table" w:styleId="Table29">
+    <w:basedOn w:val="TableNormal"/>
+    <w:tblPr>
+      <w:tblStyleRowBandSize w:val="1"/>
+      <w:tblStyleColBandSize w:val="1"/>
+      <w:tblCellMar>
+        <w:top w:w="100.0" w:type="dxa"/>
+        <w:left w:w="100.0" w:type="dxa"/>
+        <w:bottom w:w="100.0" w:type="dxa"/>
+        <w:right w:w="100.0" w:type="dxa"/>
+      </w:tblCellMar>
+    </w:tblPr>
+  </w:style>
+  <w:style w:type="table" w:styleId="Table30">
+    <w:basedOn w:val="TableNormal"/>
+    <w:tblPr>
+      <w:tblStyleRowBandSize w:val="1"/>
+      <w:tblStyleColBandSize w:val="1"/>
+      <w:tblCellMar>
+        <w:top w:w="100.0" w:type="dxa"/>
+        <w:left w:w="100.0" w:type="dxa"/>
+        <w:bottom w:w="100.0" w:type="dxa"/>
+        <w:right w:w="100.0" w:type="dxa"/>
+      </w:tblCellMar>
+    </w:tblPr>
+  </w:style>
+  <w:style w:type="table" w:styleId="Table31">
+    <w:basedOn w:val="TableNormal"/>
+    <w:tblPr>
+      <w:tblStyleRowBandSize w:val="1"/>
+      <w:tblStyleColBandSize w:val="1"/>
+      <w:tblCellMar>
+        <w:top w:w="100.0" w:type="dxa"/>
+        <w:left w:w="100.0" w:type="dxa"/>
+        <w:bottom w:w="100.0" w:type="dxa"/>
+        <w:right w:w="100.0" w:type="dxa"/>
+      </w:tblCellMar>
+    </w:tblPr>
+  </w:style>
+  <w:style w:type="table" w:styleId="Table32">
+    <w:basedOn w:val="TableNormal"/>
+    <w:tblPr>
+      <w:tblStyleRowBandSize w:val="1"/>
+      <w:tblStyleColBandSize w:val="1"/>
+      <w:tblCellMar>
+        <w:top w:w="100.0" w:type="dxa"/>
+        <w:left w:w="100.0" w:type="dxa"/>
+        <w:bottom w:w="100.0" w:type="dxa"/>
+        <w:right w:w="100.0" w:type="dxa"/>
+      </w:tblCellMar>
+    </w:tblPr>
+  </w:style>
 </w:styles>
 </file>
 
@@ -26192,7 +26738,7 @@
 
 <file path=customXML/item1.xml><?xml version="1.0" encoding="utf-8"?>
 <go:gDocsCustomXmlDataStorage xmlns:go="http://customooxmlschemas.google.com/" xmlns:r="http://schemas.openxmlformats.org/officeDocument/2006/relationships" uri="GoogleDocsCustomDataVersion2">
-  <go:docsCustomData xmlns:go="http://customooxmlschemas.google.com/" roundtripDataSignature="AMtx7mjXnnHPgt0p2atiBbGgqEAjd292Sg==">CgMxLjAyCGguZ2pkZ3hzMgloLjMwajB6bGwyCWguMWZvYjl0ZTgAciExcmdUaXpwbm5fM2RoRFlaTElDcGtOdU96M09DWFZxOWE=</go:docsCustomData>
+  <go:docsCustomData xmlns:go="http://customooxmlschemas.google.com/" roundtripDataSignature="AMtx7mg3wpJSPr0eBkBnOuZ5DZGnss9tAg==">CgMxLjAyCGguZ2pkZ3hzMgloLjMwajB6bGwyCWguMWZvYjl0ZTgAciExYW1jeUpmZWhFS2Z5WUZDUm05STZaYS1sUEtOV0RmUFA=</go:docsCustomData>
 </go:gDocsCustomXmlDataStorage>
 </file>
 

</xml_diff>

<commit_message>
Planning Report D01 OK!
</commit_message>
<xml_diff>
--- a/reports/Group/D01/Planning Report - D01.docx
+++ b/reports/Group/D01/Planning Report - D01.docx
@@ -167,7 +167,7 @@
             <wp:extent cx="1112520" cy="1112520"/>
             <wp:effectExtent b="0" l="0" r="0" t="0"/>
             <wp:wrapTopAndBottom distB="0" distT="0"/>
-            <wp:docPr descr="http://recursoshumanos.us.es/images/marca-dos-tintas_300.gif" id="6" name="image1.gif"/>
+            <wp:docPr descr="http://recursoshumanos.us.es/images/marca-dos-tintas_300.gif" id="7" name="image1.gif"/>
             <a:graphic>
               <a:graphicData uri="http://schemas.openxmlformats.org/drawingml/2006/picture">
                 <pic:pic>
@@ -18309,7 +18309,7 @@
               <w:widowControl w:val="0"/>
               <w:numPr>
                 <w:ilvl w:val="0"/>
-                <w:numId w:val="10"/>
+                <w:numId w:val="4"/>
               </w:numPr>
               <w:spacing w:line="240" w:lineRule="auto"/>
               <w:ind w:left="720" w:hanging="360"/>
@@ -18440,7 +18440,7 @@
               <w:widowControl w:val="0"/>
               <w:numPr>
                 <w:ilvl w:val="0"/>
-                <w:numId w:val="4"/>
+                <w:numId w:val="1"/>
               </w:numPr>
               <w:spacing w:line="240" w:lineRule="auto"/>
               <w:ind w:left="720" w:hanging="360"/>
@@ -19312,7 +19312,7 @@
               <w:widowControl w:val="0"/>
               <w:numPr>
                 <w:ilvl w:val="0"/>
-                <w:numId w:val="6"/>
+                <w:numId w:val="3"/>
               </w:numPr>
               <w:spacing w:line="240" w:lineRule="auto"/>
               <w:ind w:left="720" w:hanging="360"/>
@@ -19437,7 +19437,7 @@
               <w:widowControl w:val="0"/>
               <w:numPr>
                 <w:ilvl w:val="0"/>
-                <w:numId w:val="8"/>
+                <w:numId w:val="6"/>
               </w:numPr>
               <w:spacing w:line="240" w:lineRule="auto"/>
               <w:ind w:left="720" w:hanging="360"/>
@@ -19629,7 +19629,7 @@
       <w:pPr>
         <w:numPr>
           <w:ilvl w:val="0"/>
-          <w:numId w:val="1"/>
+          <w:numId w:val="8"/>
         </w:numPr>
         <w:ind w:left="720" w:hanging="360"/>
         <w:jc w:val="both"/>
@@ -19849,339 +19849,6 @@
           <w:rtl w:val="0"/>
         </w:rPr>
         <w:t xml:space="preserve">Costes estimados según el rol desempeñado:</w:t>
-      </w:r>
-    </w:p>
-    <w:p>
-      <w:pPr>
-        <w:numPr>
-          <w:ilvl w:val="0"/>
-          <w:numId w:val="7"/>
-        </w:numPr>
-        <w:spacing w:line="259" w:lineRule="auto"/>
-        <w:ind w:left="720" w:hanging="360"/>
-        <w:jc w:val="both"/>
-        <w:rPr>
-          <w:rFonts w:ascii="Calibri" w:cs="Calibri" w:eastAsia="Calibri" w:hAnsi="Calibri"/>
-          <w:sz w:val="24"/>
-          <w:szCs w:val="24"/>
-        </w:rPr>
-      </w:pPr>
-      <w:r>
-        <w:rPr>
-          <w:rFonts w:ascii="Calibri" w:cs="Calibri" w:eastAsia="Calibri" w:hAnsi="Calibri"/>
-          <w:sz w:val="24"/>
-          <w:szCs w:val="24"/>
-          <w:rtl w:val="0"/>
-        </w:rPr>
-        <w:t xml:space="preserve">Desarrollador base: 20€/h</w:t>
-      </w:r>
-    </w:p>
-    <w:p>
-      <w:pPr>
-        <w:numPr>
-          <w:ilvl w:val="0"/>
-          <w:numId w:val="7"/>
-        </w:numPr>
-        <w:spacing w:after="160" w:line="259" w:lineRule="auto"/>
-        <w:ind w:left="720" w:hanging="360"/>
-        <w:jc w:val="both"/>
-        <w:rPr>
-          <w:rFonts w:ascii="Calibri" w:cs="Calibri" w:eastAsia="Calibri" w:hAnsi="Calibri"/>
-          <w:sz w:val="24"/>
-          <w:szCs w:val="24"/>
-        </w:rPr>
-      </w:pPr>
-      <w:r>
-        <w:rPr>
-          <w:rFonts w:ascii="Calibri" w:cs="Calibri" w:eastAsia="Calibri" w:hAnsi="Calibri"/>
-          <w:sz w:val="24"/>
-          <w:szCs w:val="24"/>
-          <w:rtl w:val="0"/>
-        </w:rPr>
-        <w:t xml:space="preserve">Manager base: 30€/h</w:t>
-      </w:r>
-    </w:p>
-    <w:p>
-      <w:pPr>
-        <w:numPr>
-          <w:ilvl w:val="0"/>
-          <w:numId w:val="7"/>
-        </w:numPr>
-        <w:spacing w:after="160" w:line="259" w:lineRule="auto"/>
-        <w:ind w:left="720" w:hanging="360"/>
-        <w:jc w:val="both"/>
-        <w:rPr>
-          <w:rFonts w:ascii="Calibri" w:cs="Calibri" w:eastAsia="Calibri" w:hAnsi="Calibri"/>
-          <w:sz w:val="24"/>
-          <w:szCs w:val="24"/>
-          <w:u w:val="none"/>
-        </w:rPr>
-      </w:pPr>
-      <w:r>
-        <w:rPr>
-          <w:rFonts w:ascii="Calibri" w:cs="Calibri" w:eastAsia="Calibri" w:hAnsi="Calibri"/>
-          <w:sz w:val="24"/>
-          <w:szCs w:val="24"/>
-          <w:rtl w:val="0"/>
-        </w:rPr>
-        <w:t xml:space="preserve">Analista base: 30€/h</w:t>
-      </w:r>
-      <w:r>
-        <w:rPr>
-          <w:rtl w:val="0"/>
-        </w:rPr>
-      </w:r>
-    </w:p>
-    <w:p>
-      <w:pPr>
-        <w:spacing w:after="160" w:line="259" w:lineRule="auto"/>
-        <w:jc w:val="both"/>
-        <w:rPr>
-          <w:rFonts w:ascii="Calibri" w:cs="Calibri" w:eastAsia="Calibri" w:hAnsi="Calibri"/>
-          <w:b w:val="1"/>
-          <w:sz w:val="30"/>
-          <w:szCs w:val="30"/>
-        </w:rPr>
-      </w:pPr>
-      <w:r>
-        <w:rPr>
-          <w:rFonts w:ascii="Calibri" w:cs="Calibri" w:eastAsia="Calibri" w:hAnsi="Calibri"/>
-          <w:b w:val="1"/>
-          <w:sz w:val="24"/>
-          <w:szCs w:val="24"/>
-          <w:rtl w:val="0"/>
-        </w:rPr>
-        <w:t xml:space="preserve">COSTES INDIRECTOS (AMORTIZACIONES):</w:t>
-      </w:r>
-      <w:r>
-        <w:rPr>
-          <w:rtl w:val="0"/>
-        </w:rPr>
-      </w:r>
-    </w:p>
-    <w:p>
-      <w:pPr>
-        <w:spacing w:after="160" w:line="259" w:lineRule="auto"/>
-        <w:jc w:val="both"/>
-        <w:rPr>
-          <w:rFonts w:ascii="Calibri" w:cs="Calibri" w:eastAsia="Calibri" w:hAnsi="Calibri"/>
-          <w:b w:val="1"/>
-          <w:sz w:val="24"/>
-          <w:szCs w:val="24"/>
-        </w:rPr>
-      </w:pPr>
-      <w:r>
-        <w:rPr>
-          <w:rFonts w:ascii="Calibri" w:cs="Calibri" w:eastAsia="Calibri" w:hAnsi="Calibri"/>
-          <w:sz w:val="24"/>
-          <w:szCs w:val="24"/>
-          <w:rtl w:val="0"/>
-        </w:rPr>
-        <w:tab/>
-        <w:t xml:space="preserve">Para este entregable, hemos trabajado un </w:t>
-      </w:r>
-      <w:r>
-        <w:rPr>
-          <w:rFonts w:ascii="Calibri" w:cs="Calibri" w:eastAsia="Calibri" w:hAnsi="Calibri"/>
-          <w:b w:val="1"/>
-          <w:sz w:val="24"/>
-          <w:szCs w:val="24"/>
-          <w:rtl w:val="0"/>
-        </w:rPr>
-        <w:t xml:space="preserve">total de 20 horas y 9 minutos</w:t>
-      </w:r>
-      <w:r>
-        <w:rPr>
-          <w:rFonts w:ascii="Calibri" w:cs="Calibri" w:eastAsia="Calibri" w:hAnsi="Calibri"/>
-          <w:sz w:val="24"/>
-          <w:szCs w:val="24"/>
-          <w:rtl w:val="0"/>
-        </w:rPr>
-        <w:t xml:space="preserve"> para las tareas individuales, de las cuales </w:t>
-      </w:r>
-      <w:r>
-        <w:rPr>
-          <w:rFonts w:ascii="Calibri" w:cs="Calibri" w:eastAsia="Calibri" w:hAnsi="Calibri"/>
-          <w:b w:val="1"/>
-          <w:sz w:val="24"/>
-          <w:szCs w:val="24"/>
-          <w:rtl w:val="0"/>
-        </w:rPr>
-        <w:t xml:space="preserve">2 horas y 5 minutos</w:t>
-      </w:r>
-      <w:r>
-        <w:rPr>
-          <w:rFonts w:ascii="Calibri" w:cs="Calibri" w:eastAsia="Calibri" w:hAnsi="Calibri"/>
-          <w:sz w:val="24"/>
-          <w:szCs w:val="24"/>
-          <w:rtl w:val="0"/>
-        </w:rPr>
-        <w:t xml:space="preserve"> pertenecen a las tareas realizadas </w:t>
-      </w:r>
-      <w:r>
-        <w:rPr>
-          <w:rFonts w:ascii="Calibri" w:cs="Calibri" w:eastAsia="Calibri" w:hAnsi="Calibri"/>
-          <w:b w:val="1"/>
-          <w:sz w:val="24"/>
-          <w:szCs w:val="24"/>
-          <w:rtl w:val="0"/>
-        </w:rPr>
-        <w:t xml:space="preserve">bajo el rol de </w:t>
-      </w:r>
-      <w:r>
-        <w:rPr>
-          <w:rFonts w:ascii="Calibri" w:cs="Calibri" w:eastAsia="Calibri" w:hAnsi="Calibri"/>
-          <w:b w:val="1"/>
-          <w:i w:val="1"/>
-          <w:sz w:val="24"/>
-          <w:szCs w:val="24"/>
-          <w:rtl w:val="0"/>
-        </w:rPr>
-        <w:t xml:space="preserve">Desarrollador</w:t>
-      </w:r>
-      <w:r>
-        <w:rPr>
-          <w:rFonts w:ascii="Calibri" w:cs="Calibri" w:eastAsia="Calibri" w:hAnsi="Calibri"/>
-          <w:b w:val="1"/>
-          <w:sz w:val="24"/>
-          <w:szCs w:val="24"/>
-          <w:rtl w:val="0"/>
-        </w:rPr>
-        <w:t xml:space="preserve">,</w:t>
-      </w:r>
-      <w:r>
-        <w:rPr>
-          <w:rFonts w:ascii="Calibri" w:cs="Calibri" w:eastAsia="Calibri" w:hAnsi="Calibri"/>
-          <w:sz w:val="24"/>
-          <w:szCs w:val="24"/>
-          <w:rtl w:val="0"/>
-        </w:rPr>
-        <w:t xml:space="preserve"> </w:t>
-      </w:r>
-      <w:r>
-        <w:rPr>
-          <w:rFonts w:ascii="Calibri" w:cs="Calibri" w:eastAsia="Calibri" w:hAnsi="Calibri"/>
-          <w:b w:val="1"/>
-          <w:sz w:val="24"/>
-          <w:szCs w:val="24"/>
-          <w:rtl w:val="0"/>
-        </w:rPr>
-        <w:t xml:space="preserve">16 horas y 4 minutos</w:t>
-      </w:r>
-      <w:r>
-        <w:rPr>
-          <w:rFonts w:ascii="Calibri" w:cs="Calibri" w:eastAsia="Calibri" w:hAnsi="Calibri"/>
-          <w:sz w:val="24"/>
-          <w:szCs w:val="24"/>
-          <w:rtl w:val="0"/>
-        </w:rPr>
-        <w:t xml:space="preserve"> para las tareas desarrolladas </w:t>
-      </w:r>
-      <w:r>
-        <w:rPr>
-          <w:rFonts w:ascii="Calibri" w:cs="Calibri" w:eastAsia="Calibri" w:hAnsi="Calibri"/>
-          <w:b w:val="1"/>
-          <w:sz w:val="24"/>
-          <w:szCs w:val="24"/>
-          <w:rtl w:val="0"/>
-        </w:rPr>
-        <w:t xml:space="preserve">bajo el rol de </w:t>
-      </w:r>
-      <w:r>
-        <w:rPr>
-          <w:rFonts w:ascii="Calibri" w:cs="Calibri" w:eastAsia="Calibri" w:hAnsi="Calibri"/>
-          <w:b w:val="1"/>
-          <w:i w:val="1"/>
-          <w:sz w:val="24"/>
-          <w:szCs w:val="24"/>
-          <w:rtl w:val="0"/>
-        </w:rPr>
-        <w:t xml:space="preserve">Manager</w:t>
-      </w:r>
-      <w:r>
-        <w:rPr>
-          <w:rFonts w:ascii="Calibri" w:cs="Calibri" w:eastAsia="Calibri" w:hAnsi="Calibri"/>
-          <w:b w:val="1"/>
-          <w:sz w:val="24"/>
-          <w:szCs w:val="24"/>
-          <w:rtl w:val="0"/>
-        </w:rPr>
-        <w:t xml:space="preserve"> </w:t>
-      </w:r>
-      <w:r>
-        <w:rPr>
-          <w:rFonts w:ascii="Calibri" w:cs="Calibri" w:eastAsia="Calibri" w:hAnsi="Calibri"/>
-          <w:sz w:val="24"/>
-          <w:szCs w:val="24"/>
-          <w:rtl w:val="0"/>
-        </w:rPr>
-        <w:t xml:space="preserve">y </w:t>
-      </w:r>
-      <w:r>
-        <w:rPr>
-          <w:rFonts w:ascii="Calibri" w:cs="Calibri" w:eastAsia="Calibri" w:hAnsi="Calibri"/>
-          <w:b w:val="1"/>
-          <w:sz w:val="24"/>
-          <w:szCs w:val="24"/>
-          <w:rtl w:val="0"/>
-        </w:rPr>
-        <w:t xml:space="preserve">2 horas</w:t>
-      </w:r>
-      <w:r>
-        <w:rPr>
-          <w:rFonts w:ascii="Calibri" w:cs="Calibri" w:eastAsia="Calibri" w:hAnsi="Calibri"/>
-          <w:sz w:val="24"/>
-          <w:szCs w:val="24"/>
-          <w:rtl w:val="0"/>
-        </w:rPr>
-        <w:t xml:space="preserve"> para las tareas bajo el rol de </w:t>
-      </w:r>
-      <w:r>
-        <w:rPr>
-          <w:rFonts w:ascii="Calibri" w:cs="Calibri" w:eastAsia="Calibri" w:hAnsi="Calibri"/>
-          <w:b w:val="1"/>
-          <w:sz w:val="24"/>
-          <w:szCs w:val="24"/>
-          <w:rtl w:val="0"/>
-        </w:rPr>
-        <w:t xml:space="preserve">Analista.</w:t>
-      </w:r>
-    </w:p>
-    <w:p>
-      <w:pPr>
-        <w:spacing w:after="160" w:line="259" w:lineRule="auto"/>
-        <w:jc w:val="both"/>
-        <w:rPr>
-          <w:rFonts w:ascii="Calibri" w:cs="Calibri" w:eastAsia="Calibri" w:hAnsi="Calibri"/>
-          <w:b w:val="1"/>
-          <w:sz w:val="24"/>
-          <w:szCs w:val="24"/>
-        </w:rPr>
-      </w:pPr>
-      <w:r>
-        <w:rPr>
-          <w:rtl w:val="0"/>
-        </w:rPr>
-      </w:r>
-    </w:p>
-    <w:p>
-      <w:pPr>
-        <w:spacing w:after="160" w:line="259" w:lineRule="auto"/>
-        <w:jc w:val="both"/>
-        <w:rPr>
-          <w:rFonts w:ascii="Calibri" w:cs="Calibri" w:eastAsia="Calibri" w:hAnsi="Calibri"/>
-          <w:sz w:val="24"/>
-          <w:szCs w:val="24"/>
-        </w:rPr>
-      </w:pPr>
-      <w:r>
-        <w:rPr>
-          <w:rFonts w:ascii="Calibri" w:cs="Calibri" w:eastAsia="Calibri" w:hAnsi="Calibri"/>
-          <w:sz w:val="24"/>
-          <w:szCs w:val="24"/>
-          <w:rtl w:val="0"/>
-        </w:rPr>
-        <w:t xml:space="preserve">La estimación del coste del contrato contempla el siguiente resumen de costes:</w:t>
       </w:r>
     </w:p>
     <w:p>
@@ -20206,108 +19873,7 @@
           <w:szCs w:val="24"/>
           <w:rtl w:val="0"/>
         </w:rPr>
-        <w:t xml:space="preserve">2h 5min * 20€/h → </w:t>
-      </w:r>
-      <w:r>
-        <w:rPr>
-          <w:rFonts w:ascii="Calibri" w:cs="Calibri" w:eastAsia="Calibri" w:hAnsi="Calibri"/>
-          <w:b w:val="1"/>
-          <w:sz w:val="24"/>
-          <w:szCs w:val="24"/>
-          <w:rtl w:val="0"/>
-        </w:rPr>
-        <w:t xml:space="preserve">41,7€ </w:t>
-      </w:r>
-      <w:r>
-        <w:rPr>
-          <w:rFonts w:ascii="Calibri" w:cs="Calibri" w:eastAsia="Calibri" w:hAnsi="Calibri"/>
-          <w:sz w:val="24"/>
-          <w:szCs w:val="24"/>
-          <w:rtl w:val="0"/>
-        </w:rPr>
-        <w:t xml:space="preserve">(</w:t>
-      </w:r>
-      <w:r>
-        <w:rPr>
-          <w:rFonts w:ascii="Calibri" w:cs="Calibri" w:eastAsia="Calibri" w:hAnsi="Calibri"/>
-          <w:i w:val="1"/>
-          <w:sz w:val="24"/>
-          <w:szCs w:val="24"/>
-          <w:rtl w:val="0"/>
-        </w:rPr>
-        <w:t xml:space="preserve">Desarrollador</w:t>
-      </w:r>
-      <w:r>
-        <w:rPr>
-          <w:rFonts w:ascii="Calibri" w:cs="Calibri" w:eastAsia="Calibri" w:hAnsi="Calibri"/>
-          <w:sz w:val="24"/>
-          <w:szCs w:val="24"/>
-          <w:rtl w:val="0"/>
-        </w:rPr>
-        <w:t xml:space="preserve">)</w:t>
-      </w:r>
-    </w:p>
-    <w:p>
-      <w:pPr>
-        <w:numPr>
-          <w:ilvl w:val="0"/>
-          <w:numId w:val="5"/>
-        </w:numPr>
-        <w:spacing w:line="259" w:lineRule="auto"/>
-        <w:ind w:left="720" w:hanging="360"/>
-        <w:jc w:val="both"/>
-        <w:rPr>
-          <w:rFonts w:ascii="Calibri" w:cs="Calibri" w:eastAsia="Calibri" w:hAnsi="Calibri"/>
-          <w:sz w:val="24"/>
-          <w:szCs w:val="24"/>
-        </w:rPr>
-      </w:pPr>
-      <w:r>
-        <w:rPr>
-          <w:rFonts w:ascii="Calibri" w:cs="Calibri" w:eastAsia="Calibri" w:hAnsi="Calibri"/>
-          <w:sz w:val="24"/>
-          <w:szCs w:val="24"/>
-          <w:rtl w:val="0"/>
-        </w:rPr>
-        <w:t xml:space="preserve">16h 4min* 30€/h → </w:t>
-      </w:r>
-      <w:r>
-        <w:rPr>
-          <w:rFonts w:ascii="Calibri" w:cs="Calibri" w:eastAsia="Calibri" w:hAnsi="Calibri"/>
-          <w:b w:val="1"/>
-          <w:sz w:val="24"/>
-          <w:szCs w:val="24"/>
-          <w:rtl w:val="0"/>
-        </w:rPr>
-        <w:t xml:space="preserve">482€ </w:t>
-      </w:r>
-      <w:r>
-        <w:rPr>
-          <w:rFonts w:ascii="Calibri" w:cs="Calibri" w:eastAsia="Calibri" w:hAnsi="Calibri"/>
-          <w:sz w:val="24"/>
-          <w:szCs w:val="24"/>
-          <w:rtl w:val="0"/>
-        </w:rPr>
-        <w:t xml:space="preserve">(</w:t>
-      </w:r>
-      <w:r>
-        <w:rPr>
-          <w:rFonts w:ascii="Calibri" w:cs="Calibri" w:eastAsia="Calibri" w:hAnsi="Calibri"/>
-          <w:i w:val="1"/>
-          <w:sz w:val="24"/>
-          <w:szCs w:val="24"/>
-          <w:rtl w:val="0"/>
-        </w:rPr>
-        <w:t xml:space="preserve">Manager</w:t>
-      </w:r>
-      <w:r>
-        <w:rPr>
-          <w:rFonts w:ascii="Calibri" w:cs="Calibri" w:eastAsia="Calibri" w:hAnsi="Calibri"/>
-          <w:sz w:val="24"/>
-          <w:szCs w:val="24"/>
-          <w:rtl w:val="0"/>
-        </w:rPr>
-        <w:t xml:space="preserve">)</w:t>
+        <w:t xml:space="preserve">Desarrollador base: 20€/h</w:t>
       </w:r>
     </w:p>
     <w:p>
@@ -20332,8 +19898,51 @@
           <w:szCs w:val="24"/>
           <w:rtl w:val="0"/>
         </w:rPr>
-        <w:t xml:space="preserve">2h y 16 min *30€/h → </w:t>
-      </w:r>
+        <w:t xml:space="preserve">Manager base: 30€/h</w:t>
+      </w:r>
+    </w:p>
+    <w:p>
+      <w:pPr>
+        <w:numPr>
+          <w:ilvl w:val="0"/>
+          <w:numId w:val="5"/>
+        </w:numPr>
+        <w:spacing w:after="160" w:line="259" w:lineRule="auto"/>
+        <w:ind w:left="720" w:hanging="360"/>
+        <w:jc w:val="both"/>
+        <w:rPr>
+          <w:rFonts w:ascii="Calibri" w:cs="Calibri" w:eastAsia="Calibri" w:hAnsi="Calibri"/>
+          <w:sz w:val="24"/>
+          <w:szCs w:val="24"/>
+          <w:u w:val="none"/>
+        </w:rPr>
+      </w:pPr>
+      <w:r>
+        <w:rPr>
+          <w:rFonts w:ascii="Calibri" w:cs="Calibri" w:eastAsia="Calibri" w:hAnsi="Calibri"/>
+          <w:sz w:val="24"/>
+          <w:szCs w:val="24"/>
+          <w:rtl w:val="0"/>
+        </w:rPr>
+        <w:t xml:space="preserve">Analista base: 30€/h</w:t>
+      </w:r>
+      <w:r>
+        <w:rPr>
+          <w:rtl w:val="0"/>
+        </w:rPr>
+      </w:r>
+    </w:p>
+    <w:p>
+      <w:pPr>
+        <w:spacing w:after="160" w:line="259" w:lineRule="auto"/>
+        <w:jc w:val="both"/>
+        <w:rPr>
+          <w:rFonts w:ascii="Calibri" w:cs="Calibri" w:eastAsia="Calibri" w:hAnsi="Calibri"/>
+          <w:b w:val="1"/>
+          <w:sz w:val="30"/>
+          <w:szCs w:val="30"/>
+        </w:rPr>
+      </w:pPr>
       <w:r>
         <w:rPr>
           <w:rFonts w:ascii="Calibri" w:cs="Calibri" w:eastAsia="Calibri" w:hAnsi="Calibri"/>
@@ -20342,47 +19951,25 @@
           <w:szCs w:val="24"/>
           <w:rtl w:val="0"/>
         </w:rPr>
-        <w:t xml:space="preserve">68€ </w:t>
-      </w:r>
-      <w:r>
-        <w:rPr>
-          <w:rFonts w:ascii="Calibri" w:cs="Calibri" w:eastAsia="Calibri" w:hAnsi="Calibri"/>
-          <w:sz w:val="24"/>
-          <w:szCs w:val="24"/>
-          <w:rtl w:val="0"/>
-        </w:rPr>
-        <w:t xml:space="preserve">(Analista)</w:t>
+        <w:t xml:space="preserve">COSTES INDIRECTOS (AMORTIZACIONES):</w:t>
+      </w:r>
+      <w:r>
+        <w:rPr>
+          <w:rtl w:val="0"/>
+        </w:rPr>
       </w:r>
     </w:p>
     <w:p>
       <w:pPr>
         <w:spacing w:after="160" w:line="259" w:lineRule="auto"/>
         <w:jc w:val="both"/>
-        <w:rPr>
-          <w:rFonts w:ascii="Calibri" w:cs="Calibri" w:eastAsia="Calibri" w:hAnsi="Calibri"/>
-          <w:sz w:val="24"/>
-          <w:szCs w:val="24"/>
-        </w:rPr>
-      </w:pPr>
-      <w:r>
-        <w:rPr>
-          <w:rFonts w:ascii="Calibri" w:cs="Calibri" w:eastAsia="Calibri" w:hAnsi="Calibri"/>
-          <w:sz w:val="24"/>
-          <w:szCs w:val="24"/>
-          <w:rtl w:val="0"/>
-        </w:rPr>
-        <w:t xml:space="preserve">Esto suma un </w:t>
-      </w:r>
-      <w:r>
         <w:rPr>
           <w:rFonts w:ascii="Calibri" w:cs="Calibri" w:eastAsia="Calibri" w:hAnsi="Calibri"/>
           <w:b w:val="1"/>
           <w:sz w:val="24"/>
           <w:szCs w:val="24"/>
-          <w:rtl w:val="0"/>
-        </w:rPr>
-        <w:t xml:space="preserve">total de 583.7€</w:t>
-      </w:r>
+        </w:rPr>
+      </w:pPr>
       <w:r>
         <w:rPr>
           <w:rFonts w:ascii="Calibri" w:cs="Calibri" w:eastAsia="Calibri" w:hAnsi="Calibri"/>
@@ -20390,52 +19977,28 @@
           <w:szCs w:val="24"/>
           <w:rtl w:val="0"/>
         </w:rPr>
-        <w:t xml:space="preserve"> del coste del contrato. El coste por trabajador quedaría reflejado en el siguiente resumen:</w:t>
-      </w:r>
-    </w:p>
-    <w:p>
-      <w:pPr>
-        <w:spacing w:after="160" w:line="259" w:lineRule="auto"/>
-        <w:jc w:val="both"/>
-        <w:rPr>
-          <w:rFonts w:ascii="Calibri" w:cs="Calibri" w:eastAsia="Calibri" w:hAnsi="Calibri"/>
-          <w:sz w:val="24"/>
-          <w:szCs w:val="24"/>
-        </w:rPr>
-      </w:pPr>
-      <w:r>
-        <w:rPr>
-          <w:rtl w:val="0"/>
-        </w:rPr>
-      </w:r>
-    </w:p>
-    <w:p>
-      <w:pPr>
-        <w:spacing w:after="160" w:line="259" w:lineRule="auto"/>
-        <w:jc w:val="both"/>
-        <w:rPr>
-          <w:rFonts w:ascii="Calibri" w:cs="Calibri" w:eastAsia="Calibri" w:hAnsi="Calibri"/>
-          <w:sz w:val="24"/>
-          <w:szCs w:val="24"/>
-        </w:rPr>
-      </w:pPr>
-      <w:r>
-        <w:rPr>
-          <w:rtl w:val="0"/>
-        </w:rPr>
-      </w:r>
-    </w:p>
-    <w:p>
-      <w:pPr>
-        <w:spacing w:after="160" w:line="259" w:lineRule="auto"/>
-        <w:jc w:val="both"/>
+        <w:tab/>
+        <w:t xml:space="preserve">Para este entregable, hemos trabajado un </w:t>
+      </w:r>
+      <w:r>
         <w:rPr>
           <w:rFonts w:ascii="Calibri" w:cs="Calibri" w:eastAsia="Calibri" w:hAnsi="Calibri"/>
           <w:b w:val="1"/>
           <w:sz w:val="24"/>
           <w:szCs w:val="24"/>
-        </w:rPr>
-      </w:pPr>
+          <w:rtl w:val="0"/>
+        </w:rPr>
+        <w:t xml:space="preserve">total de 20 horas y 9 minutos</w:t>
+      </w:r>
+      <w:r>
+        <w:rPr>
+          <w:rFonts w:ascii="Calibri" w:cs="Calibri" w:eastAsia="Calibri" w:hAnsi="Calibri"/>
+          <w:sz w:val="24"/>
+          <w:szCs w:val="24"/>
+          <w:rtl w:val="0"/>
+        </w:rPr>
+        <w:t xml:space="preserve"> para las tareas individuales, de las cuales </w:t>
+      </w:r>
       <w:r>
         <w:rPr>
           <w:rFonts w:ascii="Calibri" w:cs="Calibri" w:eastAsia="Calibri" w:hAnsi="Calibri"/>
@@ -20444,7 +20007,7 @@
           <w:szCs w:val="24"/>
           <w:rtl w:val="0"/>
         </w:rPr>
-        <w:t xml:space="preserve">José Joaquín Rojas Romero</w:t>
+        <w:t xml:space="preserve">2 horas y 5 minutos</w:t>
       </w:r>
       <w:r>
         <w:rPr>
@@ -20453,7 +20016,7 @@
           <w:szCs w:val="24"/>
           <w:rtl w:val="0"/>
         </w:rPr>
-        <w:t xml:space="preserve"> - coste de contrato total de </w:t>
+        <w:t xml:space="preserve"> pertenecen a las tareas realizadas </w:t>
       </w:r>
       <w:r>
         <w:rPr>
@@ -20463,785 +20026,8 @@
           <w:szCs w:val="24"/>
           <w:rtl w:val="0"/>
         </w:rPr>
-        <w:t xml:space="preserve">487€</w:t>
-      </w:r>
-    </w:p>
-    <w:p>
-      <w:pPr>
-        <w:numPr>
-          <w:ilvl w:val="0"/>
-          <w:numId w:val="3"/>
-        </w:numPr>
-        <w:spacing w:line="259" w:lineRule="auto"/>
-        <w:ind w:left="720" w:hanging="360"/>
-        <w:jc w:val="both"/>
-        <w:rPr>
-          <w:rFonts w:ascii="Calibri" w:cs="Calibri" w:eastAsia="Calibri" w:hAnsi="Calibri"/>
-          <w:sz w:val="24"/>
-          <w:szCs w:val="24"/>
-        </w:rPr>
-      </w:pPr>
-      <w:r>
-        <w:rPr>
-          <w:rFonts w:ascii="Calibri" w:cs="Calibri" w:eastAsia="Calibri" w:hAnsi="Calibri"/>
-          <w:sz w:val="24"/>
-          <w:szCs w:val="24"/>
-          <w:rtl w:val="0"/>
-        </w:rPr>
-        <w:t xml:space="preserve">Manager → </w:t>
-      </w:r>
-      <w:r>
-        <w:rPr>
-          <w:rFonts w:ascii="Calibri" w:cs="Calibri" w:eastAsia="Calibri" w:hAnsi="Calibri"/>
-          <w:b w:val="1"/>
-          <w:sz w:val="24"/>
-          <w:szCs w:val="24"/>
-          <w:rtl w:val="0"/>
-        </w:rPr>
-        <w:t xml:space="preserve">16h</w:t>
-      </w:r>
-      <w:r>
-        <w:rPr>
-          <w:rFonts w:ascii="Calibri" w:cs="Calibri" w:eastAsia="Calibri" w:hAnsi="Calibri"/>
-          <w:sz w:val="24"/>
-          <w:szCs w:val="24"/>
-          <w:rtl w:val="0"/>
-        </w:rPr>
-        <w:t xml:space="preserve"> </w:t>
-      </w:r>
-      <w:r>
-        <w:rPr>
-          <w:rFonts w:ascii="Calibri" w:cs="Calibri" w:eastAsia="Calibri" w:hAnsi="Calibri"/>
-          <w:b w:val="1"/>
-          <w:sz w:val="24"/>
-          <w:szCs w:val="24"/>
-          <w:rtl w:val="0"/>
-        </w:rPr>
-        <w:t xml:space="preserve">4min</w:t>
-      </w:r>
-      <w:r>
-        <w:rPr>
-          <w:rFonts w:ascii="Calibri" w:cs="Calibri" w:eastAsia="Calibri" w:hAnsi="Calibri"/>
-          <w:sz w:val="24"/>
-          <w:szCs w:val="24"/>
-          <w:rtl w:val="0"/>
-        </w:rPr>
-        <w:t xml:space="preserve"> que suman un coste de contrato de </w:t>
-      </w:r>
-      <w:r>
-        <w:rPr>
-          <w:rFonts w:ascii="Calibri" w:cs="Calibri" w:eastAsia="Calibri" w:hAnsi="Calibri"/>
-          <w:b w:val="1"/>
-          <w:sz w:val="24"/>
-          <w:szCs w:val="24"/>
-          <w:rtl w:val="0"/>
-        </w:rPr>
-        <w:t xml:space="preserve">474€</w:t>
-      </w:r>
-      <w:r>
-        <w:rPr>
-          <w:rtl w:val="0"/>
-        </w:rPr>
-      </w:r>
-    </w:p>
-    <w:p>
-      <w:pPr>
-        <w:numPr>
-          <w:ilvl w:val="0"/>
-          <w:numId w:val="3"/>
-        </w:numPr>
-        <w:spacing w:after="160" w:line="259" w:lineRule="auto"/>
-        <w:ind w:left="720" w:hanging="360"/>
-        <w:jc w:val="both"/>
-        <w:rPr>
-          <w:rFonts w:ascii="Calibri" w:cs="Calibri" w:eastAsia="Calibri" w:hAnsi="Calibri"/>
-          <w:sz w:val="24"/>
-          <w:szCs w:val="24"/>
-        </w:rPr>
-      </w:pPr>
-      <w:r>
-        <w:rPr>
-          <w:rFonts w:ascii="Calibri" w:cs="Calibri" w:eastAsia="Calibri" w:hAnsi="Calibri"/>
-          <w:sz w:val="24"/>
-          <w:szCs w:val="24"/>
-          <w:rtl w:val="0"/>
-        </w:rPr>
-        <w:t xml:space="preserve">Desarrollador → </w:t>
-      </w:r>
-      <w:r>
-        <w:rPr>
-          <w:rFonts w:ascii="Calibri" w:cs="Calibri" w:eastAsia="Calibri" w:hAnsi="Calibri"/>
-          <w:b w:val="1"/>
-          <w:sz w:val="24"/>
-          <w:szCs w:val="24"/>
-          <w:rtl w:val="0"/>
-        </w:rPr>
-        <w:t xml:space="preserve">15min </w:t>
-      </w:r>
-      <w:r>
-        <w:rPr>
-          <w:rFonts w:ascii="Calibri" w:cs="Calibri" w:eastAsia="Calibri" w:hAnsi="Calibri"/>
-          <w:sz w:val="24"/>
-          <w:szCs w:val="24"/>
-          <w:rtl w:val="0"/>
-        </w:rPr>
-        <w:t xml:space="preserve">que suman un coste de contrato de </w:t>
-      </w:r>
-      <w:r>
-        <w:rPr>
-          <w:rFonts w:ascii="Calibri" w:cs="Calibri" w:eastAsia="Calibri" w:hAnsi="Calibri"/>
-          <w:b w:val="1"/>
-          <w:sz w:val="24"/>
-          <w:szCs w:val="24"/>
-          <w:rtl w:val="0"/>
-        </w:rPr>
-        <w:t xml:space="preserve">5€</w:t>
-      </w:r>
-      <w:r>
-        <w:rPr>
-          <w:rtl w:val="0"/>
-        </w:rPr>
-      </w:r>
-    </w:p>
-    <w:p>
-      <w:pPr>
-        <w:numPr>
-          <w:ilvl w:val="0"/>
-          <w:numId w:val="3"/>
-        </w:numPr>
-        <w:spacing w:after="160" w:line="259" w:lineRule="auto"/>
-        <w:ind w:left="720" w:hanging="360"/>
-        <w:jc w:val="both"/>
-        <w:rPr>
-          <w:rFonts w:ascii="Calibri" w:cs="Calibri" w:eastAsia="Calibri" w:hAnsi="Calibri"/>
-          <w:sz w:val="24"/>
-          <w:szCs w:val="24"/>
-        </w:rPr>
-      </w:pPr>
-      <w:r>
-        <w:rPr>
-          <w:rFonts w:ascii="Calibri" w:cs="Calibri" w:eastAsia="Calibri" w:hAnsi="Calibri"/>
-          <w:sz w:val="24"/>
-          <w:szCs w:val="24"/>
-          <w:rtl w:val="0"/>
-        </w:rPr>
-        <w:t xml:space="preserve">Analista → </w:t>
-      </w:r>
-      <w:r>
-        <w:rPr>
-          <w:rFonts w:ascii="Calibri" w:cs="Calibri" w:eastAsia="Calibri" w:hAnsi="Calibri"/>
-          <w:b w:val="1"/>
-          <w:sz w:val="24"/>
-          <w:szCs w:val="24"/>
-          <w:rtl w:val="0"/>
-        </w:rPr>
-        <w:t xml:space="preserve">16 min </w:t>
-      </w:r>
-      <w:r>
-        <w:rPr>
-          <w:rFonts w:ascii="Calibri" w:cs="Calibri" w:eastAsia="Calibri" w:hAnsi="Calibri"/>
-          <w:sz w:val="24"/>
-          <w:szCs w:val="24"/>
-          <w:rtl w:val="0"/>
-        </w:rPr>
-        <w:t xml:space="preserve">que suman un coste de contrato de </w:t>
-      </w:r>
-      <w:r>
-        <w:rPr>
-          <w:rFonts w:ascii="Calibri" w:cs="Calibri" w:eastAsia="Calibri" w:hAnsi="Calibri"/>
-          <w:b w:val="1"/>
-          <w:sz w:val="24"/>
-          <w:szCs w:val="24"/>
-          <w:rtl w:val="0"/>
-        </w:rPr>
-        <w:t xml:space="preserve">8€</w:t>
-      </w:r>
-      <w:r>
-        <w:rPr>
-          <w:rtl w:val="0"/>
-        </w:rPr>
-      </w:r>
-    </w:p>
-    <w:p>
-      <w:pPr>
-        <w:spacing w:after="160" w:line="259" w:lineRule="auto"/>
-        <w:jc w:val="both"/>
-        <w:rPr>
-          <w:rFonts w:ascii="Calibri" w:cs="Calibri" w:eastAsia="Calibri" w:hAnsi="Calibri"/>
-          <w:b w:val="1"/>
-          <w:sz w:val="24"/>
-          <w:szCs w:val="24"/>
-        </w:rPr>
-      </w:pPr>
-      <w:r>
-        <w:rPr>
-          <w:rtl w:val="0"/>
-        </w:rPr>
-      </w:r>
-    </w:p>
-    <w:p>
-      <w:pPr>
-        <w:spacing w:after="160" w:line="259" w:lineRule="auto"/>
-        <w:jc w:val="both"/>
-        <w:rPr>
-          <w:rFonts w:ascii="Calibri" w:cs="Calibri" w:eastAsia="Calibri" w:hAnsi="Calibri"/>
-          <w:b w:val="1"/>
-          <w:sz w:val="24"/>
-          <w:szCs w:val="24"/>
-        </w:rPr>
-      </w:pPr>
-      <w:r>
-        <w:rPr>
-          <w:rFonts w:ascii="Calibri" w:cs="Calibri" w:eastAsia="Calibri" w:hAnsi="Calibri"/>
-          <w:b w:val="1"/>
-          <w:sz w:val="24"/>
-          <w:szCs w:val="24"/>
-          <w:rtl w:val="0"/>
-        </w:rPr>
-        <w:t xml:space="preserve">Miguel Ybarra Manrique</w:t>
-      </w:r>
-      <w:r>
-        <w:rPr>
-          <w:rFonts w:ascii="Calibri" w:cs="Calibri" w:eastAsia="Calibri" w:hAnsi="Calibri"/>
-          <w:sz w:val="24"/>
-          <w:szCs w:val="24"/>
-          <w:rtl w:val="0"/>
-        </w:rPr>
-        <w:t xml:space="preserve"> - coste de contrato total de </w:t>
-      </w:r>
-      <w:r>
-        <w:rPr>
-          <w:rFonts w:ascii="Calibri" w:cs="Calibri" w:eastAsia="Calibri" w:hAnsi="Calibri"/>
-          <w:b w:val="1"/>
-          <w:sz w:val="24"/>
-          <w:szCs w:val="24"/>
-          <w:rtl w:val="0"/>
-        </w:rPr>
-        <w:t xml:space="preserve">20€</w:t>
-      </w:r>
-    </w:p>
-    <w:p>
-      <w:pPr>
-        <w:numPr>
-          <w:ilvl w:val="0"/>
-          <w:numId w:val="3"/>
-        </w:numPr>
-        <w:spacing w:line="259" w:lineRule="auto"/>
-        <w:ind w:left="720" w:hanging="360"/>
-        <w:jc w:val="both"/>
-        <w:rPr>
-          <w:rFonts w:ascii="Calibri" w:cs="Calibri" w:eastAsia="Calibri" w:hAnsi="Calibri"/>
-          <w:sz w:val="24"/>
-          <w:szCs w:val="24"/>
-        </w:rPr>
-      </w:pPr>
-      <w:r>
-        <w:rPr>
-          <w:rFonts w:ascii="Calibri" w:cs="Calibri" w:eastAsia="Calibri" w:hAnsi="Calibri"/>
-          <w:sz w:val="24"/>
-          <w:szCs w:val="24"/>
-          <w:rtl w:val="0"/>
-        </w:rPr>
-        <w:t xml:space="preserve">Tester → no procede</w:t>
-      </w:r>
-    </w:p>
-    <w:p>
-      <w:pPr>
-        <w:numPr>
-          <w:ilvl w:val="0"/>
-          <w:numId w:val="3"/>
-        </w:numPr>
-        <w:spacing w:after="160" w:line="259" w:lineRule="auto"/>
-        <w:ind w:left="720" w:hanging="360"/>
-        <w:jc w:val="both"/>
-        <w:rPr>
-          <w:rFonts w:ascii="Calibri" w:cs="Calibri" w:eastAsia="Calibri" w:hAnsi="Calibri"/>
-          <w:sz w:val="24"/>
-          <w:szCs w:val="24"/>
-        </w:rPr>
-      </w:pPr>
-      <w:r>
-        <w:rPr>
-          <w:rFonts w:ascii="Calibri" w:cs="Calibri" w:eastAsia="Calibri" w:hAnsi="Calibri"/>
-          <w:sz w:val="24"/>
-          <w:szCs w:val="24"/>
-          <w:rtl w:val="0"/>
-        </w:rPr>
-        <w:t xml:space="preserve">Desarrollador → </w:t>
-      </w:r>
-      <w:r>
-        <w:rPr>
-          <w:rFonts w:ascii="Calibri" w:cs="Calibri" w:eastAsia="Calibri" w:hAnsi="Calibri"/>
-          <w:b w:val="1"/>
-          <w:sz w:val="24"/>
-          <w:szCs w:val="24"/>
-          <w:rtl w:val="0"/>
-        </w:rPr>
-        <w:t xml:space="preserve">1h</w:t>
-      </w:r>
-      <w:r>
-        <w:rPr>
-          <w:rFonts w:ascii="Calibri" w:cs="Calibri" w:eastAsia="Calibri" w:hAnsi="Calibri"/>
-          <w:sz w:val="24"/>
-          <w:szCs w:val="24"/>
-          <w:rtl w:val="0"/>
-        </w:rPr>
-        <w:t xml:space="preserve"> que suma un total de </w:t>
-      </w:r>
-      <w:r>
-        <w:rPr>
-          <w:rFonts w:ascii="Calibri" w:cs="Calibri" w:eastAsia="Calibri" w:hAnsi="Calibri"/>
-          <w:b w:val="1"/>
-          <w:sz w:val="24"/>
-          <w:szCs w:val="24"/>
-          <w:rtl w:val="0"/>
-        </w:rPr>
-        <w:t xml:space="preserve">20€</w:t>
-      </w:r>
-      <w:r>
-        <w:rPr>
-          <w:rtl w:val="0"/>
-        </w:rPr>
-      </w:r>
-    </w:p>
-    <w:p>
-      <w:pPr>
-        <w:spacing w:after="160" w:line="259" w:lineRule="auto"/>
-        <w:jc w:val="both"/>
-        <w:rPr>
-          <w:rFonts w:ascii="Calibri" w:cs="Calibri" w:eastAsia="Calibri" w:hAnsi="Calibri"/>
-          <w:sz w:val="24"/>
-          <w:szCs w:val="24"/>
-        </w:rPr>
-      </w:pPr>
-      <w:r>
-        <w:rPr>
-          <w:rtl w:val="0"/>
-        </w:rPr>
-      </w:r>
-    </w:p>
-    <w:p>
-      <w:pPr>
-        <w:spacing w:after="160" w:line="259" w:lineRule="auto"/>
-        <w:jc w:val="both"/>
-        <w:rPr>
-          <w:rFonts w:ascii="Calibri" w:cs="Calibri" w:eastAsia="Calibri" w:hAnsi="Calibri"/>
-          <w:b w:val="1"/>
-          <w:sz w:val="24"/>
-          <w:szCs w:val="24"/>
-        </w:rPr>
-      </w:pPr>
-      <w:r>
-        <w:rPr>
-          <w:rFonts w:ascii="Calibri" w:cs="Calibri" w:eastAsia="Calibri" w:hAnsi="Calibri"/>
-          <w:b w:val="1"/>
-          <w:sz w:val="24"/>
-          <w:szCs w:val="24"/>
-          <w:rtl w:val="0"/>
-        </w:rPr>
-        <w:t xml:space="preserve">José Antonio Reina Muñoz</w:t>
-      </w:r>
-      <w:r>
-        <w:rPr>
-          <w:rFonts w:ascii="Calibri" w:cs="Calibri" w:eastAsia="Calibri" w:hAnsi="Calibri"/>
-          <w:sz w:val="24"/>
-          <w:szCs w:val="24"/>
-          <w:rtl w:val="0"/>
-        </w:rPr>
-        <w:t xml:space="preserve"> - coste de contrato total de </w:t>
-      </w:r>
-      <w:r>
-        <w:rPr>
-          <w:rFonts w:ascii="Calibri" w:cs="Calibri" w:eastAsia="Calibri" w:hAnsi="Calibri"/>
-          <w:b w:val="1"/>
-          <w:sz w:val="24"/>
-          <w:szCs w:val="24"/>
-          <w:rtl w:val="0"/>
-        </w:rPr>
-        <w:t xml:space="preserve">75€</w:t>
-      </w:r>
-    </w:p>
-    <w:p>
-      <w:pPr>
-        <w:numPr>
-          <w:ilvl w:val="0"/>
-          <w:numId w:val="3"/>
-        </w:numPr>
-        <w:spacing w:line="259" w:lineRule="auto"/>
-        <w:ind w:left="720" w:hanging="360"/>
-        <w:jc w:val="both"/>
-        <w:rPr>
-          <w:rFonts w:ascii="Calibri" w:cs="Calibri" w:eastAsia="Calibri" w:hAnsi="Calibri"/>
-          <w:sz w:val="24"/>
-          <w:szCs w:val="24"/>
-        </w:rPr>
-      </w:pPr>
-      <w:r>
-        <w:rPr>
-          <w:rFonts w:ascii="Calibri" w:cs="Calibri" w:eastAsia="Calibri" w:hAnsi="Calibri"/>
-          <w:sz w:val="24"/>
-          <w:szCs w:val="24"/>
-          <w:rtl w:val="0"/>
-        </w:rPr>
-        <w:t xml:space="preserve">Analista→ </w:t>
-      </w:r>
-      <w:r>
-        <w:rPr>
-          <w:rFonts w:ascii="Calibri" w:cs="Calibri" w:eastAsia="Calibri" w:hAnsi="Calibri"/>
-          <w:b w:val="1"/>
-          <w:sz w:val="24"/>
-          <w:szCs w:val="24"/>
-          <w:rtl w:val="0"/>
-        </w:rPr>
-        <w:t xml:space="preserve">2h</w:t>
-      </w:r>
-      <w:r>
-        <w:rPr>
-          <w:rFonts w:ascii="Calibri" w:cs="Calibri" w:eastAsia="Calibri" w:hAnsi="Calibri"/>
-          <w:sz w:val="24"/>
-          <w:szCs w:val="24"/>
-          <w:rtl w:val="0"/>
-        </w:rPr>
-        <w:t xml:space="preserve"> que suman un total de </w:t>
-      </w:r>
-      <w:r>
-        <w:rPr>
-          <w:rFonts w:ascii="Calibri" w:cs="Calibri" w:eastAsia="Calibri" w:hAnsi="Calibri"/>
-          <w:b w:val="1"/>
-          <w:sz w:val="24"/>
-          <w:szCs w:val="24"/>
-          <w:rtl w:val="0"/>
-        </w:rPr>
-        <w:t xml:space="preserve">60€</w:t>
-      </w:r>
-      <w:r>
-        <w:rPr>
-          <w:rtl w:val="0"/>
-        </w:rPr>
-      </w:r>
-    </w:p>
-    <w:p>
-      <w:pPr>
-        <w:numPr>
-          <w:ilvl w:val="0"/>
-          <w:numId w:val="3"/>
-        </w:numPr>
-        <w:spacing w:after="160" w:line="259" w:lineRule="auto"/>
-        <w:ind w:left="720" w:hanging="360"/>
-        <w:jc w:val="both"/>
-        <w:rPr>
-          <w:rFonts w:ascii="Calibri" w:cs="Calibri" w:eastAsia="Calibri" w:hAnsi="Calibri"/>
-          <w:sz w:val="24"/>
-          <w:szCs w:val="24"/>
-        </w:rPr>
-      </w:pPr>
-      <w:r>
-        <w:rPr>
-          <w:rFonts w:ascii="Calibri" w:cs="Calibri" w:eastAsia="Calibri" w:hAnsi="Calibri"/>
-          <w:sz w:val="24"/>
-          <w:szCs w:val="24"/>
-          <w:rtl w:val="0"/>
-        </w:rPr>
-        <w:t xml:space="preserve">Desarrollador → </w:t>
-      </w:r>
-      <w:r>
-        <w:rPr>
-          <w:rFonts w:ascii="Calibri" w:cs="Calibri" w:eastAsia="Calibri" w:hAnsi="Calibri"/>
-          <w:b w:val="1"/>
-          <w:sz w:val="24"/>
-          <w:szCs w:val="24"/>
-          <w:rtl w:val="0"/>
-        </w:rPr>
-        <w:t xml:space="preserve">54min</w:t>
-      </w:r>
-      <w:r>
-        <w:rPr>
-          <w:rFonts w:ascii="Calibri" w:cs="Calibri" w:eastAsia="Calibri" w:hAnsi="Calibri"/>
-          <w:sz w:val="24"/>
-          <w:szCs w:val="24"/>
-          <w:rtl w:val="0"/>
-        </w:rPr>
-        <w:t xml:space="preserve"> que suman un total de </w:t>
-      </w:r>
-      <w:r>
-        <w:rPr>
-          <w:rFonts w:ascii="Calibri" w:cs="Calibri" w:eastAsia="Calibri" w:hAnsi="Calibri"/>
-          <w:b w:val="1"/>
-          <w:sz w:val="24"/>
-          <w:szCs w:val="24"/>
-          <w:rtl w:val="0"/>
-        </w:rPr>
-        <w:t xml:space="preserve">15€</w:t>
-      </w:r>
-      <w:r>
-        <w:rPr>
-          <w:rtl w:val="0"/>
-        </w:rPr>
-      </w:r>
-    </w:p>
-    <w:p>
-      <w:pPr>
-        <w:spacing w:after="160" w:line="259" w:lineRule="auto"/>
-        <w:jc w:val="both"/>
-        <w:rPr>
-          <w:rFonts w:ascii="Calibri" w:cs="Calibri" w:eastAsia="Calibri" w:hAnsi="Calibri"/>
-          <w:sz w:val="24"/>
-          <w:szCs w:val="24"/>
-        </w:rPr>
-      </w:pPr>
-      <w:r>
-        <w:rPr>
-          <w:rtl w:val="0"/>
-        </w:rPr>
-      </w:r>
-    </w:p>
-    <w:p>
-      <w:pPr>
-        <w:spacing w:after="160" w:line="259" w:lineRule="auto"/>
-        <w:jc w:val="both"/>
-        <w:rPr>
-          <w:rFonts w:ascii="Calibri" w:cs="Calibri" w:eastAsia="Calibri" w:hAnsi="Calibri"/>
-          <w:b w:val="1"/>
-          <w:sz w:val="24"/>
-          <w:szCs w:val="24"/>
-        </w:rPr>
-      </w:pPr>
-      <w:r>
-        <w:rPr>
-          <w:rFonts w:ascii="Calibri" w:cs="Calibri" w:eastAsia="Calibri" w:hAnsi="Calibri"/>
-          <w:b w:val="1"/>
-          <w:sz w:val="24"/>
-          <w:szCs w:val="24"/>
-          <w:rtl w:val="0"/>
-        </w:rPr>
-        <w:t xml:space="preserve">Samuel Albalat Ortiz</w:t>
-      </w:r>
-    </w:p>
-    <w:p>
-      <w:pPr>
-        <w:numPr>
-          <w:ilvl w:val="0"/>
-          <w:numId w:val="3"/>
-        </w:numPr>
-        <w:spacing w:line="259" w:lineRule="auto"/>
-        <w:ind w:left="720" w:hanging="360"/>
-        <w:jc w:val="both"/>
-        <w:rPr>
-          <w:rFonts w:ascii="Calibri" w:cs="Calibri" w:eastAsia="Calibri" w:hAnsi="Calibri"/>
-          <w:sz w:val="24"/>
-          <w:szCs w:val="24"/>
-        </w:rPr>
-      </w:pPr>
-      <w:r>
-        <w:rPr>
-          <w:rFonts w:ascii="Calibri" w:cs="Calibri" w:eastAsia="Calibri" w:hAnsi="Calibri"/>
-          <w:sz w:val="24"/>
-          <w:szCs w:val="24"/>
-          <w:rtl w:val="0"/>
-        </w:rPr>
-        <w:t xml:space="preserve">Analista→ no procede</w:t>
-      </w:r>
-    </w:p>
-    <w:p>
-      <w:pPr>
-        <w:numPr>
-          <w:ilvl w:val="0"/>
-          <w:numId w:val="3"/>
-        </w:numPr>
-        <w:spacing w:after="160" w:line="259" w:lineRule="auto"/>
-        <w:ind w:left="720" w:hanging="360"/>
-        <w:jc w:val="both"/>
-        <w:rPr>
-          <w:rFonts w:ascii="Calibri" w:cs="Calibri" w:eastAsia="Calibri" w:hAnsi="Calibri"/>
-          <w:sz w:val="24"/>
-          <w:szCs w:val="24"/>
-        </w:rPr>
-      </w:pPr>
-      <w:r>
-        <w:rPr>
-          <w:rFonts w:ascii="Calibri" w:cs="Calibri" w:eastAsia="Calibri" w:hAnsi="Calibri"/>
-          <w:sz w:val="24"/>
-          <w:szCs w:val="24"/>
-          <w:rtl w:val="0"/>
-        </w:rPr>
-        <w:t xml:space="preserve">Desarrollador →</w:t>
-      </w:r>
-      <w:r>
-        <w:rPr>
-          <w:rFonts w:ascii="Calibri" w:cs="Calibri" w:eastAsia="Calibri" w:hAnsi="Calibri"/>
-          <w:b w:val="1"/>
-          <w:sz w:val="24"/>
-          <w:szCs w:val="24"/>
-          <w:rtl w:val="0"/>
-        </w:rPr>
-        <w:t xml:space="preserve">5min</w:t>
-      </w:r>
-      <w:r>
-        <w:rPr>
-          <w:rFonts w:ascii="Calibri" w:cs="Calibri" w:eastAsia="Calibri" w:hAnsi="Calibri"/>
-          <w:sz w:val="24"/>
-          <w:szCs w:val="24"/>
-          <w:rtl w:val="0"/>
-        </w:rPr>
-        <w:t xml:space="preserve"> que suman un total de </w:t>
-      </w:r>
-      <w:r>
-        <w:rPr>
-          <w:rFonts w:ascii="Calibri" w:cs="Calibri" w:eastAsia="Calibri" w:hAnsi="Calibri"/>
-          <w:b w:val="1"/>
-          <w:sz w:val="24"/>
-          <w:szCs w:val="24"/>
-          <w:rtl w:val="0"/>
-        </w:rPr>
-        <w:t xml:space="preserve">1,7€</w:t>
-      </w:r>
-      <w:r>
-        <w:rPr>
-          <w:rtl w:val="0"/>
-        </w:rPr>
-      </w:r>
-    </w:p>
-    <w:p>
-      <w:pPr>
-        <w:spacing w:after="160" w:line="259" w:lineRule="auto"/>
-        <w:jc w:val="both"/>
-        <w:rPr>
-          <w:rFonts w:ascii="Calibri" w:cs="Calibri" w:eastAsia="Calibri" w:hAnsi="Calibri"/>
-          <w:sz w:val="24"/>
-          <w:szCs w:val="24"/>
-        </w:rPr>
-      </w:pPr>
-      <w:r>
-        <w:rPr>
-          <w:rFonts w:ascii="Calibri" w:cs="Calibri" w:eastAsia="Calibri" w:hAnsi="Calibri"/>
-          <w:sz w:val="24"/>
-          <w:szCs w:val="24"/>
-          <w:rtl w:val="0"/>
-        </w:rPr>
-        <w:t xml:space="preserve">Se ha establecido un </w:t>
-      </w:r>
-      <w:r>
-        <w:rPr>
-          <w:rFonts w:ascii="Calibri" w:cs="Calibri" w:eastAsia="Calibri" w:hAnsi="Calibri"/>
-          <w:b w:val="1"/>
-          <w:sz w:val="24"/>
-          <w:szCs w:val="24"/>
-          <w:rtl w:val="0"/>
-        </w:rPr>
-        <w:t xml:space="preserve">modelo de amortización lineal a 3 años (36 meses)</w:t>
-      </w:r>
-      <w:r>
-        <w:rPr>
-          <w:rFonts w:ascii="Calibri" w:cs="Calibri" w:eastAsia="Calibri" w:hAnsi="Calibri"/>
-          <w:sz w:val="24"/>
-          <w:szCs w:val="24"/>
-          <w:rtl w:val="0"/>
-        </w:rPr>
-        <w:t xml:space="preserve"> con el que cuantificar la devaluación del equipo informático empleado en el desarrollo del proyecto. Si contamos con un </w:t>
-      </w:r>
-      <w:r>
-        <w:rPr>
-          <w:rFonts w:ascii="Calibri" w:cs="Calibri" w:eastAsia="Calibri" w:hAnsi="Calibri"/>
-          <w:b w:val="1"/>
-          <w:sz w:val="24"/>
-          <w:szCs w:val="24"/>
-          <w:rtl w:val="0"/>
-        </w:rPr>
-        <w:t xml:space="preserve">valor de adquisición </w:t>
-      </w:r>
-      <w:r>
-        <w:rPr>
-          <w:rFonts w:ascii="Calibri" w:cs="Calibri" w:eastAsia="Calibri" w:hAnsi="Calibri"/>
-          <w:sz w:val="24"/>
-          <w:szCs w:val="24"/>
-          <w:rtl w:val="0"/>
-        </w:rPr>
-        <w:t xml:space="preserve">individual medio de un equipo de desarrollo valorado en  </w:t>
-      </w:r>
-      <w:r>
-        <w:rPr>
-          <w:rFonts w:ascii="Calibri" w:cs="Calibri" w:eastAsia="Calibri" w:hAnsi="Calibri"/>
-          <w:b w:val="1"/>
-          <w:sz w:val="24"/>
-          <w:szCs w:val="24"/>
-          <w:rtl w:val="0"/>
-        </w:rPr>
-        <w:t xml:space="preserve">2000€, </w:t>
-      </w:r>
-      <w:r>
-        <w:rPr>
-          <w:rFonts w:ascii="Calibri" w:cs="Calibri" w:eastAsia="Calibri" w:hAnsi="Calibri"/>
-          <w:sz w:val="24"/>
-          <w:szCs w:val="24"/>
-          <w:rtl w:val="0"/>
-        </w:rPr>
-        <w:t xml:space="preserve">el cual será empleado durante los </w:t>
-      </w:r>
-      <w:r>
-        <w:rPr>
-          <w:rFonts w:ascii="Calibri" w:cs="Calibri" w:eastAsia="Calibri" w:hAnsi="Calibri"/>
-          <w:sz w:val="24"/>
-          <w:szCs w:val="24"/>
-          <w:u w:val="single"/>
-          <w:rtl w:val="0"/>
-        </w:rPr>
-        <w:t xml:space="preserve">cuatro meses</w:t>
-      </w:r>
-      <w:r>
-        <w:rPr>
-          <w:rFonts w:ascii="Calibri" w:cs="Calibri" w:eastAsia="Calibri" w:hAnsi="Calibri"/>
-          <w:sz w:val="24"/>
-          <w:szCs w:val="24"/>
-          <w:rtl w:val="0"/>
-        </w:rPr>
-        <w:t xml:space="preserve"> que dura el proyecto, podemos obtener el coeficiente de amortización lineal asociado al coste total del </w:t>
-      </w:r>
-      <w:r>
-        <w:rPr>
-          <w:rFonts w:ascii="Calibri" w:cs="Calibri" w:eastAsia="Calibri" w:hAnsi="Calibri"/>
-          <w:i w:val="1"/>
-          <w:sz w:val="24"/>
-          <w:szCs w:val="24"/>
-          <w:rtl w:val="0"/>
-        </w:rPr>
-        <w:t xml:space="preserve">setup</w:t>
-      </w:r>
-      <w:r>
-        <w:rPr>
-          <w:rFonts w:ascii="Calibri" w:cs="Calibri" w:eastAsia="Calibri" w:hAnsi="Calibri"/>
-          <w:sz w:val="24"/>
-          <w:szCs w:val="24"/>
-          <w:rtl w:val="0"/>
-        </w:rPr>
-        <w:t xml:space="preserve"> siguiendo la siguiente fórmula: </w:t>
-      </w:r>
-    </w:p>
-    <w:p>
-      <w:pPr>
-        <w:spacing w:after="160" w:line="259" w:lineRule="auto"/>
-        <w:jc w:val="both"/>
-        <w:rPr>
-          <w:rFonts w:ascii="Calibri" w:cs="Calibri" w:eastAsia="Calibri" w:hAnsi="Calibri"/>
-          <w:sz w:val="24"/>
-          <w:szCs w:val="24"/>
-        </w:rPr>
-      </w:pPr>
-      <w:r>
-        <w:rPr>
-          <w:rtl w:val="0"/>
-        </w:rPr>
-      </w:r>
-    </w:p>
-    <w:p>
-      <w:pPr>
-        <w:spacing w:after="160" w:line="259" w:lineRule="auto"/>
-        <w:jc w:val="both"/>
-        <w:rPr>
-          <w:rFonts w:ascii="Calibri" w:cs="Calibri" w:eastAsia="Calibri" w:hAnsi="Calibri"/>
-          <w:sz w:val="24"/>
-          <w:szCs w:val="24"/>
-        </w:rPr>
-      </w:pPr>
+        <w:t xml:space="preserve">bajo el rol de </w:t>
+      </w:r>
       <w:r>
         <w:rPr>
           <w:rFonts w:ascii="Calibri" w:cs="Calibri" w:eastAsia="Calibri" w:hAnsi="Calibri"/>
@@ -21251,45 +20037,27 @@
           <w:szCs w:val="24"/>
           <w:rtl w:val="0"/>
         </w:rPr>
-        <w:t xml:space="preserve">Amortización anual = Valor de adquisición * coeficiente(%)</w:t>
-      </w:r>
-      <w:r>
-        <w:rPr>
-          <w:rFonts w:ascii="Calibri" w:cs="Calibri" w:eastAsia="Calibri" w:hAnsi="Calibri"/>
-          <w:sz w:val="24"/>
-          <w:szCs w:val="24"/>
-          <w:rtl w:val="0"/>
-        </w:rPr>
-        <w:t xml:space="preserve"> </w:t>
-      </w:r>
-    </w:p>
-    <w:p>
-      <w:pPr>
-        <w:spacing w:after="160" w:line="259" w:lineRule="auto"/>
-        <w:jc w:val="both"/>
-        <w:rPr>
-          <w:rFonts w:ascii="Calibri" w:cs="Calibri" w:eastAsia="Calibri" w:hAnsi="Calibri"/>
-          <w:sz w:val="24"/>
-          <w:szCs w:val="24"/>
-        </w:rPr>
-      </w:pPr>
-      <w:r>
-        <w:rPr>
-          <w:rtl w:val="0"/>
-        </w:rPr>
-      </w:r>
-    </w:p>
-    <w:p>
-      <w:pPr>
-        <w:spacing w:after="160" w:line="259" w:lineRule="auto"/>
-        <w:jc w:val="both"/>
+        <w:t xml:space="preserve">Desarrollador</w:t>
+      </w:r>
+      <w:r>
         <w:rPr>
           <w:rFonts w:ascii="Calibri" w:cs="Calibri" w:eastAsia="Calibri" w:hAnsi="Calibri"/>
           <w:b w:val="1"/>
           <w:sz w:val="24"/>
           <w:szCs w:val="24"/>
-        </w:rPr>
-      </w:pPr>
+          <w:rtl w:val="0"/>
+        </w:rPr>
+        <w:t xml:space="preserve">,</w:t>
+      </w:r>
+      <w:r>
+        <w:rPr>
+          <w:rFonts w:ascii="Calibri" w:cs="Calibri" w:eastAsia="Calibri" w:hAnsi="Calibri"/>
+          <w:sz w:val="24"/>
+          <w:szCs w:val="24"/>
+          <w:rtl w:val="0"/>
+        </w:rPr>
+        <w:t xml:space="preserve"> </w:t>
+      </w:r>
       <w:r>
         <w:rPr>
           <w:rFonts w:ascii="Calibri" w:cs="Calibri" w:eastAsia="Calibri" w:hAnsi="Calibri"/>
@@ -21298,7 +20066,7 @@
           <w:szCs w:val="24"/>
           <w:rtl w:val="0"/>
         </w:rPr>
-        <w:t xml:space="preserve">4 meses</w:t>
+        <w:t xml:space="preserve">16 horas y 4 minutos</w:t>
       </w:r>
       <w:r>
         <w:rPr>
@@ -21307,7 +20075,7 @@
           <w:szCs w:val="24"/>
           <w:rtl w:val="0"/>
         </w:rPr>
-        <w:t xml:space="preserve"> representan el </w:t>
+        <w:t xml:space="preserve"> para las tareas desarrolladas </w:t>
       </w:r>
       <w:r>
         <w:rPr>
@@ -21317,16 +20085,18 @@
           <w:szCs w:val="24"/>
           <w:rtl w:val="0"/>
         </w:rPr>
-        <w:t xml:space="preserve">11%</w:t>
+        <w:t xml:space="preserve">bajo el rol de </w:t>
       </w:r>
       <w:r>
         <w:rPr>
           <w:rFonts w:ascii="Calibri" w:cs="Calibri" w:eastAsia="Calibri" w:hAnsi="Calibri"/>
+          <w:b w:val="1"/>
+          <w:i w:val="1"/>
           <w:sz w:val="24"/>
           <w:szCs w:val="24"/>
           <w:rtl w:val="0"/>
         </w:rPr>
-        <w:t xml:space="preserve"> aproximadamente sobre la vida útil del equipo informático</w:t>
+        <w:t xml:space="preserve">Manager</w:t>
       </w:r>
       <w:r>
         <w:rPr>
@@ -21336,56 +20106,36 @@
           <w:szCs w:val="24"/>
           <w:rtl w:val="0"/>
         </w:rPr>
-        <w:t xml:space="preserve"> (36 meses).</w:t>
-      </w:r>
-    </w:p>
-    <w:p>
-      <w:pPr>
-        <w:spacing w:after="160" w:line="259" w:lineRule="auto"/>
-        <w:jc w:val="both"/>
+        <w:t xml:space="preserve"> </w:t>
+      </w:r>
+      <w:r>
         <w:rPr>
           <w:rFonts w:ascii="Calibri" w:cs="Calibri" w:eastAsia="Calibri" w:hAnsi="Calibri"/>
           <w:sz w:val="24"/>
           <w:szCs w:val="24"/>
-        </w:rPr>
-      </w:pPr>
-      <w:r>
-        <w:rPr>
-          <w:rFonts w:ascii="Calibri" w:cs="Calibri" w:eastAsia="Calibri" w:hAnsi="Calibri"/>
-          <w:sz w:val="24"/>
-          <w:szCs w:val="24"/>
-          <w:rtl w:val="0"/>
-        </w:rPr>
-        <w:t xml:space="preserve">Aplicando el coeficiente de amortización sobre coste individual en bruto obtenido justo antes tenemos el presupuesto individual final, recogido en el siguiente resumen:</w:t>
-      </w:r>
-    </w:p>
-    <w:p>
-      <w:pPr>
-        <w:spacing w:after="160" w:line="259" w:lineRule="auto"/>
-        <w:jc w:val="both"/>
-        <w:rPr>
-          <w:rFonts w:ascii="Calibri" w:cs="Calibri" w:eastAsia="Calibri" w:hAnsi="Calibri"/>
-          <w:sz w:val="24"/>
-          <w:szCs w:val="24"/>
-        </w:rPr>
-      </w:pPr>
-      <w:r>
-        <w:rPr>
-          <w:rtl w:val="0"/>
-        </w:rPr>
-      </w:r>
-    </w:p>
-    <w:p>
-      <w:pPr>
-        <w:spacing w:after="160" w:line="259" w:lineRule="auto"/>
-        <w:jc w:val="both"/>
+          <w:rtl w:val="0"/>
+        </w:rPr>
+        <w:t xml:space="preserve">y </w:t>
+      </w:r>
+      <w:r>
         <w:rPr>
           <w:rFonts w:ascii="Calibri" w:cs="Calibri" w:eastAsia="Calibri" w:hAnsi="Calibri"/>
           <w:b w:val="1"/>
           <w:sz w:val="24"/>
           <w:szCs w:val="24"/>
-        </w:rPr>
-      </w:pPr>
+          <w:rtl w:val="0"/>
+        </w:rPr>
+        <w:t xml:space="preserve">2 horas</w:t>
+      </w:r>
+      <w:r>
+        <w:rPr>
+          <w:rFonts w:ascii="Calibri" w:cs="Calibri" w:eastAsia="Calibri" w:hAnsi="Calibri"/>
+          <w:sz w:val="24"/>
+          <w:szCs w:val="24"/>
+          <w:rtl w:val="0"/>
+        </w:rPr>
+        <w:t xml:space="preserve"> para las tareas bajo el rol de </w:t>
+      </w:r>
       <w:r>
         <w:rPr>
           <w:rFonts w:ascii="Calibri" w:cs="Calibri" w:eastAsia="Calibri" w:hAnsi="Calibri"/>
@@ -21394,35 +20144,69 @@
           <w:szCs w:val="24"/>
           <w:rtl w:val="0"/>
         </w:rPr>
-        <w:t xml:space="preserve">José Joaquín Rojas Romero</w:t>
-      </w:r>
-      <w:r>
-        <w:rPr>
-          <w:rFonts w:ascii="Calibri" w:cs="Calibri" w:eastAsia="Calibri" w:hAnsi="Calibri"/>
-          <w:sz w:val="24"/>
-          <w:szCs w:val="24"/>
-          <w:rtl w:val="0"/>
-        </w:rPr>
-        <w:t xml:space="preserve">: </w:t>
-      </w:r>
-      <w:r>
+        <w:t xml:space="preserve">Analista.</w:t>
+      </w:r>
+    </w:p>
+    <w:p>
+      <w:pPr>
+        <w:spacing w:after="160" w:line="259" w:lineRule="auto"/>
+        <w:jc w:val="both"/>
         <w:rPr>
           <w:rFonts w:ascii="Calibri" w:cs="Calibri" w:eastAsia="Calibri" w:hAnsi="Calibri"/>
           <w:b w:val="1"/>
           <w:sz w:val="24"/>
           <w:szCs w:val="24"/>
-          <w:rtl w:val="0"/>
-        </w:rPr>
-        <w:t xml:space="preserve">11%</w:t>
-      </w:r>
-      <w:r>
+        </w:rPr>
+      </w:pPr>
+      <w:r>
+        <w:rPr>
+          <w:rtl w:val="0"/>
+        </w:rPr>
+      </w:r>
+    </w:p>
+    <w:p>
+      <w:pPr>
+        <w:spacing w:after="160" w:line="259" w:lineRule="auto"/>
+        <w:jc w:val="both"/>
         <w:rPr>
           <w:rFonts w:ascii="Calibri" w:cs="Calibri" w:eastAsia="Calibri" w:hAnsi="Calibri"/>
           <w:sz w:val="24"/>
           <w:szCs w:val="24"/>
-          <w:rtl w:val="0"/>
-        </w:rPr>
-        <w:t xml:space="preserve"> de </w:t>
+        </w:rPr>
+      </w:pPr>
+      <w:r>
+        <w:rPr>
+          <w:rFonts w:ascii="Calibri" w:cs="Calibri" w:eastAsia="Calibri" w:hAnsi="Calibri"/>
+          <w:sz w:val="24"/>
+          <w:szCs w:val="24"/>
+          <w:rtl w:val="0"/>
+        </w:rPr>
+        <w:t xml:space="preserve">La estimación del coste del contrato contempla el siguiente resumen de costes:</w:t>
+      </w:r>
+    </w:p>
+    <w:p>
+      <w:pPr>
+        <w:numPr>
+          <w:ilvl w:val="0"/>
+          <w:numId w:val="2"/>
+        </w:numPr>
+        <w:spacing w:line="259" w:lineRule="auto"/>
+        <w:ind w:left="720" w:hanging="360"/>
+        <w:jc w:val="both"/>
+        <w:rPr>
+          <w:rFonts w:ascii="Calibri" w:cs="Calibri" w:eastAsia="Calibri" w:hAnsi="Calibri"/>
+          <w:sz w:val="24"/>
+          <w:szCs w:val="24"/>
+        </w:rPr>
+      </w:pPr>
+      <w:r>
+        <w:rPr>
+          <w:rFonts w:ascii="Calibri" w:cs="Calibri" w:eastAsia="Calibri" w:hAnsi="Calibri"/>
+          <w:sz w:val="24"/>
+          <w:szCs w:val="24"/>
+          <w:rtl w:val="0"/>
+        </w:rPr>
+        <w:t xml:space="preserve">2h 5min * 20€/h → </w:t>
       </w:r>
       <w:r>
         <w:rPr>
@@ -21432,7 +20216,7 @@
           <w:szCs w:val="24"/>
           <w:rtl w:val="0"/>
         </w:rPr>
-        <w:t xml:space="preserve">487€</w:t>
+        <w:t xml:space="preserve">41,7€ </w:t>
       </w:r>
       <w:r>
         <w:rPr>
@@ -21441,7 +20225,51 @@
           <w:szCs w:val="24"/>
           <w:rtl w:val="0"/>
         </w:rPr>
-        <w:t xml:space="preserve"> son </w:t>
+        <w:t xml:space="preserve">(</w:t>
+      </w:r>
+      <w:r>
+        <w:rPr>
+          <w:rFonts w:ascii="Calibri" w:cs="Calibri" w:eastAsia="Calibri" w:hAnsi="Calibri"/>
+          <w:i w:val="1"/>
+          <w:sz w:val="24"/>
+          <w:szCs w:val="24"/>
+          <w:rtl w:val="0"/>
+        </w:rPr>
+        <w:t xml:space="preserve">Desarrollador</w:t>
+      </w:r>
+      <w:r>
+        <w:rPr>
+          <w:rFonts w:ascii="Calibri" w:cs="Calibri" w:eastAsia="Calibri" w:hAnsi="Calibri"/>
+          <w:sz w:val="24"/>
+          <w:szCs w:val="24"/>
+          <w:rtl w:val="0"/>
+        </w:rPr>
+        <w:t xml:space="preserve">)</w:t>
+      </w:r>
+    </w:p>
+    <w:p>
+      <w:pPr>
+        <w:numPr>
+          <w:ilvl w:val="0"/>
+          <w:numId w:val="2"/>
+        </w:numPr>
+        <w:spacing w:line="259" w:lineRule="auto"/>
+        <w:ind w:left="720" w:hanging="360"/>
+        <w:jc w:val="both"/>
+        <w:rPr>
+          <w:rFonts w:ascii="Calibri" w:cs="Calibri" w:eastAsia="Calibri" w:hAnsi="Calibri"/>
+          <w:sz w:val="24"/>
+          <w:szCs w:val="24"/>
+        </w:rPr>
+      </w:pPr>
+      <w:r>
+        <w:rPr>
+          <w:rFonts w:ascii="Calibri" w:cs="Calibri" w:eastAsia="Calibri" w:hAnsi="Calibri"/>
+          <w:sz w:val="24"/>
+          <w:szCs w:val="24"/>
+          <w:rtl w:val="0"/>
+        </w:rPr>
+        <w:t xml:space="preserve">16h 4min* 30€/h → </w:t>
       </w:r>
       <w:r>
         <w:rPr>
@@ -21451,7 +20279,7 @@
           <w:szCs w:val="24"/>
           <w:rtl w:val="0"/>
         </w:rPr>
-        <w:t xml:space="preserve">53,57€ </w:t>
+        <w:t xml:space="preserve">482€ </w:t>
       </w:r>
       <w:r>
         <w:rPr>
@@ -21460,7 +20288,51 @@
           <w:szCs w:val="24"/>
           <w:rtl w:val="0"/>
         </w:rPr>
-        <w:t xml:space="preserve"> de amortización………..</w:t>
+        <w:t xml:space="preserve">(</w:t>
+      </w:r>
+      <w:r>
+        <w:rPr>
+          <w:rFonts w:ascii="Calibri" w:cs="Calibri" w:eastAsia="Calibri" w:hAnsi="Calibri"/>
+          <w:i w:val="1"/>
+          <w:sz w:val="24"/>
+          <w:szCs w:val="24"/>
+          <w:rtl w:val="0"/>
+        </w:rPr>
+        <w:t xml:space="preserve">Manager</w:t>
+      </w:r>
+      <w:r>
+        <w:rPr>
+          <w:rFonts w:ascii="Calibri" w:cs="Calibri" w:eastAsia="Calibri" w:hAnsi="Calibri"/>
+          <w:sz w:val="24"/>
+          <w:szCs w:val="24"/>
+          <w:rtl w:val="0"/>
+        </w:rPr>
+        <w:t xml:space="preserve">)</w:t>
+      </w:r>
+    </w:p>
+    <w:p>
+      <w:pPr>
+        <w:numPr>
+          <w:ilvl w:val="0"/>
+          <w:numId w:val="2"/>
+        </w:numPr>
+        <w:spacing w:after="160" w:line="259" w:lineRule="auto"/>
+        <w:ind w:left="720" w:hanging="360"/>
+        <w:jc w:val="both"/>
+        <w:rPr>
+          <w:rFonts w:ascii="Calibri" w:cs="Calibri" w:eastAsia="Calibri" w:hAnsi="Calibri"/>
+          <w:sz w:val="24"/>
+          <w:szCs w:val="24"/>
+        </w:rPr>
+      </w:pPr>
+      <w:r>
+        <w:rPr>
+          <w:rFonts w:ascii="Calibri" w:cs="Calibri" w:eastAsia="Calibri" w:hAnsi="Calibri"/>
+          <w:sz w:val="24"/>
+          <w:szCs w:val="24"/>
+          <w:rtl w:val="0"/>
+        </w:rPr>
+        <w:t xml:space="preserve">2h y 16 min *30€/h → </w:t>
       </w:r>
       <w:r>
         <w:rPr>
@@ -21470,19 +20342,37 @@
           <w:szCs w:val="24"/>
           <w:rtl w:val="0"/>
         </w:rPr>
-        <w:t xml:space="preserve">Total 540,57€</w:t>
-      </w:r>
-    </w:p>
-    <w:p>
-      <w:pPr>
-        <w:spacing w:after="160" w:line="259" w:lineRule="auto"/>
-        <w:jc w:val="both"/>
+        <w:t xml:space="preserve">68€ </w:t>
+      </w:r>
+      <w:r>
         <w:rPr>
           <w:rFonts w:ascii="Calibri" w:cs="Calibri" w:eastAsia="Calibri" w:hAnsi="Calibri"/>
           <w:sz w:val="24"/>
           <w:szCs w:val="24"/>
-        </w:rPr>
-      </w:pPr>
+          <w:rtl w:val="0"/>
+        </w:rPr>
+        <w:t xml:space="preserve">(Analista)</w:t>
+      </w:r>
+    </w:p>
+    <w:p>
+      <w:pPr>
+        <w:spacing w:after="160" w:line="259" w:lineRule="auto"/>
+        <w:jc w:val="both"/>
+        <w:rPr>
+          <w:rFonts w:ascii="Calibri" w:cs="Calibri" w:eastAsia="Calibri" w:hAnsi="Calibri"/>
+          <w:sz w:val="24"/>
+          <w:szCs w:val="24"/>
+        </w:rPr>
+      </w:pPr>
+      <w:r>
+        <w:rPr>
+          <w:rFonts w:ascii="Calibri" w:cs="Calibri" w:eastAsia="Calibri" w:hAnsi="Calibri"/>
+          <w:sz w:val="24"/>
+          <w:szCs w:val="24"/>
+          <w:rtl w:val="0"/>
+        </w:rPr>
+        <w:t xml:space="preserve">Esto suma un </w:t>
+      </w:r>
       <w:r>
         <w:rPr>
           <w:rFonts w:ascii="Calibri" w:cs="Calibri" w:eastAsia="Calibri" w:hAnsi="Calibri"/>
@@ -21491,7 +20381,7 @@
           <w:szCs w:val="24"/>
           <w:rtl w:val="0"/>
         </w:rPr>
-        <w:t xml:space="preserve">Miguel Ybarra Manrique: 11% </w:t>
+        <w:t xml:space="preserve">total de 583.7€</w:t>
       </w:r>
       <w:r>
         <w:rPr>
@@ -21500,27 +20390,52 @@
           <w:szCs w:val="24"/>
           <w:rtl w:val="0"/>
         </w:rPr>
-        <w:t xml:space="preserve">de</w:t>
-      </w:r>
-      <w:r>
+        <w:t xml:space="preserve"> del coste del contrato. El coste por trabajador quedaría reflejado en el siguiente resumen:</w:t>
+      </w:r>
+    </w:p>
+    <w:p>
+      <w:pPr>
+        <w:spacing w:after="160" w:line="259" w:lineRule="auto"/>
+        <w:jc w:val="both"/>
+        <w:rPr>
+          <w:rFonts w:ascii="Calibri" w:cs="Calibri" w:eastAsia="Calibri" w:hAnsi="Calibri"/>
+          <w:sz w:val="24"/>
+          <w:szCs w:val="24"/>
+        </w:rPr>
+      </w:pPr>
+      <w:r>
+        <w:rPr>
+          <w:rtl w:val="0"/>
+        </w:rPr>
+      </w:r>
+    </w:p>
+    <w:p>
+      <w:pPr>
+        <w:spacing w:after="160" w:line="259" w:lineRule="auto"/>
+        <w:jc w:val="both"/>
+        <w:rPr>
+          <w:rFonts w:ascii="Calibri" w:cs="Calibri" w:eastAsia="Calibri" w:hAnsi="Calibri"/>
+          <w:sz w:val="24"/>
+          <w:szCs w:val="24"/>
+        </w:rPr>
+      </w:pPr>
+      <w:r>
+        <w:rPr>
+          <w:rtl w:val="0"/>
+        </w:rPr>
+      </w:r>
+    </w:p>
+    <w:p>
+      <w:pPr>
+        <w:spacing w:after="160" w:line="259" w:lineRule="auto"/>
+        <w:jc w:val="both"/>
         <w:rPr>
           <w:rFonts w:ascii="Calibri" w:cs="Calibri" w:eastAsia="Calibri" w:hAnsi="Calibri"/>
           <w:b w:val="1"/>
           <w:sz w:val="24"/>
           <w:szCs w:val="24"/>
-          <w:rtl w:val="0"/>
-        </w:rPr>
-        <w:t xml:space="preserve"> 20€</w:t>
-      </w:r>
-      <w:r>
-        <w:rPr>
-          <w:rFonts w:ascii="Calibri" w:cs="Calibri" w:eastAsia="Calibri" w:hAnsi="Calibri"/>
-          <w:sz w:val="24"/>
-          <w:szCs w:val="24"/>
-          <w:rtl w:val="0"/>
-        </w:rPr>
-        <w:t xml:space="preserve"> son </w:t>
-      </w:r>
+        </w:rPr>
+      </w:pPr>
       <w:r>
         <w:rPr>
           <w:rFonts w:ascii="Calibri" w:cs="Calibri" w:eastAsia="Calibri" w:hAnsi="Calibri"/>
@@ -21529,7 +20444,7 @@
           <w:szCs w:val="24"/>
           <w:rtl w:val="0"/>
         </w:rPr>
-        <w:t xml:space="preserve">2,2€</w:t>
+        <w:t xml:space="preserve">José Joaquín Rojas Romero</w:t>
       </w:r>
       <w:r>
         <w:rPr>
@@ -21538,7 +20453,7 @@
           <w:szCs w:val="24"/>
           <w:rtl w:val="0"/>
         </w:rPr>
-        <w:t xml:space="preserve"> de amortización………………………</w:t>
+        <w:t xml:space="preserve"> - coste de contrato total de </w:t>
       </w:r>
       <w:r>
         <w:rPr>
@@ -21548,29 +20463,52 @@
           <w:szCs w:val="24"/>
           <w:rtl w:val="0"/>
         </w:rPr>
-        <w:t xml:space="preserve">Total 22,2€</w:t>
-      </w:r>
-      <w:r>
+        <w:t xml:space="preserve">487€</w:t>
+      </w:r>
+    </w:p>
+    <w:p>
+      <w:pPr>
+        <w:numPr>
+          <w:ilvl w:val="0"/>
+          <w:numId w:val="10"/>
+        </w:numPr>
+        <w:spacing w:line="259" w:lineRule="auto"/>
+        <w:ind w:left="720" w:hanging="360"/>
+        <w:jc w:val="both"/>
         <w:rPr>
           <w:rFonts w:ascii="Calibri" w:cs="Calibri" w:eastAsia="Calibri" w:hAnsi="Calibri"/>
           <w:sz w:val="24"/>
           <w:szCs w:val="24"/>
-          <w:rtl w:val="0"/>
-        </w:rPr>
-        <w:t xml:space="preserve"> </w:t>
-      </w:r>
-    </w:p>
-    <w:p>
-      <w:pPr>
-        <w:spacing w:after="160" w:line="259" w:lineRule="auto"/>
-        <w:jc w:val="both"/>
+        </w:rPr>
+      </w:pPr>
+      <w:r>
+        <w:rPr>
+          <w:rFonts w:ascii="Calibri" w:cs="Calibri" w:eastAsia="Calibri" w:hAnsi="Calibri"/>
+          <w:sz w:val="24"/>
+          <w:szCs w:val="24"/>
+          <w:rtl w:val="0"/>
+        </w:rPr>
+        <w:t xml:space="preserve">Manager → </w:t>
+      </w:r>
+      <w:r>
         <w:rPr>
           <w:rFonts w:ascii="Calibri" w:cs="Calibri" w:eastAsia="Calibri" w:hAnsi="Calibri"/>
           <w:b w:val="1"/>
           <w:sz w:val="24"/>
           <w:szCs w:val="24"/>
-        </w:rPr>
-      </w:pPr>
+          <w:rtl w:val="0"/>
+        </w:rPr>
+        <w:t xml:space="preserve">16h</w:t>
+      </w:r>
+      <w:r>
+        <w:rPr>
+          <w:rFonts w:ascii="Calibri" w:cs="Calibri" w:eastAsia="Calibri" w:hAnsi="Calibri"/>
+          <w:sz w:val="24"/>
+          <w:szCs w:val="24"/>
+          <w:rtl w:val="0"/>
+        </w:rPr>
+        <w:t xml:space="preserve"> </w:t>
+      </w:r>
       <w:r>
         <w:rPr>
           <w:rFonts w:ascii="Calibri" w:cs="Calibri" w:eastAsia="Calibri" w:hAnsi="Calibri"/>
@@ -21579,7 +20517,7 @@
           <w:szCs w:val="24"/>
           <w:rtl w:val="0"/>
         </w:rPr>
-        <w:t xml:space="preserve">José Antonio Reina Muñoz: 11% </w:t>
+        <w:t xml:space="preserve">4min</w:t>
       </w:r>
       <w:r>
         <w:rPr>
@@ -21588,7 +20526,7 @@
           <w:szCs w:val="24"/>
           <w:rtl w:val="0"/>
         </w:rPr>
-        <w:t xml:space="preserve">de</w:t>
+        <w:t xml:space="preserve"> que suman un coste de contrato de </w:t>
       </w:r>
       <w:r>
         <w:rPr>
@@ -21598,16 +20536,37 @@
           <w:szCs w:val="24"/>
           <w:rtl w:val="0"/>
         </w:rPr>
-        <w:t xml:space="preserve"> 75€</w:t>
-      </w:r>
-      <w:r>
+        <w:t xml:space="preserve">474€</w:t>
+      </w:r>
+      <w:r>
+        <w:rPr>
+          <w:rtl w:val="0"/>
+        </w:rPr>
+      </w:r>
+    </w:p>
+    <w:p>
+      <w:pPr>
+        <w:numPr>
+          <w:ilvl w:val="0"/>
+          <w:numId w:val="10"/>
+        </w:numPr>
+        <w:spacing w:after="160" w:line="259" w:lineRule="auto"/>
+        <w:ind w:left="720" w:hanging="360"/>
+        <w:jc w:val="both"/>
         <w:rPr>
           <w:rFonts w:ascii="Calibri" w:cs="Calibri" w:eastAsia="Calibri" w:hAnsi="Calibri"/>
           <w:sz w:val="24"/>
           <w:szCs w:val="24"/>
-          <w:rtl w:val="0"/>
-        </w:rPr>
-        <w:t xml:space="preserve"> son </w:t>
+        </w:rPr>
+      </w:pPr>
+      <w:r>
+        <w:rPr>
+          <w:rFonts w:ascii="Calibri" w:cs="Calibri" w:eastAsia="Calibri" w:hAnsi="Calibri"/>
+          <w:sz w:val="24"/>
+          <w:szCs w:val="24"/>
+          <w:rtl w:val="0"/>
+        </w:rPr>
+        <w:t xml:space="preserve">Desarrollador → </w:t>
       </w:r>
       <w:r>
         <w:rPr>
@@ -21617,7 +20576,7 @@
           <w:szCs w:val="24"/>
           <w:rtl w:val="0"/>
         </w:rPr>
-        <w:t xml:space="preserve">8,25€</w:t>
+        <w:t xml:space="preserve">15min </w:t>
       </w:r>
       <w:r>
         <w:rPr>
@@ -21626,7 +20585,7 @@
           <w:szCs w:val="24"/>
           <w:rtl w:val="0"/>
         </w:rPr>
-        <w:t xml:space="preserve"> de amortización……………….</w:t>
+        <w:t xml:space="preserve">que suman un coste de contrato de </w:t>
       </w:r>
       <w:r>
         <w:rPr>
@@ -21636,20 +20595,57 @@
           <w:szCs w:val="24"/>
           <w:rtl w:val="0"/>
         </w:rPr>
-        <w:t xml:space="preserve">Total 83.25€</w:t>
-      </w:r>
-    </w:p>
-    <w:p>
-      <w:pPr>
+        <w:t xml:space="preserve">5€</w:t>
+      </w:r>
+      <w:r>
+        <w:rPr>
+          <w:rtl w:val="0"/>
+        </w:rPr>
+      </w:r>
+    </w:p>
+    <w:p>
+      <w:pPr>
+        <w:numPr>
+          <w:ilvl w:val="0"/>
+          <w:numId w:val="10"/>
+        </w:numPr>
         <w:spacing w:after="160" w:line="259" w:lineRule="auto"/>
+        <w:ind w:left="720" w:hanging="360"/>
         <w:jc w:val="both"/>
+        <w:rPr>
+          <w:rFonts w:ascii="Calibri" w:cs="Calibri" w:eastAsia="Calibri" w:hAnsi="Calibri"/>
+          <w:sz w:val="24"/>
+          <w:szCs w:val="24"/>
+        </w:rPr>
+      </w:pPr>
+      <w:r>
+        <w:rPr>
+          <w:rFonts w:ascii="Calibri" w:cs="Calibri" w:eastAsia="Calibri" w:hAnsi="Calibri"/>
+          <w:sz w:val="24"/>
+          <w:szCs w:val="24"/>
+          <w:rtl w:val="0"/>
+        </w:rPr>
+        <w:t xml:space="preserve">Analista → </w:t>
+      </w:r>
+      <w:r>
         <w:rPr>
           <w:rFonts w:ascii="Calibri" w:cs="Calibri" w:eastAsia="Calibri" w:hAnsi="Calibri"/>
           <w:b w:val="1"/>
           <w:sz w:val="24"/>
           <w:szCs w:val="24"/>
-        </w:rPr>
-      </w:pPr>
+          <w:rtl w:val="0"/>
+        </w:rPr>
+        <w:t xml:space="preserve">16 min </w:t>
+      </w:r>
+      <w:r>
+        <w:rPr>
+          <w:rFonts w:ascii="Calibri" w:cs="Calibri" w:eastAsia="Calibri" w:hAnsi="Calibri"/>
+          <w:sz w:val="24"/>
+          <w:szCs w:val="24"/>
+          <w:rtl w:val="0"/>
+        </w:rPr>
+        <w:t xml:space="preserve">que suman un coste de contrato de </w:t>
+      </w:r>
       <w:r>
         <w:rPr>
           <w:rFonts w:ascii="Calibri" w:cs="Calibri" w:eastAsia="Calibri" w:hAnsi="Calibri"/>
@@ -21658,55 +20654,42 @@
           <w:szCs w:val="24"/>
           <w:rtl w:val="0"/>
         </w:rPr>
-        <w:t xml:space="preserve">Samuel Albalat Ortiz: 11% </w:t>
-      </w:r>
-      <w:r>
-        <w:rPr>
-          <w:rFonts w:ascii="Calibri" w:cs="Calibri" w:eastAsia="Calibri" w:hAnsi="Calibri"/>
-          <w:sz w:val="24"/>
-          <w:szCs w:val="24"/>
-          <w:rtl w:val="0"/>
-        </w:rPr>
-        <w:t xml:space="preserve">de</w:t>
-      </w:r>
-      <w:r>
+        <w:t xml:space="preserve">8€</w:t>
+      </w:r>
+      <w:r>
+        <w:rPr>
+          <w:rtl w:val="0"/>
+        </w:rPr>
+      </w:r>
+    </w:p>
+    <w:p>
+      <w:pPr>
+        <w:spacing w:after="160" w:line="259" w:lineRule="auto"/>
+        <w:jc w:val="both"/>
         <w:rPr>
           <w:rFonts w:ascii="Calibri" w:cs="Calibri" w:eastAsia="Calibri" w:hAnsi="Calibri"/>
           <w:b w:val="1"/>
           <w:sz w:val="24"/>
           <w:szCs w:val="24"/>
-          <w:rtl w:val="0"/>
-        </w:rPr>
-        <w:t xml:space="preserve"> 1,7€</w:t>
-      </w:r>
-      <w:r>
-        <w:rPr>
-          <w:rFonts w:ascii="Calibri" w:cs="Calibri" w:eastAsia="Calibri" w:hAnsi="Calibri"/>
-          <w:sz w:val="24"/>
-          <w:szCs w:val="24"/>
-          <w:rtl w:val="0"/>
-        </w:rPr>
-        <w:t xml:space="preserve"> son </w:t>
-      </w:r>
-      <w:r>
+        </w:rPr>
+      </w:pPr>
+      <w:r>
+        <w:rPr>
+          <w:rtl w:val="0"/>
+        </w:rPr>
+      </w:r>
+    </w:p>
+    <w:p>
+      <w:pPr>
+        <w:spacing w:after="160" w:line="259" w:lineRule="auto"/>
+        <w:jc w:val="both"/>
         <w:rPr>
           <w:rFonts w:ascii="Calibri" w:cs="Calibri" w:eastAsia="Calibri" w:hAnsi="Calibri"/>
           <w:b w:val="1"/>
           <w:sz w:val="24"/>
           <w:szCs w:val="24"/>
-          <w:rtl w:val="0"/>
-        </w:rPr>
-        <w:t xml:space="preserve">0.18€</w:t>
-      </w:r>
-      <w:r>
-        <w:rPr>
-          <w:rFonts w:ascii="Calibri" w:cs="Calibri" w:eastAsia="Calibri" w:hAnsi="Calibri"/>
-          <w:sz w:val="24"/>
-          <w:szCs w:val="24"/>
-          <w:rtl w:val="0"/>
-        </w:rPr>
-        <w:t xml:space="preserve"> de amortización………………………….</w:t>
-      </w:r>
+        </w:rPr>
+      </w:pPr>
       <w:r>
         <w:rPr>
           <w:rFonts w:ascii="Calibri" w:cs="Calibri" w:eastAsia="Calibri" w:hAnsi="Calibri"/>
@@ -21715,37 +20698,96 @@
           <w:szCs w:val="24"/>
           <w:rtl w:val="0"/>
         </w:rPr>
-        <w:t xml:space="preserve">Total 1,88€</w:t>
-      </w:r>
-    </w:p>
-    <w:p>
-      <w:pPr>
-        <w:spacing w:after="160" w:line="259" w:lineRule="auto"/>
-        <w:jc w:val="both"/>
+        <w:t xml:space="preserve">Miguel Ybarra Manrique</w:t>
+      </w:r>
+      <w:r>
+        <w:rPr>
+          <w:rFonts w:ascii="Calibri" w:cs="Calibri" w:eastAsia="Calibri" w:hAnsi="Calibri"/>
+          <w:sz w:val="24"/>
+          <w:szCs w:val="24"/>
+          <w:rtl w:val="0"/>
+        </w:rPr>
+        <w:t xml:space="preserve"> - coste de contrato total de </w:t>
+      </w:r>
+      <w:r>
         <w:rPr>
           <w:rFonts w:ascii="Calibri" w:cs="Calibri" w:eastAsia="Calibri" w:hAnsi="Calibri"/>
           <w:b w:val="1"/>
           <w:sz w:val="24"/>
           <w:szCs w:val="24"/>
-        </w:rPr>
-      </w:pPr>
-      <w:r>
-        <w:rPr>
-          <w:rtl w:val="0"/>
-        </w:rPr>
-      </w:r>
-    </w:p>
-    <w:p>
-      <w:pPr>
+          <w:rtl w:val="0"/>
+        </w:rPr>
+        <w:t xml:space="preserve">20€</w:t>
+      </w:r>
+    </w:p>
+    <w:p>
+      <w:pPr>
+        <w:numPr>
+          <w:ilvl w:val="0"/>
+          <w:numId w:val="10"/>
+        </w:numPr>
+        <w:spacing w:line="259" w:lineRule="auto"/>
+        <w:ind w:left="720" w:hanging="360"/>
+        <w:jc w:val="both"/>
+        <w:rPr>
+          <w:rFonts w:ascii="Calibri" w:cs="Calibri" w:eastAsia="Calibri" w:hAnsi="Calibri"/>
+          <w:sz w:val="24"/>
+          <w:szCs w:val="24"/>
+        </w:rPr>
+      </w:pPr>
+      <w:r>
+        <w:rPr>
+          <w:rFonts w:ascii="Calibri" w:cs="Calibri" w:eastAsia="Calibri" w:hAnsi="Calibri"/>
+          <w:sz w:val="24"/>
+          <w:szCs w:val="24"/>
+          <w:rtl w:val="0"/>
+        </w:rPr>
+        <w:t xml:space="preserve">Tester → no procede</w:t>
+      </w:r>
+    </w:p>
+    <w:p>
+      <w:pPr>
+        <w:numPr>
+          <w:ilvl w:val="0"/>
+          <w:numId w:val="10"/>
+        </w:numPr>
         <w:spacing w:after="160" w:line="259" w:lineRule="auto"/>
+        <w:ind w:left="720" w:hanging="360"/>
         <w:jc w:val="both"/>
+        <w:rPr>
+          <w:rFonts w:ascii="Calibri" w:cs="Calibri" w:eastAsia="Calibri" w:hAnsi="Calibri"/>
+          <w:sz w:val="24"/>
+          <w:szCs w:val="24"/>
+        </w:rPr>
+      </w:pPr>
+      <w:r>
+        <w:rPr>
+          <w:rFonts w:ascii="Calibri" w:cs="Calibri" w:eastAsia="Calibri" w:hAnsi="Calibri"/>
+          <w:sz w:val="24"/>
+          <w:szCs w:val="24"/>
+          <w:rtl w:val="0"/>
+        </w:rPr>
+        <w:t xml:space="preserve">Desarrollador → </w:t>
+      </w:r>
+      <w:r>
         <w:rPr>
           <w:rFonts w:ascii="Calibri" w:cs="Calibri" w:eastAsia="Calibri" w:hAnsi="Calibri"/>
           <w:b w:val="1"/>
           <w:sz w:val="24"/>
           <w:szCs w:val="24"/>
-        </w:rPr>
-      </w:pPr>
+          <w:rtl w:val="0"/>
+        </w:rPr>
+        <w:t xml:space="preserve">1h</w:t>
+      </w:r>
+      <w:r>
+        <w:rPr>
+          <w:rFonts w:ascii="Calibri" w:cs="Calibri" w:eastAsia="Calibri" w:hAnsi="Calibri"/>
+          <w:sz w:val="24"/>
+          <w:szCs w:val="24"/>
+          <w:rtl w:val="0"/>
+        </w:rPr>
+        <w:t xml:space="preserve"> que suma un total de </w:t>
+      </w:r>
       <w:r>
         <w:rPr>
           <w:rFonts w:ascii="Calibri" w:cs="Calibri" w:eastAsia="Calibri" w:hAnsi="Calibri"/>
@@ -21754,7 +20796,12 @@
           <w:szCs w:val="24"/>
           <w:rtl w:val="0"/>
         </w:rPr>
-        <w:t xml:space="preserve">Coste de amortización grupal total: 64.2€</w:t>
+        <w:t xml:space="preserve">20€</w:t>
+      </w:r>
+      <w:r>
+        <w:rPr>
+          <w:rtl w:val="0"/>
+        </w:rPr>
       </w:r>
     </w:p>
     <w:p>
@@ -21769,32 +20816,21 @@
       </w:pPr>
       <w:r>
         <w:rPr>
-          <w:rFonts w:ascii="Calibri" w:cs="Calibri" w:eastAsia="Calibri" w:hAnsi="Calibri"/>
-          <w:sz w:val="24"/>
-          <w:szCs w:val="24"/>
-          <w:rtl w:val="0"/>
-        </w:rPr>
-        <w:t xml:space="preserve">Estos datos generan un presupuesto de </w:t>
-      </w:r>
-      <w:r>
+          <w:rtl w:val="0"/>
+        </w:rPr>
+      </w:r>
+    </w:p>
+    <w:p>
+      <w:pPr>
+        <w:spacing w:after="160" w:line="259" w:lineRule="auto"/>
+        <w:jc w:val="both"/>
         <w:rPr>
           <w:rFonts w:ascii="Calibri" w:cs="Calibri" w:eastAsia="Calibri" w:hAnsi="Calibri"/>
           <w:b w:val="1"/>
           <w:sz w:val="24"/>
           <w:szCs w:val="24"/>
-          <w:rtl w:val="0"/>
-        </w:rPr>
-        <w:t xml:space="preserve">amortización total </w:t>
-      </w:r>
-      <w:r>
-        <w:rPr>
-          <w:rFonts w:ascii="Calibri" w:cs="Calibri" w:eastAsia="Calibri" w:hAnsi="Calibri"/>
-          <w:sz w:val="24"/>
-          <w:szCs w:val="24"/>
-          <w:rtl w:val="0"/>
-        </w:rPr>
-        <w:t xml:space="preserve">de </w:t>
-      </w:r>
+        </w:rPr>
+      </w:pPr>
       <w:r>
         <w:rPr>
           <w:rFonts w:ascii="Calibri" w:cs="Calibri" w:eastAsia="Calibri" w:hAnsi="Calibri"/>
@@ -21803,7 +20839,7 @@
           <w:szCs w:val="24"/>
           <w:rtl w:val="0"/>
         </w:rPr>
-        <w:t xml:space="preserve">647,9€ </w:t>
+        <w:t xml:space="preserve">José Antonio Reina Muñoz</w:t>
       </w:r>
       <w:r>
         <w:rPr>
@@ -21812,12 +20848,27 @@
           <w:szCs w:val="24"/>
           <w:rtl w:val="0"/>
         </w:rPr>
-        <w:t xml:space="preserve">para este entregable.</w:t>
-      </w:r>
-    </w:p>
-    <w:p>
-      <w:pPr>
-        <w:spacing w:after="160" w:line="259" w:lineRule="auto"/>
+        <w:t xml:space="preserve"> - coste de contrato total de </w:t>
+      </w:r>
+      <w:r>
+        <w:rPr>
+          <w:rFonts w:ascii="Calibri" w:cs="Calibri" w:eastAsia="Calibri" w:hAnsi="Calibri"/>
+          <w:b w:val="1"/>
+          <w:sz w:val="24"/>
+          <w:szCs w:val="24"/>
+          <w:rtl w:val="0"/>
+        </w:rPr>
+        <w:t xml:space="preserve">75€</w:t>
+      </w:r>
+    </w:p>
+    <w:p>
+      <w:pPr>
+        <w:numPr>
+          <w:ilvl w:val="0"/>
+          <w:numId w:val="10"/>
+        </w:numPr>
+        <w:spacing w:line="259" w:lineRule="auto"/>
+        <w:ind w:left="720" w:hanging="360"/>
         <w:jc w:val="both"/>
         <w:rPr>
           <w:rFonts w:ascii="Calibri" w:cs="Calibri" w:eastAsia="Calibri" w:hAnsi="Calibri"/>
@@ -21832,6 +20883,955 @@
           <w:szCs w:val="24"/>
           <w:rtl w:val="0"/>
         </w:rPr>
+        <w:t xml:space="preserve">Analista→ </w:t>
+      </w:r>
+      <w:r>
+        <w:rPr>
+          <w:rFonts w:ascii="Calibri" w:cs="Calibri" w:eastAsia="Calibri" w:hAnsi="Calibri"/>
+          <w:b w:val="1"/>
+          <w:sz w:val="24"/>
+          <w:szCs w:val="24"/>
+          <w:rtl w:val="0"/>
+        </w:rPr>
+        <w:t xml:space="preserve">2h</w:t>
+      </w:r>
+      <w:r>
+        <w:rPr>
+          <w:rFonts w:ascii="Calibri" w:cs="Calibri" w:eastAsia="Calibri" w:hAnsi="Calibri"/>
+          <w:sz w:val="24"/>
+          <w:szCs w:val="24"/>
+          <w:rtl w:val="0"/>
+        </w:rPr>
+        <w:t xml:space="preserve"> que suman un total de </w:t>
+      </w:r>
+      <w:r>
+        <w:rPr>
+          <w:rFonts w:ascii="Calibri" w:cs="Calibri" w:eastAsia="Calibri" w:hAnsi="Calibri"/>
+          <w:b w:val="1"/>
+          <w:sz w:val="24"/>
+          <w:szCs w:val="24"/>
+          <w:rtl w:val="0"/>
+        </w:rPr>
+        <w:t xml:space="preserve">60€</w:t>
+      </w:r>
+      <w:r>
+        <w:rPr>
+          <w:rtl w:val="0"/>
+        </w:rPr>
+      </w:r>
+    </w:p>
+    <w:p>
+      <w:pPr>
+        <w:numPr>
+          <w:ilvl w:val="0"/>
+          <w:numId w:val="10"/>
+        </w:numPr>
+        <w:spacing w:after="160" w:line="259" w:lineRule="auto"/>
+        <w:ind w:left="720" w:hanging="360"/>
+        <w:jc w:val="both"/>
+        <w:rPr>
+          <w:rFonts w:ascii="Calibri" w:cs="Calibri" w:eastAsia="Calibri" w:hAnsi="Calibri"/>
+          <w:sz w:val="24"/>
+          <w:szCs w:val="24"/>
+        </w:rPr>
+      </w:pPr>
+      <w:r>
+        <w:rPr>
+          <w:rFonts w:ascii="Calibri" w:cs="Calibri" w:eastAsia="Calibri" w:hAnsi="Calibri"/>
+          <w:sz w:val="24"/>
+          <w:szCs w:val="24"/>
+          <w:rtl w:val="0"/>
+        </w:rPr>
+        <w:t xml:space="preserve">Desarrollador → </w:t>
+      </w:r>
+      <w:r>
+        <w:rPr>
+          <w:rFonts w:ascii="Calibri" w:cs="Calibri" w:eastAsia="Calibri" w:hAnsi="Calibri"/>
+          <w:b w:val="1"/>
+          <w:sz w:val="24"/>
+          <w:szCs w:val="24"/>
+          <w:rtl w:val="0"/>
+        </w:rPr>
+        <w:t xml:space="preserve">54min</w:t>
+      </w:r>
+      <w:r>
+        <w:rPr>
+          <w:rFonts w:ascii="Calibri" w:cs="Calibri" w:eastAsia="Calibri" w:hAnsi="Calibri"/>
+          <w:sz w:val="24"/>
+          <w:szCs w:val="24"/>
+          <w:rtl w:val="0"/>
+        </w:rPr>
+        <w:t xml:space="preserve"> que suman un total de </w:t>
+      </w:r>
+      <w:r>
+        <w:rPr>
+          <w:rFonts w:ascii="Calibri" w:cs="Calibri" w:eastAsia="Calibri" w:hAnsi="Calibri"/>
+          <w:b w:val="1"/>
+          <w:sz w:val="24"/>
+          <w:szCs w:val="24"/>
+          <w:rtl w:val="0"/>
+        </w:rPr>
+        <w:t xml:space="preserve">15€</w:t>
+      </w:r>
+      <w:r>
+        <w:rPr>
+          <w:rtl w:val="0"/>
+        </w:rPr>
+      </w:r>
+    </w:p>
+    <w:p>
+      <w:pPr>
+        <w:spacing w:after="160" w:line="259" w:lineRule="auto"/>
+        <w:jc w:val="both"/>
+        <w:rPr>
+          <w:rFonts w:ascii="Calibri" w:cs="Calibri" w:eastAsia="Calibri" w:hAnsi="Calibri"/>
+          <w:sz w:val="24"/>
+          <w:szCs w:val="24"/>
+        </w:rPr>
+      </w:pPr>
+      <w:r>
+        <w:rPr>
+          <w:rtl w:val="0"/>
+        </w:rPr>
+      </w:r>
+    </w:p>
+    <w:p>
+      <w:pPr>
+        <w:spacing w:after="160" w:line="259" w:lineRule="auto"/>
+        <w:jc w:val="both"/>
+        <w:rPr>
+          <w:rFonts w:ascii="Calibri" w:cs="Calibri" w:eastAsia="Calibri" w:hAnsi="Calibri"/>
+          <w:b w:val="1"/>
+          <w:sz w:val="24"/>
+          <w:szCs w:val="24"/>
+        </w:rPr>
+      </w:pPr>
+      <w:r>
+        <w:rPr>
+          <w:rFonts w:ascii="Calibri" w:cs="Calibri" w:eastAsia="Calibri" w:hAnsi="Calibri"/>
+          <w:b w:val="1"/>
+          <w:sz w:val="24"/>
+          <w:szCs w:val="24"/>
+          <w:rtl w:val="0"/>
+        </w:rPr>
+        <w:t xml:space="preserve">Samuel Albalat Ortiz</w:t>
+      </w:r>
+    </w:p>
+    <w:p>
+      <w:pPr>
+        <w:numPr>
+          <w:ilvl w:val="0"/>
+          <w:numId w:val="10"/>
+        </w:numPr>
+        <w:spacing w:line="259" w:lineRule="auto"/>
+        <w:ind w:left="720" w:hanging="360"/>
+        <w:jc w:val="both"/>
+        <w:rPr>
+          <w:rFonts w:ascii="Calibri" w:cs="Calibri" w:eastAsia="Calibri" w:hAnsi="Calibri"/>
+          <w:sz w:val="24"/>
+          <w:szCs w:val="24"/>
+        </w:rPr>
+      </w:pPr>
+      <w:r>
+        <w:rPr>
+          <w:rFonts w:ascii="Calibri" w:cs="Calibri" w:eastAsia="Calibri" w:hAnsi="Calibri"/>
+          <w:sz w:val="24"/>
+          <w:szCs w:val="24"/>
+          <w:rtl w:val="0"/>
+        </w:rPr>
+        <w:t xml:space="preserve">Analista→ no procede</w:t>
+      </w:r>
+    </w:p>
+    <w:p>
+      <w:pPr>
+        <w:numPr>
+          <w:ilvl w:val="0"/>
+          <w:numId w:val="10"/>
+        </w:numPr>
+        <w:spacing w:after="160" w:line="259" w:lineRule="auto"/>
+        <w:ind w:left="720" w:hanging="360"/>
+        <w:jc w:val="both"/>
+        <w:rPr>
+          <w:rFonts w:ascii="Calibri" w:cs="Calibri" w:eastAsia="Calibri" w:hAnsi="Calibri"/>
+          <w:sz w:val="24"/>
+          <w:szCs w:val="24"/>
+        </w:rPr>
+      </w:pPr>
+      <w:r>
+        <w:rPr>
+          <w:rFonts w:ascii="Calibri" w:cs="Calibri" w:eastAsia="Calibri" w:hAnsi="Calibri"/>
+          <w:sz w:val="24"/>
+          <w:szCs w:val="24"/>
+          <w:rtl w:val="0"/>
+        </w:rPr>
+        <w:t xml:space="preserve">Desarrollador →</w:t>
+      </w:r>
+      <w:r>
+        <w:rPr>
+          <w:rFonts w:ascii="Calibri" w:cs="Calibri" w:eastAsia="Calibri" w:hAnsi="Calibri"/>
+          <w:b w:val="1"/>
+          <w:sz w:val="24"/>
+          <w:szCs w:val="24"/>
+          <w:rtl w:val="0"/>
+        </w:rPr>
+        <w:t xml:space="preserve">5min</w:t>
+      </w:r>
+      <w:r>
+        <w:rPr>
+          <w:rFonts w:ascii="Calibri" w:cs="Calibri" w:eastAsia="Calibri" w:hAnsi="Calibri"/>
+          <w:sz w:val="24"/>
+          <w:szCs w:val="24"/>
+          <w:rtl w:val="0"/>
+        </w:rPr>
+        <w:t xml:space="preserve"> que suman un total de </w:t>
+      </w:r>
+      <w:r>
+        <w:rPr>
+          <w:rFonts w:ascii="Calibri" w:cs="Calibri" w:eastAsia="Calibri" w:hAnsi="Calibri"/>
+          <w:b w:val="1"/>
+          <w:sz w:val="24"/>
+          <w:szCs w:val="24"/>
+          <w:rtl w:val="0"/>
+        </w:rPr>
+        <w:t xml:space="preserve">1,7€</w:t>
+      </w:r>
+      <w:r>
+        <w:rPr>
+          <w:rtl w:val="0"/>
+        </w:rPr>
+      </w:r>
+    </w:p>
+    <w:p>
+      <w:pPr>
+        <w:spacing w:after="160" w:line="259" w:lineRule="auto"/>
+        <w:jc w:val="both"/>
+        <w:rPr>
+          <w:rFonts w:ascii="Calibri" w:cs="Calibri" w:eastAsia="Calibri" w:hAnsi="Calibri"/>
+          <w:sz w:val="24"/>
+          <w:szCs w:val="24"/>
+        </w:rPr>
+      </w:pPr>
+      <w:r>
+        <w:rPr>
+          <w:rFonts w:ascii="Calibri" w:cs="Calibri" w:eastAsia="Calibri" w:hAnsi="Calibri"/>
+          <w:sz w:val="24"/>
+          <w:szCs w:val="24"/>
+          <w:rtl w:val="0"/>
+        </w:rPr>
+        <w:t xml:space="preserve">Se ha establecido un </w:t>
+      </w:r>
+      <w:r>
+        <w:rPr>
+          <w:rFonts w:ascii="Calibri" w:cs="Calibri" w:eastAsia="Calibri" w:hAnsi="Calibri"/>
+          <w:b w:val="1"/>
+          <w:sz w:val="24"/>
+          <w:szCs w:val="24"/>
+          <w:rtl w:val="0"/>
+        </w:rPr>
+        <w:t xml:space="preserve">modelo de amortización lineal a 3 años (36 meses)</w:t>
+      </w:r>
+      <w:r>
+        <w:rPr>
+          <w:rFonts w:ascii="Calibri" w:cs="Calibri" w:eastAsia="Calibri" w:hAnsi="Calibri"/>
+          <w:sz w:val="24"/>
+          <w:szCs w:val="24"/>
+          <w:rtl w:val="0"/>
+        </w:rPr>
+        <w:t xml:space="preserve"> con el que cuantificar la devaluación del equipo informático empleado en el desarrollo del proyecto. Si contamos con un </w:t>
+      </w:r>
+      <w:r>
+        <w:rPr>
+          <w:rFonts w:ascii="Calibri" w:cs="Calibri" w:eastAsia="Calibri" w:hAnsi="Calibri"/>
+          <w:b w:val="1"/>
+          <w:sz w:val="24"/>
+          <w:szCs w:val="24"/>
+          <w:rtl w:val="0"/>
+        </w:rPr>
+        <w:t xml:space="preserve">valor de adquisición </w:t>
+      </w:r>
+      <w:r>
+        <w:rPr>
+          <w:rFonts w:ascii="Calibri" w:cs="Calibri" w:eastAsia="Calibri" w:hAnsi="Calibri"/>
+          <w:sz w:val="24"/>
+          <w:szCs w:val="24"/>
+          <w:rtl w:val="0"/>
+        </w:rPr>
+        <w:t xml:space="preserve">individual medio de un equipo de desarrollo valorado en  </w:t>
+      </w:r>
+      <w:r>
+        <w:rPr>
+          <w:rFonts w:ascii="Calibri" w:cs="Calibri" w:eastAsia="Calibri" w:hAnsi="Calibri"/>
+          <w:b w:val="1"/>
+          <w:sz w:val="24"/>
+          <w:szCs w:val="24"/>
+          <w:rtl w:val="0"/>
+        </w:rPr>
+        <w:t xml:space="preserve">2000€, </w:t>
+      </w:r>
+      <w:r>
+        <w:rPr>
+          <w:rFonts w:ascii="Calibri" w:cs="Calibri" w:eastAsia="Calibri" w:hAnsi="Calibri"/>
+          <w:sz w:val="24"/>
+          <w:szCs w:val="24"/>
+          <w:rtl w:val="0"/>
+        </w:rPr>
+        <w:t xml:space="preserve">el cual será empleado durante los </w:t>
+      </w:r>
+      <w:r>
+        <w:rPr>
+          <w:rFonts w:ascii="Calibri" w:cs="Calibri" w:eastAsia="Calibri" w:hAnsi="Calibri"/>
+          <w:sz w:val="24"/>
+          <w:szCs w:val="24"/>
+          <w:u w:val="single"/>
+          <w:rtl w:val="0"/>
+        </w:rPr>
+        <w:t xml:space="preserve">cuatro meses</w:t>
+      </w:r>
+      <w:r>
+        <w:rPr>
+          <w:rFonts w:ascii="Calibri" w:cs="Calibri" w:eastAsia="Calibri" w:hAnsi="Calibri"/>
+          <w:sz w:val="24"/>
+          <w:szCs w:val="24"/>
+          <w:rtl w:val="0"/>
+        </w:rPr>
+        <w:t xml:space="preserve"> que dura el proyecto, podemos obtener el coeficiente de amortización lineal asociado al coste total del </w:t>
+      </w:r>
+      <w:r>
+        <w:rPr>
+          <w:rFonts w:ascii="Calibri" w:cs="Calibri" w:eastAsia="Calibri" w:hAnsi="Calibri"/>
+          <w:i w:val="1"/>
+          <w:sz w:val="24"/>
+          <w:szCs w:val="24"/>
+          <w:rtl w:val="0"/>
+        </w:rPr>
+        <w:t xml:space="preserve">setup</w:t>
+      </w:r>
+      <w:r>
+        <w:rPr>
+          <w:rFonts w:ascii="Calibri" w:cs="Calibri" w:eastAsia="Calibri" w:hAnsi="Calibri"/>
+          <w:sz w:val="24"/>
+          <w:szCs w:val="24"/>
+          <w:rtl w:val="0"/>
+        </w:rPr>
+        <w:t xml:space="preserve"> siguiendo la siguiente fórmula: </w:t>
+      </w:r>
+    </w:p>
+    <w:p>
+      <w:pPr>
+        <w:spacing w:after="160" w:line="259" w:lineRule="auto"/>
+        <w:jc w:val="both"/>
+        <w:rPr>
+          <w:rFonts w:ascii="Calibri" w:cs="Calibri" w:eastAsia="Calibri" w:hAnsi="Calibri"/>
+          <w:sz w:val="24"/>
+          <w:szCs w:val="24"/>
+        </w:rPr>
+      </w:pPr>
+      <w:r>
+        <w:rPr>
+          <w:rtl w:val="0"/>
+        </w:rPr>
+      </w:r>
+    </w:p>
+    <w:p>
+      <w:pPr>
+        <w:spacing w:after="160" w:line="259" w:lineRule="auto"/>
+        <w:jc w:val="both"/>
+        <w:rPr>
+          <w:rFonts w:ascii="Calibri" w:cs="Calibri" w:eastAsia="Calibri" w:hAnsi="Calibri"/>
+          <w:sz w:val="24"/>
+          <w:szCs w:val="24"/>
+        </w:rPr>
+      </w:pPr>
+      <w:r>
+        <w:rPr>
+          <w:rFonts w:ascii="Calibri" w:cs="Calibri" w:eastAsia="Calibri" w:hAnsi="Calibri"/>
+          <w:b w:val="1"/>
+          <w:i w:val="1"/>
+          <w:sz w:val="24"/>
+          <w:szCs w:val="24"/>
+          <w:rtl w:val="0"/>
+        </w:rPr>
+        <w:t xml:space="preserve">Amortización anual = Valor de adquisición * coeficiente(%)</w:t>
+      </w:r>
+      <w:r>
+        <w:rPr>
+          <w:rFonts w:ascii="Calibri" w:cs="Calibri" w:eastAsia="Calibri" w:hAnsi="Calibri"/>
+          <w:sz w:val="24"/>
+          <w:szCs w:val="24"/>
+          <w:rtl w:val="0"/>
+        </w:rPr>
+        <w:t xml:space="preserve"> </w:t>
+      </w:r>
+    </w:p>
+    <w:p>
+      <w:pPr>
+        <w:spacing w:after="160" w:line="259" w:lineRule="auto"/>
+        <w:jc w:val="both"/>
+        <w:rPr>
+          <w:rFonts w:ascii="Calibri" w:cs="Calibri" w:eastAsia="Calibri" w:hAnsi="Calibri"/>
+          <w:sz w:val="24"/>
+          <w:szCs w:val="24"/>
+        </w:rPr>
+      </w:pPr>
+      <w:r>
+        <w:rPr>
+          <w:rtl w:val="0"/>
+        </w:rPr>
+      </w:r>
+    </w:p>
+    <w:p>
+      <w:pPr>
+        <w:spacing w:after="160" w:line="259" w:lineRule="auto"/>
+        <w:jc w:val="both"/>
+        <w:rPr>
+          <w:rFonts w:ascii="Calibri" w:cs="Calibri" w:eastAsia="Calibri" w:hAnsi="Calibri"/>
+          <w:b w:val="1"/>
+          <w:sz w:val="24"/>
+          <w:szCs w:val="24"/>
+        </w:rPr>
+      </w:pPr>
+      <w:r>
+        <w:rPr>
+          <w:rFonts w:ascii="Calibri" w:cs="Calibri" w:eastAsia="Calibri" w:hAnsi="Calibri"/>
+          <w:b w:val="1"/>
+          <w:sz w:val="24"/>
+          <w:szCs w:val="24"/>
+          <w:rtl w:val="0"/>
+        </w:rPr>
+        <w:t xml:space="preserve">4 meses</w:t>
+      </w:r>
+      <w:r>
+        <w:rPr>
+          <w:rFonts w:ascii="Calibri" w:cs="Calibri" w:eastAsia="Calibri" w:hAnsi="Calibri"/>
+          <w:sz w:val="24"/>
+          <w:szCs w:val="24"/>
+          <w:rtl w:val="0"/>
+        </w:rPr>
+        <w:t xml:space="preserve"> representan el </w:t>
+      </w:r>
+      <w:r>
+        <w:rPr>
+          <w:rFonts w:ascii="Calibri" w:cs="Calibri" w:eastAsia="Calibri" w:hAnsi="Calibri"/>
+          <w:b w:val="1"/>
+          <w:sz w:val="24"/>
+          <w:szCs w:val="24"/>
+          <w:rtl w:val="0"/>
+        </w:rPr>
+        <w:t xml:space="preserve">11%</w:t>
+      </w:r>
+      <w:r>
+        <w:rPr>
+          <w:rFonts w:ascii="Calibri" w:cs="Calibri" w:eastAsia="Calibri" w:hAnsi="Calibri"/>
+          <w:sz w:val="24"/>
+          <w:szCs w:val="24"/>
+          <w:rtl w:val="0"/>
+        </w:rPr>
+        <w:t xml:space="preserve"> aproximadamente sobre la vida útil del equipo informático</w:t>
+      </w:r>
+      <w:r>
+        <w:rPr>
+          <w:rFonts w:ascii="Calibri" w:cs="Calibri" w:eastAsia="Calibri" w:hAnsi="Calibri"/>
+          <w:b w:val="1"/>
+          <w:sz w:val="24"/>
+          <w:szCs w:val="24"/>
+          <w:rtl w:val="0"/>
+        </w:rPr>
+        <w:t xml:space="preserve"> (36 meses).</w:t>
+      </w:r>
+    </w:p>
+    <w:p>
+      <w:pPr>
+        <w:spacing w:after="160" w:line="259" w:lineRule="auto"/>
+        <w:jc w:val="both"/>
+        <w:rPr>
+          <w:rFonts w:ascii="Calibri" w:cs="Calibri" w:eastAsia="Calibri" w:hAnsi="Calibri"/>
+          <w:sz w:val="24"/>
+          <w:szCs w:val="24"/>
+        </w:rPr>
+      </w:pPr>
+      <w:r>
+        <w:rPr>
+          <w:rFonts w:ascii="Calibri" w:cs="Calibri" w:eastAsia="Calibri" w:hAnsi="Calibri"/>
+          <w:sz w:val="24"/>
+          <w:szCs w:val="24"/>
+          <w:rtl w:val="0"/>
+        </w:rPr>
+        <w:t xml:space="preserve">Aplicando el coeficiente de amortización sobre coste individual en bruto obtenido justo antes tenemos el presupuesto individual final, recogido en el siguiente resumen:</w:t>
+      </w:r>
+    </w:p>
+    <w:p>
+      <w:pPr>
+        <w:spacing w:after="160" w:line="259" w:lineRule="auto"/>
+        <w:jc w:val="both"/>
+        <w:rPr>
+          <w:rFonts w:ascii="Calibri" w:cs="Calibri" w:eastAsia="Calibri" w:hAnsi="Calibri"/>
+          <w:sz w:val="24"/>
+          <w:szCs w:val="24"/>
+        </w:rPr>
+      </w:pPr>
+      <w:r>
+        <w:rPr>
+          <w:rtl w:val="0"/>
+        </w:rPr>
+      </w:r>
+    </w:p>
+    <w:p>
+      <w:pPr>
+        <w:spacing w:after="160" w:line="259" w:lineRule="auto"/>
+        <w:jc w:val="both"/>
+        <w:rPr>
+          <w:rFonts w:ascii="Calibri" w:cs="Calibri" w:eastAsia="Calibri" w:hAnsi="Calibri"/>
+          <w:b w:val="1"/>
+          <w:sz w:val="24"/>
+          <w:szCs w:val="24"/>
+        </w:rPr>
+      </w:pPr>
+      <w:r>
+        <w:rPr>
+          <w:rFonts w:ascii="Calibri" w:cs="Calibri" w:eastAsia="Calibri" w:hAnsi="Calibri"/>
+          <w:b w:val="1"/>
+          <w:sz w:val="24"/>
+          <w:szCs w:val="24"/>
+          <w:rtl w:val="0"/>
+        </w:rPr>
+        <w:t xml:space="preserve">José Joaquín Rojas Romero</w:t>
+      </w:r>
+      <w:r>
+        <w:rPr>
+          <w:rFonts w:ascii="Calibri" w:cs="Calibri" w:eastAsia="Calibri" w:hAnsi="Calibri"/>
+          <w:sz w:val="24"/>
+          <w:szCs w:val="24"/>
+          <w:rtl w:val="0"/>
+        </w:rPr>
+        <w:t xml:space="preserve">: </w:t>
+      </w:r>
+      <w:r>
+        <w:rPr>
+          <w:rFonts w:ascii="Calibri" w:cs="Calibri" w:eastAsia="Calibri" w:hAnsi="Calibri"/>
+          <w:b w:val="1"/>
+          <w:sz w:val="24"/>
+          <w:szCs w:val="24"/>
+          <w:rtl w:val="0"/>
+        </w:rPr>
+        <w:t xml:space="preserve">11%</w:t>
+      </w:r>
+      <w:r>
+        <w:rPr>
+          <w:rFonts w:ascii="Calibri" w:cs="Calibri" w:eastAsia="Calibri" w:hAnsi="Calibri"/>
+          <w:sz w:val="24"/>
+          <w:szCs w:val="24"/>
+          <w:rtl w:val="0"/>
+        </w:rPr>
+        <w:t xml:space="preserve"> de </w:t>
+      </w:r>
+      <w:r>
+        <w:rPr>
+          <w:rFonts w:ascii="Calibri" w:cs="Calibri" w:eastAsia="Calibri" w:hAnsi="Calibri"/>
+          <w:b w:val="1"/>
+          <w:sz w:val="24"/>
+          <w:szCs w:val="24"/>
+          <w:rtl w:val="0"/>
+        </w:rPr>
+        <w:t xml:space="preserve">487€</w:t>
+      </w:r>
+      <w:r>
+        <w:rPr>
+          <w:rFonts w:ascii="Calibri" w:cs="Calibri" w:eastAsia="Calibri" w:hAnsi="Calibri"/>
+          <w:sz w:val="24"/>
+          <w:szCs w:val="24"/>
+          <w:rtl w:val="0"/>
+        </w:rPr>
+        <w:t xml:space="preserve"> son </w:t>
+      </w:r>
+      <w:r>
+        <w:rPr>
+          <w:rFonts w:ascii="Calibri" w:cs="Calibri" w:eastAsia="Calibri" w:hAnsi="Calibri"/>
+          <w:b w:val="1"/>
+          <w:sz w:val="24"/>
+          <w:szCs w:val="24"/>
+          <w:rtl w:val="0"/>
+        </w:rPr>
+        <w:t xml:space="preserve">53,57€ </w:t>
+      </w:r>
+      <w:r>
+        <w:rPr>
+          <w:rFonts w:ascii="Calibri" w:cs="Calibri" w:eastAsia="Calibri" w:hAnsi="Calibri"/>
+          <w:sz w:val="24"/>
+          <w:szCs w:val="24"/>
+          <w:rtl w:val="0"/>
+        </w:rPr>
+        <w:t xml:space="preserve"> de amortización………..</w:t>
+      </w:r>
+      <w:r>
+        <w:rPr>
+          <w:rFonts w:ascii="Calibri" w:cs="Calibri" w:eastAsia="Calibri" w:hAnsi="Calibri"/>
+          <w:b w:val="1"/>
+          <w:sz w:val="24"/>
+          <w:szCs w:val="24"/>
+          <w:rtl w:val="0"/>
+        </w:rPr>
+        <w:t xml:space="preserve">Total 540,57€</w:t>
+      </w:r>
+    </w:p>
+    <w:p>
+      <w:pPr>
+        <w:spacing w:after="160" w:line="259" w:lineRule="auto"/>
+        <w:jc w:val="both"/>
+        <w:rPr>
+          <w:rFonts w:ascii="Calibri" w:cs="Calibri" w:eastAsia="Calibri" w:hAnsi="Calibri"/>
+          <w:sz w:val="24"/>
+          <w:szCs w:val="24"/>
+        </w:rPr>
+      </w:pPr>
+      <w:r>
+        <w:rPr>
+          <w:rFonts w:ascii="Calibri" w:cs="Calibri" w:eastAsia="Calibri" w:hAnsi="Calibri"/>
+          <w:b w:val="1"/>
+          <w:sz w:val="24"/>
+          <w:szCs w:val="24"/>
+          <w:rtl w:val="0"/>
+        </w:rPr>
+        <w:t xml:space="preserve">Miguel Ybarra Manrique: 11% </w:t>
+      </w:r>
+      <w:r>
+        <w:rPr>
+          <w:rFonts w:ascii="Calibri" w:cs="Calibri" w:eastAsia="Calibri" w:hAnsi="Calibri"/>
+          <w:sz w:val="24"/>
+          <w:szCs w:val="24"/>
+          <w:rtl w:val="0"/>
+        </w:rPr>
+        <w:t xml:space="preserve">de</w:t>
+      </w:r>
+      <w:r>
+        <w:rPr>
+          <w:rFonts w:ascii="Calibri" w:cs="Calibri" w:eastAsia="Calibri" w:hAnsi="Calibri"/>
+          <w:b w:val="1"/>
+          <w:sz w:val="24"/>
+          <w:szCs w:val="24"/>
+          <w:rtl w:val="0"/>
+        </w:rPr>
+        <w:t xml:space="preserve"> 20€</w:t>
+      </w:r>
+      <w:r>
+        <w:rPr>
+          <w:rFonts w:ascii="Calibri" w:cs="Calibri" w:eastAsia="Calibri" w:hAnsi="Calibri"/>
+          <w:sz w:val="24"/>
+          <w:szCs w:val="24"/>
+          <w:rtl w:val="0"/>
+        </w:rPr>
+        <w:t xml:space="preserve"> son </w:t>
+      </w:r>
+      <w:r>
+        <w:rPr>
+          <w:rFonts w:ascii="Calibri" w:cs="Calibri" w:eastAsia="Calibri" w:hAnsi="Calibri"/>
+          <w:b w:val="1"/>
+          <w:sz w:val="24"/>
+          <w:szCs w:val="24"/>
+          <w:rtl w:val="0"/>
+        </w:rPr>
+        <w:t xml:space="preserve">2,2€</w:t>
+      </w:r>
+      <w:r>
+        <w:rPr>
+          <w:rFonts w:ascii="Calibri" w:cs="Calibri" w:eastAsia="Calibri" w:hAnsi="Calibri"/>
+          <w:sz w:val="24"/>
+          <w:szCs w:val="24"/>
+          <w:rtl w:val="0"/>
+        </w:rPr>
+        <w:t xml:space="preserve"> de amortización………………………</w:t>
+      </w:r>
+      <w:r>
+        <w:rPr>
+          <w:rFonts w:ascii="Calibri" w:cs="Calibri" w:eastAsia="Calibri" w:hAnsi="Calibri"/>
+          <w:b w:val="1"/>
+          <w:sz w:val="24"/>
+          <w:szCs w:val="24"/>
+          <w:rtl w:val="0"/>
+        </w:rPr>
+        <w:t xml:space="preserve">Total 22,2€</w:t>
+      </w:r>
+      <w:r>
+        <w:rPr>
+          <w:rFonts w:ascii="Calibri" w:cs="Calibri" w:eastAsia="Calibri" w:hAnsi="Calibri"/>
+          <w:sz w:val="24"/>
+          <w:szCs w:val="24"/>
+          <w:rtl w:val="0"/>
+        </w:rPr>
+        <w:t xml:space="preserve"> </w:t>
+      </w:r>
+    </w:p>
+    <w:p>
+      <w:pPr>
+        <w:spacing w:after="160" w:line="259" w:lineRule="auto"/>
+        <w:jc w:val="both"/>
+        <w:rPr>
+          <w:rFonts w:ascii="Calibri" w:cs="Calibri" w:eastAsia="Calibri" w:hAnsi="Calibri"/>
+          <w:b w:val="1"/>
+          <w:sz w:val="24"/>
+          <w:szCs w:val="24"/>
+        </w:rPr>
+      </w:pPr>
+      <w:r>
+        <w:rPr>
+          <w:rFonts w:ascii="Calibri" w:cs="Calibri" w:eastAsia="Calibri" w:hAnsi="Calibri"/>
+          <w:b w:val="1"/>
+          <w:sz w:val="24"/>
+          <w:szCs w:val="24"/>
+          <w:rtl w:val="0"/>
+        </w:rPr>
+        <w:t xml:space="preserve">José Antonio Reina Muñoz: 11% </w:t>
+      </w:r>
+      <w:r>
+        <w:rPr>
+          <w:rFonts w:ascii="Calibri" w:cs="Calibri" w:eastAsia="Calibri" w:hAnsi="Calibri"/>
+          <w:sz w:val="24"/>
+          <w:szCs w:val="24"/>
+          <w:rtl w:val="0"/>
+        </w:rPr>
+        <w:t xml:space="preserve">de</w:t>
+      </w:r>
+      <w:r>
+        <w:rPr>
+          <w:rFonts w:ascii="Calibri" w:cs="Calibri" w:eastAsia="Calibri" w:hAnsi="Calibri"/>
+          <w:b w:val="1"/>
+          <w:sz w:val="24"/>
+          <w:szCs w:val="24"/>
+          <w:rtl w:val="0"/>
+        </w:rPr>
+        <w:t xml:space="preserve"> 75€</w:t>
+      </w:r>
+      <w:r>
+        <w:rPr>
+          <w:rFonts w:ascii="Calibri" w:cs="Calibri" w:eastAsia="Calibri" w:hAnsi="Calibri"/>
+          <w:sz w:val="24"/>
+          <w:szCs w:val="24"/>
+          <w:rtl w:val="0"/>
+        </w:rPr>
+        <w:t xml:space="preserve"> son </w:t>
+      </w:r>
+      <w:r>
+        <w:rPr>
+          <w:rFonts w:ascii="Calibri" w:cs="Calibri" w:eastAsia="Calibri" w:hAnsi="Calibri"/>
+          <w:b w:val="1"/>
+          <w:sz w:val="24"/>
+          <w:szCs w:val="24"/>
+          <w:rtl w:val="0"/>
+        </w:rPr>
+        <w:t xml:space="preserve">8,25€</w:t>
+      </w:r>
+      <w:r>
+        <w:rPr>
+          <w:rFonts w:ascii="Calibri" w:cs="Calibri" w:eastAsia="Calibri" w:hAnsi="Calibri"/>
+          <w:sz w:val="24"/>
+          <w:szCs w:val="24"/>
+          <w:rtl w:val="0"/>
+        </w:rPr>
+        <w:t xml:space="preserve"> de amortización……………….</w:t>
+      </w:r>
+      <w:r>
+        <w:rPr>
+          <w:rFonts w:ascii="Calibri" w:cs="Calibri" w:eastAsia="Calibri" w:hAnsi="Calibri"/>
+          <w:b w:val="1"/>
+          <w:sz w:val="24"/>
+          <w:szCs w:val="24"/>
+          <w:rtl w:val="0"/>
+        </w:rPr>
+        <w:t xml:space="preserve">Total 83.25€</w:t>
+      </w:r>
+    </w:p>
+    <w:p>
+      <w:pPr>
+        <w:spacing w:after="160" w:line="259" w:lineRule="auto"/>
+        <w:jc w:val="both"/>
+        <w:rPr>
+          <w:rFonts w:ascii="Calibri" w:cs="Calibri" w:eastAsia="Calibri" w:hAnsi="Calibri"/>
+          <w:b w:val="1"/>
+          <w:sz w:val="24"/>
+          <w:szCs w:val="24"/>
+        </w:rPr>
+      </w:pPr>
+      <w:r>
+        <w:rPr>
+          <w:rFonts w:ascii="Calibri" w:cs="Calibri" w:eastAsia="Calibri" w:hAnsi="Calibri"/>
+          <w:b w:val="1"/>
+          <w:sz w:val="24"/>
+          <w:szCs w:val="24"/>
+          <w:rtl w:val="0"/>
+        </w:rPr>
+        <w:t xml:space="preserve">Samuel Albalat Ortiz: 11% </w:t>
+      </w:r>
+      <w:r>
+        <w:rPr>
+          <w:rFonts w:ascii="Calibri" w:cs="Calibri" w:eastAsia="Calibri" w:hAnsi="Calibri"/>
+          <w:sz w:val="24"/>
+          <w:szCs w:val="24"/>
+          <w:rtl w:val="0"/>
+        </w:rPr>
+        <w:t xml:space="preserve">de</w:t>
+      </w:r>
+      <w:r>
+        <w:rPr>
+          <w:rFonts w:ascii="Calibri" w:cs="Calibri" w:eastAsia="Calibri" w:hAnsi="Calibri"/>
+          <w:b w:val="1"/>
+          <w:sz w:val="24"/>
+          <w:szCs w:val="24"/>
+          <w:rtl w:val="0"/>
+        </w:rPr>
+        <w:t xml:space="preserve"> 1,7€</w:t>
+      </w:r>
+      <w:r>
+        <w:rPr>
+          <w:rFonts w:ascii="Calibri" w:cs="Calibri" w:eastAsia="Calibri" w:hAnsi="Calibri"/>
+          <w:sz w:val="24"/>
+          <w:szCs w:val="24"/>
+          <w:rtl w:val="0"/>
+        </w:rPr>
+        <w:t xml:space="preserve"> son </w:t>
+      </w:r>
+      <w:r>
+        <w:rPr>
+          <w:rFonts w:ascii="Calibri" w:cs="Calibri" w:eastAsia="Calibri" w:hAnsi="Calibri"/>
+          <w:b w:val="1"/>
+          <w:sz w:val="24"/>
+          <w:szCs w:val="24"/>
+          <w:rtl w:val="0"/>
+        </w:rPr>
+        <w:t xml:space="preserve">0.18€</w:t>
+      </w:r>
+      <w:r>
+        <w:rPr>
+          <w:rFonts w:ascii="Calibri" w:cs="Calibri" w:eastAsia="Calibri" w:hAnsi="Calibri"/>
+          <w:sz w:val="24"/>
+          <w:szCs w:val="24"/>
+          <w:rtl w:val="0"/>
+        </w:rPr>
+        <w:t xml:space="preserve"> de amortización………………………….</w:t>
+      </w:r>
+      <w:r>
+        <w:rPr>
+          <w:rFonts w:ascii="Calibri" w:cs="Calibri" w:eastAsia="Calibri" w:hAnsi="Calibri"/>
+          <w:b w:val="1"/>
+          <w:sz w:val="24"/>
+          <w:szCs w:val="24"/>
+          <w:rtl w:val="0"/>
+        </w:rPr>
+        <w:t xml:space="preserve">Total 1,88€</w:t>
+      </w:r>
+    </w:p>
+    <w:p>
+      <w:pPr>
+        <w:spacing w:after="160" w:line="259" w:lineRule="auto"/>
+        <w:jc w:val="both"/>
+        <w:rPr>
+          <w:rFonts w:ascii="Calibri" w:cs="Calibri" w:eastAsia="Calibri" w:hAnsi="Calibri"/>
+          <w:b w:val="1"/>
+          <w:sz w:val="24"/>
+          <w:szCs w:val="24"/>
+        </w:rPr>
+      </w:pPr>
+      <w:r>
+        <w:rPr>
+          <w:rtl w:val="0"/>
+        </w:rPr>
+      </w:r>
+    </w:p>
+    <w:p>
+      <w:pPr>
+        <w:spacing w:after="160" w:line="259" w:lineRule="auto"/>
+        <w:jc w:val="both"/>
+        <w:rPr>
+          <w:rFonts w:ascii="Calibri" w:cs="Calibri" w:eastAsia="Calibri" w:hAnsi="Calibri"/>
+          <w:b w:val="1"/>
+          <w:sz w:val="24"/>
+          <w:szCs w:val="24"/>
+        </w:rPr>
+      </w:pPr>
+      <w:r>
+        <w:rPr>
+          <w:rFonts w:ascii="Calibri" w:cs="Calibri" w:eastAsia="Calibri" w:hAnsi="Calibri"/>
+          <w:b w:val="1"/>
+          <w:sz w:val="24"/>
+          <w:szCs w:val="24"/>
+          <w:rtl w:val="0"/>
+        </w:rPr>
+        <w:t xml:space="preserve">Coste de amortización grupal total: 64.2€</w:t>
+      </w:r>
+    </w:p>
+    <w:p>
+      <w:pPr>
+        <w:spacing w:after="160" w:line="259" w:lineRule="auto"/>
+        <w:jc w:val="both"/>
+        <w:rPr>
+          <w:rFonts w:ascii="Calibri" w:cs="Calibri" w:eastAsia="Calibri" w:hAnsi="Calibri"/>
+          <w:sz w:val="24"/>
+          <w:szCs w:val="24"/>
+        </w:rPr>
+      </w:pPr>
+      <w:r>
+        <w:rPr>
+          <w:rFonts w:ascii="Calibri" w:cs="Calibri" w:eastAsia="Calibri" w:hAnsi="Calibri"/>
+          <w:sz w:val="24"/>
+          <w:szCs w:val="24"/>
+          <w:rtl w:val="0"/>
+        </w:rPr>
+        <w:t xml:space="preserve">Estos datos generan un presupuesto de </w:t>
+      </w:r>
+      <w:r>
+        <w:rPr>
+          <w:rFonts w:ascii="Calibri" w:cs="Calibri" w:eastAsia="Calibri" w:hAnsi="Calibri"/>
+          <w:b w:val="1"/>
+          <w:sz w:val="24"/>
+          <w:szCs w:val="24"/>
+          <w:rtl w:val="0"/>
+        </w:rPr>
+        <w:t xml:space="preserve">amortización total sobre el coste del contrato </w:t>
+      </w:r>
+      <w:r>
+        <w:rPr>
+          <w:rFonts w:ascii="Calibri" w:cs="Calibri" w:eastAsia="Calibri" w:hAnsi="Calibri"/>
+          <w:sz w:val="24"/>
+          <w:szCs w:val="24"/>
+          <w:rtl w:val="0"/>
+        </w:rPr>
+        <w:t xml:space="preserve">de </w:t>
+      </w:r>
+      <w:r>
+        <w:rPr>
+          <w:rFonts w:ascii="Calibri" w:cs="Calibri" w:eastAsia="Calibri" w:hAnsi="Calibri"/>
+          <w:b w:val="1"/>
+          <w:sz w:val="24"/>
+          <w:szCs w:val="24"/>
+          <w:rtl w:val="0"/>
+        </w:rPr>
+        <w:t xml:space="preserve">647,9€ </w:t>
+      </w:r>
+      <w:r>
+        <w:rPr>
+          <w:rFonts w:ascii="Calibri" w:cs="Calibri" w:eastAsia="Calibri" w:hAnsi="Calibri"/>
+          <w:sz w:val="24"/>
+          <w:szCs w:val="24"/>
+          <w:rtl w:val="0"/>
+        </w:rPr>
+        <w:t xml:space="preserve">para este entregable.</w:t>
+      </w:r>
+    </w:p>
+    <w:p>
+      <w:pPr>
+        <w:spacing w:after="160" w:line="259" w:lineRule="auto"/>
+        <w:jc w:val="both"/>
+        <w:rPr>
+          <w:rFonts w:ascii="Calibri" w:cs="Calibri" w:eastAsia="Calibri" w:hAnsi="Calibri"/>
+          <w:sz w:val="24"/>
+          <w:szCs w:val="24"/>
+        </w:rPr>
+      </w:pPr>
+      <w:r>
+        <w:rPr>
+          <w:rFonts w:ascii="Calibri" w:cs="Calibri" w:eastAsia="Calibri" w:hAnsi="Calibri"/>
+          <w:sz w:val="24"/>
+          <w:szCs w:val="24"/>
+          <w:rtl w:val="0"/>
+        </w:rPr>
         <w:t xml:space="preserve">Cabe destacar que el tiempo empleado en estudiar los conocimientos previos se han incluido en el reporte de planificación grupal correspondiente, dejando en el reporte individual el tiempo íntegro necesario para realizar las tareas específicas de manera individual. </w:t>
       </w:r>
     </w:p>
@@ -21928,7 +21928,7 @@
       <w:pPr>
         <w:numPr>
           <w:ilvl w:val="0"/>
-          <w:numId w:val="9"/>
+          <w:numId w:val="7"/>
         </w:numPr>
         <w:ind w:left="720" w:hanging="360"/>
         <w:jc w:val="both"/>
@@ -21967,7 +21967,7 @@
       <w:pPr>
         <w:numPr>
           <w:ilvl w:val="0"/>
-          <w:numId w:val="9"/>
+          <w:numId w:val="7"/>
         </w:numPr>
         <w:ind w:left="720" w:hanging="360"/>
         <w:jc w:val="both"/>
@@ -21989,7 +21989,7 @@
       <w:pPr>
         <w:numPr>
           <w:ilvl w:val="0"/>
-          <w:numId w:val="9"/>
+          <w:numId w:val="7"/>
         </w:numPr>
         <w:ind w:left="720" w:hanging="360"/>
         <w:jc w:val="both"/>
@@ -22011,7 +22011,7 @@
       <w:pPr>
         <w:numPr>
           <w:ilvl w:val="0"/>
-          <w:numId w:val="9"/>
+          <w:numId w:val="7"/>
         </w:numPr>
         <w:ind w:left="720" w:hanging="360"/>
         <w:jc w:val="both"/>
@@ -22447,7 +22447,7 @@
       <w:pPr>
         <w:numPr>
           <w:ilvl w:val="0"/>
-          <w:numId w:val="2"/>
+          <w:numId w:val="9"/>
         </w:numPr>
         <w:ind w:left="720" w:hanging="360"/>
         <w:jc w:val="both"/>
@@ -22469,7 +22469,7 @@
       <w:pPr>
         <w:numPr>
           <w:ilvl w:val="0"/>
-          <w:numId w:val="2"/>
+          <w:numId w:val="9"/>
         </w:numPr>
         <w:ind w:left="720" w:hanging="360"/>
         <w:jc w:val="both"/>
@@ -22552,6 +22552,116 @@
     <w:lvl w:ilvl="0">
       <w:start w:val="1"/>
       <w:numFmt w:val="bullet"/>
+      <w:lvlText w:val="-"/>
+      <w:lvlJc w:val="left"/>
+      <w:pPr>
+        <w:ind w:left="720" w:hanging="360"/>
+      </w:pPr>
+      <w:rPr>
+        <w:u w:val="none"/>
+      </w:rPr>
+    </w:lvl>
+    <w:lvl w:ilvl="1">
+      <w:start w:val="1"/>
+      <w:numFmt w:val="bullet"/>
+      <w:lvlText w:val="-"/>
+      <w:lvlJc w:val="left"/>
+      <w:pPr>
+        <w:ind w:left="1440" w:hanging="360"/>
+      </w:pPr>
+      <w:rPr>
+        <w:u w:val="none"/>
+      </w:rPr>
+    </w:lvl>
+    <w:lvl w:ilvl="2">
+      <w:start w:val="1"/>
+      <w:numFmt w:val="bullet"/>
+      <w:lvlText w:val="-"/>
+      <w:lvlJc w:val="left"/>
+      <w:pPr>
+        <w:ind w:left="2160" w:hanging="360"/>
+      </w:pPr>
+      <w:rPr>
+        <w:u w:val="none"/>
+      </w:rPr>
+    </w:lvl>
+    <w:lvl w:ilvl="3">
+      <w:start w:val="1"/>
+      <w:numFmt w:val="bullet"/>
+      <w:lvlText w:val="-"/>
+      <w:lvlJc w:val="left"/>
+      <w:pPr>
+        <w:ind w:left="2880" w:hanging="360"/>
+      </w:pPr>
+      <w:rPr>
+        <w:u w:val="none"/>
+      </w:rPr>
+    </w:lvl>
+    <w:lvl w:ilvl="4">
+      <w:start w:val="1"/>
+      <w:numFmt w:val="bullet"/>
+      <w:lvlText w:val="-"/>
+      <w:lvlJc w:val="left"/>
+      <w:pPr>
+        <w:ind w:left="3600" w:hanging="360"/>
+      </w:pPr>
+      <w:rPr>
+        <w:u w:val="none"/>
+      </w:rPr>
+    </w:lvl>
+    <w:lvl w:ilvl="5">
+      <w:start w:val="1"/>
+      <w:numFmt w:val="bullet"/>
+      <w:lvlText w:val="-"/>
+      <w:lvlJc w:val="left"/>
+      <w:pPr>
+        <w:ind w:left="4320" w:hanging="360"/>
+      </w:pPr>
+      <w:rPr>
+        <w:u w:val="none"/>
+      </w:rPr>
+    </w:lvl>
+    <w:lvl w:ilvl="6">
+      <w:start w:val="1"/>
+      <w:numFmt w:val="bullet"/>
+      <w:lvlText w:val="-"/>
+      <w:lvlJc w:val="left"/>
+      <w:pPr>
+        <w:ind w:left="5040" w:hanging="360"/>
+      </w:pPr>
+      <w:rPr>
+        <w:u w:val="none"/>
+      </w:rPr>
+    </w:lvl>
+    <w:lvl w:ilvl="7">
+      <w:start w:val="1"/>
+      <w:numFmt w:val="bullet"/>
+      <w:lvlText w:val="-"/>
+      <w:lvlJc w:val="left"/>
+      <w:pPr>
+        <w:ind w:left="5760" w:hanging="360"/>
+      </w:pPr>
+      <w:rPr>
+        <w:u w:val="none"/>
+      </w:rPr>
+    </w:lvl>
+    <w:lvl w:ilvl="8">
+      <w:start w:val="1"/>
+      <w:numFmt w:val="bullet"/>
+      <w:lvlText w:val="-"/>
+      <w:lvlJc w:val="left"/>
+      <w:pPr>
+        <w:ind w:left="6480" w:hanging="360"/>
+      </w:pPr>
+      <w:rPr>
+        <w:u w:val="none"/>
+      </w:rPr>
+    </w:lvl>
+  </w:abstractNum>
+  <w:abstractNum w:abstractNumId="2">
+    <w:lvl w:ilvl="0">
+      <w:start w:val="1"/>
+      <w:numFmt w:val="bullet"/>
       <w:lvlText w:val="●"/>
       <w:lvlJc w:val="left"/>
       <w:pPr>
@@ -22658,7 +22768,7 @@
       </w:rPr>
     </w:lvl>
   </w:abstractNum>
-  <w:abstractNum w:abstractNumId="2">
+  <w:abstractNum w:abstractNumId="3">
     <w:lvl w:ilvl="0">
       <w:start w:val="1"/>
       <w:numFmt w:val="bullet"/>
@@ -22759,116 +22869,6 @@
       <w:start w:val="1"/>
       <w:numFmt w:val="bullet"/>
       <w:lvlText w:val="-"/>
-      <w:lvlJc w:val="left"/>
-      <w:pPr>
-        <w:ind w:left="6480" w:hanging="360"/>
-      </w:pPr>
-      <w:rPr>
-        <w:u w:val="none"/>
-      </w:rPr>
-    </w:lvl>
-  </w:abstractNum>
-  <w:abstractNum w:abstractNumId="3">
-    <w:lvl w:ilvl="0">
-      <w:start w:val="1"/>
-      <w:numFmt w:val="bullet"/>
-      <w:lvlText w:val="●"/>
-      <w:lvlJc w:val="left"/>
-      <w:pPr>
-        <w:ind w:left="720" w:hanging="360"/>
-      </w:pPr>
-      <w:rPr>
-        <w:u w:val="none"/>
-      </w:rPr>
-    </w:lvl>
-    <w:lvl w:ilvl="1">
-      <w:start w:val="1"/>
-      <w:numFmt w:val="bullet"/>
-      <w:lvlText w:val="○"/>
-      <w:lvlJc w:val="left"/>
-      <w:pPr>
-        <w:ind w:left="1440" w:hanging="360"/>
-      </w:pPr>
-      <w:rPr>
-        <w:u w:val="none"/>
-      </w:rPr>
-    </w:lvl>
-    <w:lvl w:ilvl="2">
-      <w:start w:val="1"/>
-      <w:numFmt w:val="bullet"/>
-      <w:lvlText w:val="■"/>
-      <w:lvlJc w:val="left"/>
-      <w:pPr>
-        <w:ind w:left="2160" w:hanging="360"/>
-      </w:pPr>
-      <w:rPr>
-        <w:u w:val="none"/>
-      </w:rPr>
-    </w:lvl>
-    <w:lvl w:ilvl="3">
-      <w:start w:val="1"/>
-      <w:numFmt w:val="bullet"/>
-      <w:lvlText w:val="●"/>
-      <w:lvlJc w:val="left"/>
-      <w:pPr>
-        <w:ind w:left="2880" w:hanging="360"/>
-      </w:pPr>
-      <w:rPr>
-        <w:u w:val="none"/>
-      </w:rPr>
-    </w:lvl>
-    <w:lvl w:ilvl="4">
-      <w:start w:val="1"/>
-      <w:numFmt w:val="bullet"/>
-      <w:lvlText w:val="○"/>
-      <w:lvlJc w:val="left"/>
-      <w:pPr>
-        <w:ind w:left="3600" w:hanging="360"/>
-      </w:pPr>
-      <w:rPr>
-        <w:u w:val="none"/>
-      </w:rPr>
-    </w:lvl>
-    <w:lvl w:ilvl="5">
-      <w:start w:val="1"/>
-      <w:numFmt w:val="bullet"/>
-      <w:lvlText w:val="■"/>
-      <w:lvlJc w:val="left"/>
-      <w:pPr>
-        <w:ind w:left="4320" w:hanging="360"/>
-      </w:pPr>
-      <w:rPr>
-        <w:u w:val="none"/>
-      </w:rPr>
-    </w:lvl>
-    <w:lvl w:ilvl="6">
-      <w:start w:val="1"/>
-      <w:numFmt w:val="bullet"/>
-      <w:lvlText w:val="●"/>
-      <w:lvlJc w:val="left"/>
-      <w:pPr>
-        <w:ind w:left="5040" w:hanging="360"/>
-      </w:pPr>
-      <w:rPr>
-        <w:u w:val="none"/>
-      </w:rPr>
-    </w:lvl>
-    <w:lvl w:ilvl="7">
-      <w:start w:val="1"/>
-      <w:numFmt w:val="bullet"/>
-      <w:lvlText w:val="○"/>
-      <w:lvlJc w:val="left"/>
-      <w:pPr>
-        <w:ind w:left="5760" w:hanging="360"/>
-      </w:pPr>
-      <w:rPr>
-        <w:u w:val="none"/>
-      </w:rPr>
-    </w:lvl>
-    <w:lvl w:ilvl="8">
-      <w:start w:val="1"/>
-      <w:numFmt w:val="bullet"/>
-      <w:lvlText w:val="■"/>
       <w:lvlJc w:val="left"/>
       <w:pPr>
         <w:ind w:left="6480" w:hanging="360"/>
@@ -23212,6 +23212,116 @@
     <w:lvl w:ilvl="0">
       <w:start w:val="1"/>
       <w:numFmt w:val="bullet"/>
+      <w:lvlText w:val="-"/>
+      <w:lvlJc w:val="left"/>
+      <w:pPr>
+        <w:ind w:left="720" w:hanging="360"/>
+      </w:pPr>
+      <w:rPr>
+        <w:u w:val="none"/>
+      </w:rPr>
+    </w:lvl>
+    <w:lvl w:ilvl="1">
+      <w:start w:val="1"/>
+      <w:numFmt w:val="bullet"/>
+      <w:lvlText w:val="-"/>
+      <w:lvlJc w:val="left"/>
+      <w:pPr>
+        <w:ind w:left="1440" w:hanging="360"/>
+      </w:pPr>
+      <w:rPr>
+        <w:u w:val="none"/>
+      </w:rPr>
+    </w:lvl>
+    <w:lvl w:ilvl="2">
+      <w:start w:val="1"/>
+      <w:numFmt w:val="bullet"/>
+      <w:lvlText w:val="-"/>
+      <w:lvlJc w:val="left"/>
+      <w:pPr>
+        <w:ind w:left="2160" w:hanging="360"/>
+      </w:pPr>
+      <w:rPr>
+        <w:u w:val="none"/>
+      </w:rPr>
+    </w:lvl>
+    <w:lvl w:ilvl="3">
+      <w:start w:val="1"/>
+      <w:numFmt w:val="bullet"/>
+      <w:lvlText w:val="-"/>
+      <w:lvlJc w:val="left"/>
+      <w:pPr>
+        <w:ind w:left="2880" w:hanging="360"/>
+      </w:pPr>
+      <w:rPr>
+        <w:u w:val="none"/>
+      </w:rPr>
+    </w:lvl>
+    <w:lvl w:ilvl="4">
+      <w:start w:val="1"/>
+      <w:numFmt w:val="bullet"/>
+      <w:lvlText w:val="-"/>
+      <w:lvlJc w:val="left"/>
+      <w:pPr>
+        <w:ind w:left="3600" w:hanging="360"/>
+      </w:pPr>
+      <w:rPr>
+        <w:u w:val="none"/>
+      </w:rPr>
+    </w:lvl>
+    <w:lvl w:ilvl="5">
+      <w:start w:val="1"/>
+      <w:numFmt w:val="bullet"/>
+      <w:lvlText w:val="-"/>
+      <w:lvlJc w:val="left"/>
+      <w:pPr>
+        <w:ind w:left="4320" w:hanging="360"/>
+      </w:pPr>
+      <w:rPr>
+        <w:u w:val="none"/>
+      </w:rPr>
+    </w:lvl>
+    <w:lvl w:ilvl="6">
+      <w:start w:val="1"/>
+      <w:numFmt w:val="bullet"/>
+      <w:lvlText w:val="-"/>
+      <w:lvlJc w:val="left"/>
+      <w:pPr>
+        <w:ind w:left="5040" w:hanging="360"/>
+      </w:pPr>
+      <w:rPr>
+        <w:u w:val="none"/>
+      </w:rPr>
+    </w:lvl>
+    <w:lvl w:ilvl="7">
+      <w:start w:val="1"/>
+      <w:numFmt w:val="bullet"/>
+      <w:lvlText w:val="-"/>
+      <w:lvlJc w:val="left"/>
+      <w:pPr>
+        <w:ind w:left="5760" w:hanging="360"/>
+      </w:pPr>
+      <w:rPr>
+        <w:u w:val="none"/>
+      </w:rPr>
+    </w:lvl>
+    <w:lvl w:ilvl="8">
+      <w:start w:val="1"/>
+      <w:numFmt w:val="bullet"/>
+      <w:lvlText w:val="-"/>
+      <w:lvlJc w:val="left"/>
+      <w:pPr>
+        <w:ind w:left="6480" w:hanging="360"/>
+      </w:pPr>
+      <w:rPr>
+        <w:u w:val="none"/>
+      </w:rPr>
+    </w:lvl>
+  </w:abstractNum>
+  <w:abstractNum w:abstractNumId="8">
+    <w:lvl w:ilvl="0">
+      <w:start w:val="1"/>
+      <w:numFmt w:val="bullet"/>
       <w:lvlText w:val="●"/>
       <w:lvlJc w:val="left"/>
       <w:pPr>
@@ -23309,116 +23419,6 @@
       <w:start w:val="1"/>
       <w:numFmt w:val="bullet"/>
       <w:lvlText w:val="■"/>
-      <w:lvlJc w:val="left"/>
-      <w:pPr>
-        <w:ind w:left="6480" w:hanging="360"/>
-      </w:pPr>
-      <w:rPr>
-        <w:u w:val="none"/>
-      </w:rPr>
-    </w:lvl>
-  </w:abstractNum>
-  <w:abstractNum w:abstractNumId="8">
-    <w:lvl w:ilvl="0">
-      <w:start w:val="1"/>
-      <w:numFmt w:val="bullet"/>
-      <w:lvlText w:val="-"/>
-      <w:lvlJc w:val="left"/>
-      <w:pPr>
-        <w:ind w:left="720" w:hanging="360"/>
-      </w:pPr>
-      <w:rPr>
-        <w:u w:val="none"/>
-      </w:rPr>
-    </w:lvl>
-    <w:lvl w:ilvl="1">
-      <w:start w:val="1"/>
-      <w:numFmt w:val="bullet"/>
-      <w:lvlText w:val="-"/>
-      <w:lvlJc w:val="left"/>
-      <w:pPr>
-        <w:ind w:left="1440" w:hanging="360"/>
-      </w:pPr>
-      <w:rPr>
-        <w:u w:val="none"/>
-      </w:rPr>
-    </w:lvl>
-    <w:lvl w:ilvl="2">
-      <w:start w:val="1"/>
-      <w:numFmt w:val="bullet"/>
-      <w:lvlText w:val="-"/>
-      <w:lvlJc w:val="left"/>
-      <w:pPr>
-        <w:ind w:left="2160" w:hanging="360"/>
-      </w:pPr>
-      <w:rPr>
-        <w:u w:val="none"/>
-      </w:rPr>
-    </w:lvl>
-    <w:lvl w:ilvl="3">
-      <w:start w:val="1"/>
-      <w:numFmt w:val="bullet"/>
-      <w:lvlText w:val="-"/>
-      <w:lvlJc w:val="left"/>
-      <w:pPr>
-        <w:ind w:left="2880" w:hanging="360"/>
-      </w:pPr>
-      <w:rPr>
-        <w:u w:val="none"/>
-      </w:rPr>
-    </w:lvl>
-    <w:lvl w:ilvl="4">
-      <w:start w:val="1"/>
-      <w:numFmt w:val="bullet"/>
-      <w:lvlText w:val="-"/>
-      <w:lvlJc w:val="left"/>
-      <w:pPr>
-        <w:ind w:left="3600" w:hanging="360"/>
-      </w:pPr>
-      <w:rPr>
-        <w:u w:val="none"/>
-      </w:rPr>
-    </w:lvl>
-    <w:lvl w:ilvl="5">
-      <w:start w:val="1"/>
-      <w:numFmt w:val="bullet"/>
-      <w:lvlText w:val="-"/>
-      <w:lvlJc w:val="left"/>
-      <w:pPr>
-        <w:ind w:left="4320" w:hanging="360"/>
-      </w:pPr>
-      <w:rPr>
-        <w:u w:val="none"/>
-      </w:rPr>
-    </w:lvl>
-    <w:lvl w:ilvl="6">
-      <w:start w:val="1"/>
-      <w:numFmt w:val="bullet"/>
-      <w:lvlText w:val="-"/>
-      <w:lvlJc w:val="left"/>
-      <w:pPr>
-        <w:ind w:left="5040" w:hanging="360"/>
-      </w:pPr>
-      <w:rPr>
-        <w:u w:val="none"/>
-      </w:rPr>
-    </w:lvl>
-    <w:lvl w:ilvl="7">
-      <w:start w:val="1"/>
-      <w:numFmt w:val="bullet"/>
-      <w:lvlText w:val="-"/>
-      <w:lvlJc w:val="left"/>
-      <w:pPr>
-        <w:ind w:left="5760" w:hanging="360"/>
-      </w:pPr>
-      <w:rPr>
-        <w:u w:val="none"/>
-      </w:rPr>
-    </w:lvl>
-    <w:lvl w:ilvl="8">
-      <w:start w:val="1"/>
-      <w:numFmt w:val="bullet"/>
-      <w:lvlText w:val="-"/>
       <w:lvlJc w:val="left"/>
       <w:pPr>
         <w:ind w:left="6480" w:hanging="360"/>
@@ -23542,7 +23542,7 @@
     <w:lvl w:ilvl="0">
       <w:start w:val="1"/>
       <w:numFmt w:val="bullet"/>
-      <w:lvlText w:val="-"/>
+      <w:lvlText w:val="●"/>
       <w:lvlJc w:val="left"/>
       <w:pPr>
         <w:ind w:left="720" w:hanging="360"/>
@@ -23554,7 +23554,7 @@
     <w:lvl w:ilvl="1">
       <w:start w:val="1"/>
       <w:numFmt w:val="bullet"/>
-      <w:lvlText w:val="-"/>
+      <w:lvlText w:val="○"/>
       <w:lvlJc w:val="left"/>
       <w:pPr>
         <w:ind w:left="1440" w:hanging="360"/>
@@ -23566,7 +23566,7 @@
     <w:lvl w:ilvl="2">
       <w:start w:val="1"/>
       <w:numFmt w:val="bullet"/>
-      <w:lvlText w:val="-"/>
+      <w:lvlText w:val="■"/>
       <w:lvlJc w:val="left"/>
       <w:pPr>
         <w:ind w:left="2160" w:hanging="360"/>
@@ -23578,7 +23578,7 @@
     <w:lvl w:ilvl="3">
       <w:start w:val="1"/>
       <w:numFmt w:val="bullet"/>
-      <w:lvlText w:val="-"/>
+      <w:lvlText w:val="●"/>
       <w:lvlJc w:val="left"/>
       <w:pPr>
         <w:ind w:left="2880" w:hanging="360"/>
@@ -23590,7 +23590,7 @@
     <w:lvl w:ilvl="4">
       <w:start w:val="1"/>
       <w:numFmt w:val="bullet"/>
-      <w:lvlText w:val="-"/>
+      <w:lvlText w:val="○"/>
       <w:lvlJc w:val="left"/>
       <w:pPr>
         <w:ind w:left="3600" w:hanging="360"/>
@@ -23602,7 +23602,7 @@
     <w:lvl w:ilvl="5">
       <w:start w:val="1"/>
       <w:numFmt w:val="bullet"/>
-      <w:lvlText w:val="-"/>
+      <w:lvlText w:val="■"/>
       <w:lvlJc w:val="left"/>
       <w:pPr>
         <w:ind w:left="4320" w:hanging="360"/>
@@ -23614,7 +23614,7 @@
     <w:lvl w:ilvl="6">
       <w:start w:val="1"/>
       <w:numFmt w:val="bullet"/>
-      <w:lvlText w:val="-"/>
+      <w:lvlText w:val="●"/>
       <w:lvlJc w:val="left"/>
       <w:pPr>
         <w:ind w:left="5040" w:hanging="360"/>
@@ -23626,7 +23626,7 @@
     <w:lvl w:ilvl="7">
       <w:start w:val="1"/>
       <w:numFmt w:val="bullet"/>
-      <w:lvlText w:val="-"/>
+      <w:lvlText w:val="○"/>
       <w:lvlJc w:val="left"/>
       <w:pPr>
         <w:ind w:left="5760" w:hanging="360"/>
@@ -23638,7 +23638,7 @@
     <w:lvl w:ilvl="8">
       <w:start w:val="1"/>
       <w:numFmt w:val="bullet"/>
-      <w:lvlText w:val="-"/>
+      <w:lvlText w:val="■"/>
       <w:lvlJc w:val="left"/>
       <w:pPr>
         <w:ind w:left="6480" w:hanging="360"/>
@@ -23698,6 +23698,111 @@
       </w:pPr>
     </w:pPrDefault>
   </w:docDefaults>
+  <w:style w:type="paragraph" w:styleId="Normal" w:default="1">
+    <w:name w:val="normal"/>
+  </w:style>
+  <w:style w:type="table" w:styleId="TableNormal" w:default="1">
+    <w:name w:val="Table Normal"/>
+  </w:style>
+  <w:style w:type="paragraph" w:styleId="Heading1">
+    <w:name w:val="heading 1"/>
+    <w:basedOn w:val="Normal"/>
+    <w:next w:val="Normal"/>
+    <w:pPr>
+      <w:keepNext w:val="1"/>
+      <w:keepLines w:val="1"/>
+      <w:spacing w:after="120" w:before="400" w:lineRule="auto"/>
+    </w:pPr>
+    <w:rPr>
+      <w:sz w:val="40"/>
+      <w:szCs w:val="40"/>
+    </w:rPr>
+  </w:style>
+  <w:style w:type="paragraph" w:styleId="Heading2">
+    <w:name w:val="heading 2"/>
+    <w:basedOn w:val="Normal"/>
+    <w:next w:val="Normal"/>
+    <w:pPr>
+      <w:keepNext w:val="1"/>
+      <w:keepLines w:val="1"/>
+      <w:spacing w:after="120" w:before="360" w:lineRule="auto"/>
+    </w:pPr>
+    <w:rPr>
+      <w:sz w:val="32"/>
+      <w:szCs w:val="32"/>
+    </w:rPr>
+  </w:style>
+  <w:style w:type="paragraph" w:styleId="Heading3">
+    <w:name w:val="heading 3"/>
+    <w:basedOn w:val="Normal"/>
+    <w:next w:val="Normal"/>
+    <w:pPr>
+      <w:keepNext w:val="1"/>
+      <w:keepLines w:val="1"/>
+      <w:spacing w:after="80" w:before="320" w:lineRule="auto"/>
+    </w:pPr>
+    <w:rPr>
+      <w:color w:val="434343"/>
+      <w:sz w:val="28"/>
+      <w:szCs w:val="28"/>
+    </w:rPr>
+  </w:style>
+  <w:style w:type="paragraph" w:styleId="Heading4">
+    <w:name w:val="heading 4"/>
+    <w:basedOn w:val="Normal"/>
+    <w:next w:val="Normal"/>
+    <w:pPr>
+      <w:keepNext w:val="1"/>
+      <w:keepLines w:val="1"/>
+      <w:spacing w:after="80" w:before="280" w:lineRule="auto"/>
+    </w:pPr>
+    <w:rPr>
+      <w:color w:val="666666"/>
+      <w:sz w:val="24"/>
+      <w:szCs w:val="24"/>
+    </w:rPr>
+  </w:style>
+  <w:style w:type="paragraph" w:styleId="Heading5">
+    <w:name w:val="heading 5"/>
+    <w:basedOn w:val="Normal"/>
+    <w:next w:val="Normal"/>
+    <w:pPr>
+      <w:keepNext w:val="1"/>
+      <w:keepLines w:val="1"/>
+      <w:spacing w:after="80" w:before="240" w:lineRule="auto"/>
+    </w:pPr>
+    <w:rPr>
+      <w:color w:val="666666"/>
+    </w:rPr>
+  </w:style>
+  <w:style w:type="paragraph" w:styleId="Heading6">
+    <w:name w:val="heading 6"/>
+    <w:basedOn w:val="Normal"/>
+    <w:next w:val="Normal"/>
+    <w:pPr>
+      <w:keepNext w:val="1"/>
+      <w:keepLines w:val="1"/>
+      <w:spacing w:after="80" w:before="240" w:lineRule="auto"/>
+    </w:pPr>
+    <w:rPr>
+      <w:i w:val="1"/>
+      <w:color w:val="666666"/>
+    </w:rPr>
+  </w:style>
+  <w:style w:type="paragraph" w:styleId="Title">
+    <w:name w:val="Title"/>
+    <w:basedOn w:val="Normal"/>
+    <w:next w:val="Normal"/>
+    <w:pPr>
+      <w:keepNext w:val="1"/>
+      <w:keepLines w:val="1"/>
+      <w:spacing w:after="60" w:lineRule="auto"/>
+    </w:pPr>
+    <w:rPr>
+      <w:sz w:val="52"/>
+      <w:szCs w:val="52"/>
+    </w:rPr>
+  </w:style>
   <w:style w:type="paragraph" w:styleId="Normal" w:default="1">
     <w:name w:val="normal"/>
   </w:style>
@@ -26413,6 +26518,437 @@
       </w:tblCellMar>
     </w:tblPr>
   </w:style>
+  <w:style w:type="paragraph" w:styleId="Subtitle">
+    <w:name w:val="Subtitle"/>
+    <w:basedOn w:val="Normal"/>
+    <w:next w:val="Normal"/>
+    <w:pPr>
+      <w:keepNext w:val="1"/>
+      <w:keepLines w:val="1"/>
+      <w:spacing w:after="320" w:lineRule="auto"/>
+    </w:pPr>
+    <w:rPr>
+      <w:color w:val="666666"/>
+      <w:sz w:val="30"/>
+      <w:szCs w:val="30"/>
+    </w:rPr>
+  </w:style>
+  <w:style w:type="table" w:styleId="Table1">
+    <w:basedOn w:val="TableNormal"/>
+    <w:tblPr>
+      <w:tblStyleRowBandSize w:val="1"/>
+      <w:tblStyleColBandSize w:val="1"/>
+      <w:tblCellMar>
+        <w:top w:w="100.0" w:type="dxa"/>
+        <w:left w:w="100.0" w:type="dxa"/>
+        <w:bottom w:w="100.0" w:type="dxa"/>
+        <w:right w:w="100.0" w:type="dxa"/>
+      </w:tblCellMar>
+    </w:tblPr>
+  </w:style>
+  <w:style w:type="table" w:styleId="Table2">
+    <w:basedOn w:val="TableNormal"/>
+    <w:tblPr>
+      <w:tblStyleRowBandSize w:val="1"/>
+      <w:tblStyleColBandSize w:val="1"/>
+      <w:tblCellMar>
+        <w:top w:w="100.0" w:type="dxa"/>
+        <w:left w:w="100.0" w:type="dxa"/>
+        <w:bottom w:w="100.0" w:type="dxa"/>
+        <w:right w:w="100.0" w:type="dxa"/>
+      </w:tblCellMar>
+    </w:tblPr>
+  </w:style>
+  <w:style w:type="table" w:styleId="Table3">
+    <w:basedOn w:val="TableNormal"/>
+    <w:tblPr>
+      <w:tblStyleRowBandSize w:val="1"/>
+      <w:tblStyleColBandSize w:val="1"/>
+      <w:tblCellMar>
+        <w:top w:w="100.0" w:type="dxa"/>
+        <w:left w:w="100.0" w:type="dxa"/>
+        <w:bottom w:w="100.0" w:type="dxa"/>
+        <w:right w:w="100.0" w:type="dxa"/>
+      </w:tblCellMar>
+    </w:tblPr>
+  </w:style>
+  <w:style w:type="table" w:styleId="Table4">
+    <w:basedOn w:val="TableNormal"/>
+    <w:tblPr>
+      <w:tblStyleRowBandSize w:val="1"/>
+      <w:tblStyleColBandSize w:val="1"/>
+      <w:tblCellMar>
+        <w:top w:w="100.0" w:type="dxa"/>
+        <w:left w:w="100.0" w:type="dxa"/>
+        <w:bottom w:w="100.0" w:type="dxa"/>
+        <w:right w:w="100.0" w:type="dxa"/>
+      </w:tblCellMar>
+    </w:tblPr>
+  </w:style>
+  <w:style w:type="table" w:styleId="Table5">
+    <w:basedOn w:val="TableNormal"/>
+    <w:tblPr>
+      <w:tblStyleRowBandSize w:val="1"/>
+      <w:tblStyleColBandSize w:val="1"/>
+      <w:tblCellMar>
+        <w:top w:w="100.0" w:type="dxa"/>
+        <w:left w:w="100.0" w:type="dxa"/>
+        <w:bottom w:w="100.0" w:type="dxa"/>
+        <w:right w:w="100.0" w:type="dxa"/>
+      </w:tblCellMar>
+    </w:tblPr>
+  </w:style>
+  <w:style w:type="table" w:styleId="Table6">
+    <w:basedOn w:val="TableNormal"/>
+    <w:tblPr>
+      <w:tblStyleRowBandSize w:val="1"/>
+      <w:tblStyleColBandSize w:val="1"/>
+      <w:tblCellMar>
+        <w:top w:w="100.0" w:type="dxa"/>
+        <w:left w:w="100.0" w:type="dxa"/>
+        <w:bottom w:w="100.0" w:type="dxa"/>
+        <w:right w:w="100.0" w:type="dxa"/>
+      </w:tblCellMar>
+    </w:tblPr>
+  </w:style>
+  <w:style w:type="table" w:styleId="Table7">
+    <w:basedOn w:val="TableNormal"/>
+    <w:tblPr>
+      <w:tblStyleRowBandSize w:val="1"/>
+      <w:tblStyleColBandSize w:val="1"/>
+      <w:tblCellMar>
+        <w:top w:w="100.0" w:type="dxa"/>
+        <w:left w:w="100.0" w:type="dxa"/>
+        <w:bottom w:w="100.0" w:type="dxa"/>
+        <w:right w:w="100.0" w:type="dxa"/>
+      </w:tblCellMar>
+    </w:tblPr>
+  </w:style>
+  <w:style w:type="table" w:styleId="Table8">
+    <w:basedOn w:val="TableNormal"/>
+    <w:tblPr>
+      <w:tblStyleRowBandSize w:val="1"/>
+      <w:tblStyleColBandSize w:val="1"/>
+      <w:tblCellMar>
+        <w:top w:w="100.0" w:type="dxa"/>
+        <w:left w:w="100.0" w:type="dxa"/>
+        <w:bottom w:w="100.0" w:type="dxa"/>
+        <w:right w:w="100.0" w:type="dxa"/>
+      </w:tblCellMar>
+    </w:tblPr>
+  </w:style>
+  <w:style w:type="table" w:styleId="Table9">
+    <w:basedOn w:val="TableNormal"/>
+    <w:tblPr>
+      <w:tblStyleRowBandSize w:val="1"/>
+      <w:tblStyleColBandSize w:val="1"/>
+      <w:tblCellMar>
+        <w:top w:w="100.0" w:type="dxa"/>
+        <w:left w:w="100.0" w:type="dxa"/>
+        <w:bottom w:w="100.0" w:type="dxa"/>
+        <w:right w:w="100.0" w:type="dxa"/>
+      </w:tblCellMar>
+    </w:tblPr>
+  </w:style>
+  <w:style w:type="table" w:styleId="Table10">
+    <w:basedOn w:val="TableNormal"/>
+    <w:tblPr>
+      <w:tblStyleRowBandSize w:val="1"/>
+      <w:tblStyleColBandSize w:val="1"/>
+      <w:tblCellMar>
+        <w:top w:w="100.0" w:type="dxa"/>
+        <w:left w:w="100.0" w:type="dxa"/>
+        <w:bottom w:w="100.0" w:type="dxa"/>
+        <w:right w:w="100.0" w:type="dxa"/>
+      </w:tblCellMar>
+    </w:tblPr>
+  </w:style>
+  <w:style w:type="table" w:styleId="Table11">
+    <w:basedOn w:val="TableNormal"/>
+    <w:tblPr>
+      <w:tblStyleRowBandSize w:val="1"/>
+      <w:tblStyleColBandSize w:val="1"/>
+      <w:tblCellMar>
+        <w:top w:w="100.0" w:type="dxa"/>
+        <w:left w:w="100.0" w:type="dxa"/>
+        <w:bottom w:w="100.0" w:type="dxa"/>
+        <w:right w:w="100.0" w:type="dxa"/>
+      </w:tblCellMar>
+    </w:tblPr>
+  </w:style>
+  <w:style w:type="table" w:styleId="Table12">
+    <w:basedOn w:val="TableNormal"/>
+    <w:tblPr>
+      <w:tblStyleRowBandSize w:val="1"/>
+      <w:tblStyleColBandSize w:val="1"/>
+      <w:tblCellMar>
+        <w:top w:w="100.0" w:type="dxa"/>
+        <w:left w:w="100.0" w:type="dxa"/>
+        <w:bottom w:w="100.0" w:type="dxa"/>
+        <w:right w:w="100.0" w:type="dxa"/>
+      </w:tblCellMar>
+    </w:tblPr>
+  </w:style>
+  <w:style w:type="table" w:styleId="Table13">
+    <w:basedOn w:val="TableNormal"/>
+    <w:tblPr>
+      <w:tblStyleRowBandSize w:val="1"/>
+      <w:tblStyleColBandSize w:val="1"/>
+      <w:tblCellMar>
+        <w:top w:w="100.0" w:type="dxa"/>
+        <w:left w:w="100.0" w:type="dxa"/>
+        <w:bottom w:w="100.0" w:type="dxa"/>
+        <w:right w:w="100.0" w:type="dxa"/>
+      </w:tblCellMar>
+    </w:tblPr>
+  </w:style>
+  <w:style w:type="table" w:styleId="Table14">
+    <w:basedOn w:val="TableNormal"/>
+    <w:tblPr>
+      <w:tblStyleRowBandSize w:val="1"/>
+      <w:tblStyleColBandSize w:val="1"/>
+      <w:tblCellMar>
+        <w:top w:w="100.0" w:type="dxa"/>
+        <w:left w:w="100.0" w:type="dxa"/>
+        <w:bottom w:w="100.0" w:type="dxa"/>
+        <w:right w:w="100.0" w:type="dxa"/>
+      </w:tblCellMar>
+    </w:tblPr>
+  </w:style>
+  <w:style w:type="table" w:styleId="Table15">
+    <w:basedOn w:val="TableNormal"/>
+    <w:tblPr>
+      <w:tblStyleRowBandSize w:val="1"/>
+      <w:tblStyleColBandSize w:val="1"/>
+      <w:tblCellMar>
+        <w:top w:w="100.0" w:type="dxa"/>
+        <w:left w:w="100.0" w:type="dxa"/>
+        <w:bottom w:w="100.0" w:type="dxa"/>
+        <w:right w:w="100.0" w:type="dxa"/>
+      </w:tblCellMar>
+    </w:tblPr>
+  </w:style>
+  <w:style w:type="table" w:styleId="Table16">
+    <w:basedOn w:val="TableNormal"/>
+    <w:tblPr>
+      <w:tblStyleRowBandSize w:val="1"/>
+      <w:tblStyleColBandSize w:val="1"/>
+      <w:tblCellMar>
+        <w:top w:w="100.0" w:type="dxa"/>
+        <w:left w:w="100.0" w:type="dxa"/>
+        <w:bottom w:w="100.0" w:type="dxa"/>
+        <w:right w:w="100.0" w:type="dxa"/>
+      </w:tblCellMar>
+    </w:tblPr>
+  </w:style>
+  <w:style w:type="table" w:styleId="Table17">
+    <w:basedOn w:val="TableNormal"/>
+    <w:tblPr>
+      <w:tblStyleRowBandSize w:val="1"/>
+      <w:tblStyleColBandSize w:val="1"/>
+      <w:tblCellMar>
+        <w:top w:w="100.0" w:type="dxa"/>
+        <w:left w:w="100.0" w:type="dxa"/>
+        <w:bottom w:w="100.0" w:type="dxa"/>
+        <w:right w:w="100.0" w:type="dxa"/>
+      </w:tblCellMar>
+    </w:tblPr>
+  </w:style>
+  <w:style w:type="table" w:styleId="Table18">
+    <w:basedOn w:val="TableNormal"/>
+    <w:tblPr>
+      <w:tblStyleRowBandSize w:val="1"/>
+      <w:tblStyleColBandSize w:val="1"/>
+      <w:tblCellMar>
+        <w:top w:w="100.0" w:type="dxa"/>
+        <w:left w:w="100.0" w:type="dxa"/>
+        <w:bottom w:w="100.0" w:type="dxa"/>
+        <w:right w:w="100.0" w:type="dxa"/>
+      </w:tblCellMar>
+    </w:tblPr>
+  </w:style>
+  <w:style w:type="table" w:styleId="Table19">
+    <w:basedOn w:val="TableNormal"/>
+    <w:tblPr>
+      <w:tblStyleRowBandSize w:val="1"/>
+      <w:tblStyleColBandSize w:val="1"/>
+      <w:tblCellMar>
+        <w:top w:w="100.0" w:type="dxa"/>
+        <w:left w:w="100.0" w:type="dxa"/>
+        <w:bottom w:w="100.0" w:type="dxa"/>
+        <w:right w:w="100.0" w:type="dxa"/>
+      </w:tblCellMar>
+    </w:tblPr>
+  </w:style>
+  <w:style w:type="table" w:styleId="Table20">
+    <w:basedOn w:val="TableNormal"/>
+    <w:tblPr>
+      <w:tblStyleRowBandSize w:val="1"/>
+      <w:tblStyleColBandSize w:val="1"/>
+      <w:tblCellMar>
+        <w:top w:w="100.0" w:type="dxa"/>
+        <w:left w:w="100.0" w:type="dxa"/>
+        <w:bottom w:w="100.0" w:type="dxa"/>
+        <w:right w:w="100.0" w:type="dxa"/>
+      </w:tblCellMar>
+    </w:tblPr>
+  </w:style>
+  <w:style w:type="table" w:styleId="Table21">
+    <w:basedOn w:val="TableNormal"/>
+    <w:tblPr>
+      <w:tblStyleRowBandSize w:val="1"/>
+      <w:tblStyleColBandSize w:val="1"/>
+      <w:tblCellMar>
+        <w:top w:w="100.0" w:type="dxa"/>
+        <w:left w:w="100.0" w:type="dxa"/>
+        <w:bottom w:w="100.0" w:type="dxa"/>
+        <w:right w:w="100.0" w:type="dxa"/>
+      </w:tblCellMar>
+    </w:tblPr>
+  </w:style>
+  <w:style w:type="table" w:styleId="Table22">
+    <w:basedOn w:val="TableNormal"/>
+    <w:tblPr>
+      <w:tblStyleRowBandSize w:val="1"/>
+      <w:tblStyleColBandSize w:val="1"/>
+      <w:tblCellMar>
+        <w:top w:w="100.0" w:type="dxa"/>
+        <w:left w:w="100.0" w:type="dxa"/>
+        <w:bottom w:w="100.0" w:type="dxa"/>
+        <w:right w:w="100.0" w:type="dxa"/>
+      </w:tblCellMar>
+    </w:tblPr>
+  </w:style>
+  <w:style w:type="table" w:styleId="Table23">
+    <w:basedOn w:val="TableNormal"/>
+    <w:tblPr>
+      <w:tblStyleRowBandSize w:val="1"/>
+      <w:tblStyleColBandSize w:val="1"/>
+      <w:tblCellMar>
+        <w:top w:w="100.0" w:type="dxa"/>
+        <w:left w:w="100.0" w:type="dxa"/>
+        <w:bottom w:w="100.0" w:type="dxa"/>
+        <w:right w:w="100.0" w:type="dxa"/>
+      </w:tblCellMar>
+    </w:tblPr>
+  </w:style>
+  <w:style w:type="table" w:styleId="Table24">
+    <w:basedOn w:val="TableNormal"/>
+    <w:tblPr>
+      <w:tblStyleRowBandSize w:val="1"/>
+      <w:tblStyleColBandSize w:val="1"/>
+      <w:tblCellMar>
+        <w:top w:w="100.0" w:type="dxa"/>
+        <w:left w:w="100.0" w:type="dxa"/>
+        <w:bottom w:w="100.0" w:type="dxa"/>
+        <w:right w:w="100.0" w:type="dxa"/>
+      </w:tblCellMar>
+    </w:tblPr>
+  </w:style>
+  <w:style w:type="table" w:styleId="Table25">
+    <w:basedOn w:val="TableNormal"/>
+    <w:tblPr>
+      <w:tblStyleRowBandSize w:val="1"/>
+      <w:tblStyleColBandSize w:val="1"/>
+      <w:tblCellMar>
+        <w:top w:w="100.0" w:type="dxa"/>
+        <w:left w:w="100.0" w:type="dxa"/>
+        <w:bottom w:w="100.0" w:type="dxa"/>
+        <w:right w:w="100.0" w:type="dxa"/>
+      </w:tblCellMar>
+    </w:tblPr>
+  </w:style>
+  <w:style w:type="table" w:styleId="Table26">
+    <w:basedOn w:val="TableNormal"/>
+    <w:tblPr>
+      <w:tblStyleRowBandSize w:val="1"/>
+      <w:tblStyleColBandSize w:val="1"/>
+      <w:tblCellMar>
+        <w:top w:w="100.0" w:type="dxa"/>
+        <w:left w:w="100.0" w:type="dxa"/>
+        <w:bottom w:w="100.0" w:type="dxa"/>
+        <w:right w:w="100.0" w:type="dxa"/>
+      </w:tblCellMar>
+    </w:tblPr>
+  </w:style>
+  <w:style w:type="table" w:styleId="Table27">
+    <w:basedOn w:val="TableNormal"/>
+    <w:tblPr>
+      <w:tblStyleRowBandSize w:val="1"/>
+      <w:tblStyleColBandSize w:val="1"/>
+      <w:tblCellMar>
+        <w:top w:w="100.0" w:type="dxa"/>
+        <w:left w:w="100.0" w:type="dxa"/>
+        <w:bottom w:w="100.0" w:type="dxa"/>
+        <w:right w:w="100.0" w:type="dxa"/>
+      </w:tblCellMar>
+    </w:tblPr>
+  </w:style>
+  <w:style w:type="table" w:styleId="Table28">
+    <w:basedOn w:val="TableNormal"/>
+    <w:tblPr>
+      <w:tblStyleRowBandSize w:val="1"/>
+      <w:tblStyleColBandSize w:val="1"/>
+      <w:tblCellMar>
+        <w:top w:w="100.0" w:type="dxa"/>
+        <w:left w:w="100.0" w:type="dxa"/>
+        <w:bottom w:w="100.0" w:type="dxa"/>
+        <w:right w:w="100.0" w:type="dxa"/>
+      </w:tblCellMar>
+    </w:tblPr>
+  </w:style>
+  <w:style w:type="table" w:styleId="Table29">
+    <w:basedOn w:val="TableNormal"/>
+    <w:tblPr>
+      <w:tblStyleRowBandSize w:val="1"/>
+      <w:tblStyleColBandSize w:val="1"/>
+      <w:tblCellMar>
+        <w:top w:w="100.0" w:type="dxa"/>
+        <w:left w:w="100.0" w:type="dxa"/>
+        <w:bottom w:w="100.0" w:type="dxa"/>
+        <w:right w:w="100.0" w:type="dxa"/>
+      </w:tblCellMar>
+    </w:tblPr>
+  </w:style>
+  <w:style w:type="table" w:styleId="Table30">
+    <w:basedOn w:val="TableNormal"/>
+    <w:tblPr>
+      <w:tblStyleRowBandSize w:val="1"/>
+      <w:tblStyleColBandSize w:val="1"/>
+      <w:tblCellMar>
+        <w:top w:w="100.0" w:type="dxa"/>
+        <w:left w:w="100.0" w:type="dxa"/>
+        <w:bottom w:w="100.0" w:type="dxa"/>
+        <w:right w:w="100.0" w:type="dxa"/>
+      </w:tblCellMar>
+    </w:tblPr>
+  </w:style>
+  <w:style w:type="table" w:styleId="Table31">
+    <w:basedOn w:val="TableNormal"/>
+    <w:tblPr>
+      <w:tblStyleRowBandSize w:val="1"/>
+      <w:tblStyleColBandSize w:val="1"/>
+      <w:tblCellMar>
+        <w:top w:w="100.0" w:type="dxa"/>
+        <w:left w:w="100.0" w:type="dxa"/>
+        <w:bottom w:w="100.0" w:type="dxa"/>
+        <w:right w:w="100.0" w:type="dxa"/>
+      </w:tblCellMar>
+    </w:tblPr>
+  </w:style>
+  <w:style w:type="table" w:styleId="Table32">
+    <w:basedOn w:val="TableNormal"/>
+    <w:tblPr>
+      <w:tblStyleRowBandSize w:val="1"/>
+      <w:tblStyleColBandSize w:val="1"/>
+      <w:tblCellMar>
+        <w:top w:w="100.0" w:type="dxa"/>
+        <w:left w:w="100.0" w:type="dxa"/>
+        <w:bottom w:w="100.0" w:type="dxa"/>
+        <w:right w:w="100.0" w:type="dxa"/>
+      </w:tblCellMar>
+    </w:tblPr>
+  </w:style>
 </w:styles>
 </file>
 
@@ -26738,7 +27274,7 @@
 
 <file path=customXML/item1.xml><?xml version="1.0" encoding="utf-8"?>
 <go:gDocsCustomXmlDataStorage xmlns:go="http://customooxmlschemas.google.com/" xmlns:r="http://schemas.openxmlformats.org/officeDocument/2006/relationships" uri="GoogleDocsCustomDataVersion2">
-  <go:docsCustomData xmlns:go="http://customooxmlschemas.google.com/" roundtripDataSignature="AMtx7mg3wpJSPr0eBkBnOuZ5DZGnss9tAg==">CgMxLjAyCGguZ2pkZ3hzMgloLjMwajB6bGwyCWguMWZvYjl0ZTgAciExYW1jeUpmZWhFS2Z5WUZDUm05STZaYS1sUEtOV0RmUFA=</go:docsCustomData>
+  <go:docsCustomData xmlns:go="http://customooxmlschemas.google.com/" roundtripDataSignature="AMtx7mhmNz46Kcvg2U0AQRt04xkN6wK6Cw==">CgMxLjAyCGguZ2pkZ3hzMgloLjMwajB6bGwyCWguMWZvYjl0ZTgAciExNmxOdXFxa1RfVEd6eHMySzdMaC1GYTN4Wll0Z29GM1M=</go:docsCustomData>
 </go:gDocsCustomXmlDataStorage>
 </file>
 

</xml_diff>